<commit_message>
added to system boundary and finalized 3nf
</commit_message>
<xml_diff>
--- a/Report/QuickGig-FinalReport.docx
+++ b/Report/QuickGig-FinalReport.docx
@@ -47,7 +47,15 @@
         <w:jc w:val="center"/>
       </w:pPr>
       <w:r>
-        <w:t xml:space="preserve">Mathew Migliore, </w:t>
+        <w:t xml:space="preserve">Mathew </w:t>
+      </w:r>
+      <w:proofErr w:type="spellStart"/>
+      <w:r>
+        <w:t>Migliore</w:t>
+      </w:r>
+      <w:proofErr w:type="spellEnd"/>
+      <w:r>
+        <w:t xml:space="preserve">, </w:t>
       </w:r>
       <w:r>
         <w:t>Peter Rudol</w:t>
@@ -174,7 +182,6 @@
           <w:docPartUnique/>
         </w:docPartObj>
       </w:sdtPr>
-      <w:sdtEndPr/>
       <w:sdtContent>
         <w:p>
           <w:pPr>
@@ -453,8 +460,13 @@
     </w:p>
     <w:p/>
     <w:p>
-      <w:r>
-        <w:t xml:space="preserve">QuickGig is an app that allows users to </w:t>
+      <w:proofErr w:type="spellStart"/>
+      <w:r>
+        <w:t>QuickGig</w:t>
+      </w:r>
+      <w:proofErr w:type="spellEnd"/>
+      <w:r>
+        <w:t xml:space="preserve"> is an app that allows users to </w:t>
       </w:r>
       <w:r>
         <w:t>post and search for job requests and make bids on small jobs.</w:t>
@@ -591,11 +603,19 @@
         </w:rPr>
         <w:t xml:space="preserve">The purpose of </w:t>
       </w:r>
-      <w:r>
-        <w:rPr>
-          <w:rFonts w:ascii="Times New Roman" w:hAnsi="Times New Roman" w:cs="Times New Roman"/>
-        </w:rPr>
-        <w:t xml:space="preserve">QuickGig is to </w:t>
+      <w:proofErr w:type="spellStart"/>
+      <w:r>
+        <w:rPr>
+          <w:rFonts w:ascii="Times New Roman" w:hAnsi="Times New Roman" w:cs="Times New Roman"/>
+        </w:rPr>
+        <w:t>QuickGig</w:t>
+      </w:r>
+      <w:proofErr w:type="spellEnd"/>
+      <w:r>
+        <w:rPr>
+          <w:rFonts w:ascii="Times New Roman" w:hAnsi="Times New Roman" w:cs="Times New Roman"/>
+        </w:rPr>
+        <w:t xml:space="preserve"> is to </w:t>
       </w:r>
       <w:r>
         <w:rPr>
@@ -1421,10 +1441,10 @@
             <v:path o:extrusionok="f" gradientshapeok="t" o:connecttype="rect"/>
             <o:lock v:ext="edit" aspectratio="t"/>
           </v:shapetype>
-          <v:shape id="_x0000_i1025" type="#_x0000_t75" style="width:460.15pt;height:460.8pt" o:ole="">
+          <v:shape id="_x0000_i1025" type="#_x0000_t75" style="width:460.8pt;height:460.8pt" o:ole="">
             <v:imagedata r:id="rId8" o:title=""/>
           </v:shape>
-          <o:OLEObject Type="Embed" ProgID="Visio.Drawing.15" ShapeID="_x0000_i1025" DrawAspect="Content" ObjectID="_1673366501" r:id="rId9"/>
+          <o:OLEObject Type="Embed" ProgID="Visio.Drawing.15" ShapeID="_x0000_i1025" DrawAspect="Content" ObjectID="_1673965742" r:id="rId9"/>
         </w:object>
       </w:r>
     </w:p>
@@ -1530,7 +1550,21 @@
         <w:rPr>
           <w:rFonts w:ascii="Times New Roman" w:hAnsi="Times New Roman" w:cs="Times New Roman"/>
         </w:rPr>
-        <w:t xml:space="preserve">For the System Boundary we’ve took a lot of inspiration from the user view and mostly wanted to focus on the </w:t>
+        <w:t xml:space="preserve">For the System Boundary </w:t>
+      </w:r>
+      <w:proofErr w:type="gramStart"/>
+      <w:r>
+        <w:rPr>
+          <w:rFonts w:ascii="Times New Roman" w:hAnsi="Times New Roman" w:cs="Times New Roman"/>
+        </w:rPr>
+        <w:t>we’ve</w:t>
+      </w:r>
+      <w:proofErr w:type="gramEnd"/>
+      <w:r>
+        <w:rPr>
+          <w:rFonts w:ascii="Times New Roman" w:hAnsi="Times New Roman" w:cs="Times New Roman"/>
+        </w:rPr>
+        <w:t xml:space="preserve"> took a lot of inspiration from the user view and mostly wanted to focus on the </w:t>
       </w:r>
       <w:r>
         <w:rPr>
@@ -2034,7 +2068,25 @@
           <w:sz w:val="24"/>
           <w:szCs w:val="24"/>
         </w:rPr>
-        <w:t xml:space="preserve">It is our belief that these tables store all the necessary data to perform the functions required and also allow the development team to expand their system for future endeavors. </w:t>
+        <w:t xml:space="preserve">It is our belief that these tables store all the necessary data to perform the functions required </w:t>
+      </w:r>
+      <w:proofErr w:type="gramStart"/>
+      <w:r>
+        <w:rPr>
+          <w:rFonts w:ascii="Times New Roman" w:hAnsi="Times New Roman" w:cs="Times New Roman"/>
+          <w:sz w:val="24"/>
+          <w:szCs w:val="24"/>
+        </w:rPr>
+        <w:t>and also</w:t>
+      </w:r>
+      <w:proofErr w:type="gramEnd"/>
+      <w:r>
+        <w:rPr>
+          <w:rFonts w:ascii="Times New Roman" w:hAnsi="Times New Roman" w:cs="Times New Roman"/>
+          <w:sz w:val="24"/>
+          <w:szCs w:val="24"/>
+        </w:rPr>
+        <w:t xml:space="preserve"> allow the development team to expand their system for future endeavors. </w:t>
       </w:r>
     </w:p>
     <w:p>
@@ -2662,6 +2714,22 @@
           <w:noProof/>
           <w:color w:val="538135" w:themeColor="accent6" w:themeShade="BF"/>
         </w:rPr>
+        <w:t>,</w:t>
+      </w:r>
+      <w:r>
+        <w:rPr>
+          <w:rFonts w:ascii="Times New Roman" w:hAnsi="Times New Roman" w:cs="Times New Roman"/>
+          <w:noProof/>
+          <w:color w:val="538135" w:themeColor="accent6" w:themeShade="BF"/>
+        </w:rPr>
+        <w:t xml:space="preserve"> active, date</w:t>
+      </w:r>
+      <w:r>
+        <w:rPr>
+          <w:rFonts w:ascii="Times New Roman" w:hAnsi="Times New Roman" w:cs="Times New Roman"/>
+          <w:noProof/>
+          <w:color w:val="538135" w:themeColor="accent6" w:themeShade="BF"/>
+        </w:rPr>
         <w:t>)</w:t>
       </w:r>
     </w:p>
@@ -2776,8 +2844,74 @@
           <w:noProof/>
           <w:color w:val="833C0B" w:themeColor="accent2" w:themeShade="80"/>
         </w:rPr>
-        <w:t>user</w:t>
-      </w:r>
+        <w:t>userPhotos</w:t>
+      </w:r>
+      <w:r>
+        <w:rPr>
+          <w:rFonts w:ascii="Times New Roman" w:hAnsi="Times New Roman" w:cs="Times New Roman"/>
+          <w:noProof/>
+          <w:color w:val="538135" w:themeColor="accent6" w:themeShade="BF"/>
+        </w:rPr>
+        <w:t>(</w:t>
+      </w:r>
+      <w:r>
+        <w:rPr>
+          <w:rFonts w:ascii="Times New Roman" w:hAnsi="Times New Roman" w:cs="Times New Roman"/>
+          <w:b/>
+          <w:bCs/>
+          <w:noProof/>
+          <w:color w:val="538135" w:themeColor="accent6" w:themeShade="BF"/>
+          <w:u w:val="single"/>
+        </w:rPr>
+        <w:t>photoID (PK),</w:t>
+      </w:r>
+      <w:r>
+        <w:rPr>
+          <w:rFonts w:ascii="Times New Roman" w:hAnsi="Times New Roman" w:cs="Times New Roman"/>
+          <w:noProof/>
+          <w:color w:val="538135" w:themeColor="accent6" w:themeShade="BF"/>
+        </w:rPr>
+        <w:t xml:space="preserve"> </w:t>
+      </w:r>
+      <w:r>
+        <w:rPr>
+          <w:rFonts w:ascii="Times New Roman" w:hAnsi="Times New Roman" w:cs="Times New Roman"/>
+          <w:b/>
+          <w:bCs/>
+          <w:noProof/>
+          <w:color w:val="538135" w:themeColor="accent6" w:themeShade="BF"/>
+          <w:u w:val="single"/>
+        </w:rPr>
+        <w:t>userID (FK)</w:t>
+      </w:r>
+      <w:r>
+        <w:rPr>
+          <w:rFonts w:ascii="Times New Roman" w:hAnsi="Times New Roman" w:cs="Times New Roman"/>
+          <w:noProof/>
+          <w:color w:val="538135" w:themeColor="accent6" w:themeShade="BF"/>
+        </w:rPr>
+        <w:t>)</w:t>
+      </w:r>
+    </w:p>
+    <w:p>
+      <w:pPr>
+        <w:spacing w:line="240" w:lineRule="auto"/>
+        <w:rPr>
+          <w:rFonts w:ascii="Times New Roman" w:hAnsi="Times New Roman" w:cs="Times New Roman"/>
+          <w:noProof/>
+          <w:color w:val="538135" w:themeColor="accent6" w:themeShade="BF"/>
+        </w:rPr>
+      </w:pPr>
+    </w:p>
+    <w:p>
+      <w:pPr>
+        <w:spacing w:line="240" w:lineRule="auto"/>
+        <w:rPr>
+          <w:rFonts w:ascii="Times New Roman" w:hAnsi="Times New Roman" w:cs="Times New Roman"/>
+          <w:noProof/>
+          <w:color w:val="538135" w:themeColor="accent6" w:themeShade="BF"/>
+        </w:rPr>
+      </w:pPr>
       <w:r>
         <w:rPr>
           <w:rFonts w:ascii="Times New Roman" w:hAnsi="Times New Roman" w:cs="Times New Roman"/>
@@ -2786,7 +2920,7 @@
           <w:noProof/>
           <w:color w:val="833C0B" w:themeColor="accent2" w:themeShade="80"/>
         </w:rPr>
-        <w:t>Photos</w:t>
+        <w:t>loginHistory</w:t>
       </w:r>
       <w:r>
         <w:rPr>
@@ -2805,6 +2939,784 @@
           <w:color w:val="538135" w:themeColor="accent6" w:themeShade="BF"/>
           <w:u w:val="single"/>
         </w:rPr>
+        <w:t>loginID</w:t>
+      </w:r>
+      <w:r>
+        <w:rPr>
+          <w:rFonts w:ascii="Times New Roman" w:hAnsi="Times New Roman" w:cs="Times New Roman"/>
+          <w:b/>
+          <w:bCs/>
+          <w:noProof/>
+          <w:color w:val="538135" w:themeColor="accent6" w:themeShade="BF"/>
+          <w:u w:val="single"/>
+        </w:rPr>
+        <w:t xml:space="preserve"> (PK)</w:t>
+      </w:r>
+      <w:r>
+        <w:rPr>
+          <w:rFonts w:ascii="Times New Roman" w:hAnsi="Times New Roman" w:cs="Times New Roman"/>
+          <w:noProof/>
+          <w:color w:val="538135" w:themeColor="accent6" w:themeShade="BF"/>
+        </w:rPr>
+        <w:t xml:space="preserve">, </w:t>
+      </w:r>
+      <w:r>
+        <w:rPr>
+          <w:rFonts w:ascii="Times New Roman" w:hAnsi="Times New Roman" w:cs="Times New Roman"/>
+          <w:b/>
+          <w:bCs/>
+          <w:noProof/>
+          <w:color w:val="538135" w:themeColor="accent6" w:themeShade="BF"/>
+          <w:u w:val="single"/>
+        </w:rPr>
+        <w:t>userID (FK)</w:t>
+      </w:r>
+      <w:r>
+        <w:rPr>
+          <w:rFonts w:ascii="Times New Roman" w:hAnsi="Times New Roman" w:cs="Times New Roman"/>
+          <w:noProof/>
+          <w:color w:val="538135" w:themeColor="accent6" w:themeShade="BF"/>
+        </w:rPr>
+        <w:t>, date</w:t>
+      </w:r>
+      <w:r>
+        <w:rPr>
+          <w:rFonts w:ascii="Times New Roman" w:hAnsi="Times New Roman" w:cs="Times New Roman"/>
+          <w:noProof/>
+          <w:color w:val="538135" w:themeColor="accent6" w:themeShade="BF"/>
+        </w:rPr>
+        <w:t>)</w:t>
+      </w:r>
+    </w:p>
+    <w:p>
+      <w:pPr>
+        <w:spacing w:line="240" w:lineRule="auto"/>
+        <w:rPr>
+          <w:rFonts w:ascii="Times New Roman" w:hAnsi="Times New Roman" w:cs="Times New Roman"/>
+          <w:noProof/>
+        </w:rPr>
+      </w:pPr>
+    </w:p>
+    <w:p>
+      <w:pPr>
+        <w:rPr>
+          <w:noProof/>
+        </w:rPr>
+      </w:pPr>
+      <w:r>
+        <w:rPr>
+          <w:rFonts w:ascii="Times New Roman" w:hAnsi="Times New Roman" w:cs="Times New Roman"/>
+          <w:noProof/>
+          <w:color w:val="538135" w:themeColor="accent6" w:themeShade="BF"/>
+        </w:rPr>
+        <w:t>Posts:</w:t>
+      </w:r>
+    </w:p>
+    <w:p>
+      <w:pPr>
+        <w:spacing w:line="240" w:lineRule="auto"/>
+        <w:rPr>
+          <w:rFonts w:ascii="Times New Roman" w:hAnsi="Times New Roman" w:cs="Times New Roman"/>
+          <w:noProof/>
+          <w:color w:val="538135" w:themeColor="accent6" w:themeShade="BF"/>
+        </w:rPr>
+      </w:pPr>
+      <w:r>
+        <w:rPr>
+          <w:rFonts w:ascii="Times New Roman" w:hAnsi="Times New Roman" w:cs="Times New Roman"/>
+          <w:b/>
+          <w:bCs/>
+          <w:noProof/>
+          <w:color w:val="833C0B" w:themeColor="accent2" w:themeShade="80"/>
+        </w:rPr>
+        <w:t>posts</w:t>
+      </w:r>
+      <w:r>
+        <w:rPr>
+          <w:rFonts w:ascii="Times New Roman" w:hAnsi="Times New Roman" w:cs="Times New Roman"/>
+          <w:noProof/>
+          <w:color w:val="538135" w:themeColor="accent6" w:themeShade="BF"/>
+        </w:rPr>
+        <w:t>(</w:t>
+      </w:r>
+      <w:r>
+        <w:rPr>
+          <w:rFonts w:ascii="Times New Roman" w:hAnsi="Times New Roman" w:cs="Times New Roman"/>
+          <w:b/>
+          <w:bCs/>
+          <w:noProof/>
+          <w:color w:val="538135" w:themeColor="accent6" w:themeShade="BF"/>
+          <w:u w:val="single"/>
+        </w:rPr>
+        <w:t>post</w:t>
+      </w:r>
+      <w:r>
+        <w:rPr>
+          <w:rFonts w:ascii="Times New Roman" w:hAnsi="Times New Roman" w:cs="Times New Roman"/>
+          <w:b/>
+          <w:bCs/>
+          <w:noProof/>
+          <w:color w:val="538135" w:themeColor="accent6" w:themeShade="BF"/>
+          <w:u w:val="single"/>
+        </w:rPr>
+        <w:t>ID</w:t>
+      </w:r>
+      <w:r>
+        <w:rPr>
+          <w:rFonts w:ascii="Times New Roman" w:hAnsi="Times New Roman" w:cs="Times New Roman"/>
+          <w:b/>
+          <w:bCs/>
+          <w:noProof/>
+          <w:color w:val="538135" w:themeColor="accent6" w:themeShade="BF"/>
+          <w:u w:val="single"/>
+        </w:rPr>
+        <w:t xml:space="preserve"> (PK)</w:t>
+      </w:r>
+      <w:r>
+        <w:rPr>
+          <w:rFonts w:ascii="Times New Roman" w:hAnsi="Times New Roman" w:cs="Times New Roman"/>
+          <w:noProof/>
+          <w:color w:val="538135" w:themeColor="accent6" w:themeShade="BF"/>
+          <w:u w:val="single"/>
+        </w:rPr>
+        <w:t xml:space="preserve"> </w:t>
+      </w:r>
+      <w:r>
+        <w:rPr>
+          <w:rFonts w:ascii="Times New Roman" w:hAnsi="Times New Roman" w:cs="Times New Roman"/>
+          <w:noProof/>
+          <w:color w:val="538135" w:themeColor="accent6" w:themeShade="BF"/>
+        </w:rPr>
+        <w:t xml:space="preserve">, </w:t>
+      </w:r>
+      <w:r>
+        <w:rPr>
+          <w:rFonts w:ascii="Times New Roman" w:hAnsi="Times New Roman" w:cs="Times New Roman"/>
+          <w:b/>
+          <w:bCs/>
+          <w:noProof/>
+          <w:color w:val="538135" w:themeColor="accent6" w:themeShade="BF"/>
+          <w:u w:val="single"/>
+        </w:rPr>
+        <w:t>userID</w:t>
+      </w:r>
+      <w:r>
+        <w:rPr>
+          <w:rFonts w:ascii="Times New Roman" w:hAnsi="Times New Roman" w:cs="Times New Roman"/>
+          <w:b/>
+          <w:bCs/>
+          <w:noProof/>
+          <w:color w:val="538135" w:themeColor="accent6" w:themeShade="BF"/>
+          <w:u w:val="single"/>
+        </w:rPr>
+        <w:t xml:space="preserve"> (FK)</w:t>
+      </w:r>
+      <w:r>
+        <w:rPr>
+          <w:rFonts w:ascii="Times New Roman" w:hAnsi="Times New Roman" w:cs="Times New Roman"/>
+          <w:noProof/>
+          <w:color w:val="538135" w:themeColor="accent6" w:themeShade="BF"/>
+        </w:rPr>
+        <w:t xml:space="preserve">, </w:t>
+      </w:r>
+      <w:r>
+        <w:rPr>
+          <w:rFonts w:ascii="Times New Roman" w:hAnsi="Times New Roman" w:cs="Times New Roman"/>
+          <w:b/>
+          <w:bCs/>
+          <w:noProof/>
+          <w:color w:val="538135" w:themeColor="accent6" w:themeShade="BF"/>
+          <w:u w:val="single"/>
+        </w:rPr>
+        <w:t>addressID</w:t>
+      </w:r>
+      <w:r>
+        <w:rPr>
+          <w:rFonts w:ascii="Times New Roman" w:hAnsi="Times New Roman" w:cs="Times New Roman"/>
+          <w:b/>
+          <w:bCs/>
+          <w:noProof/>
+          <w:color w:val="538135" w:themeColor="accent6" w:themeShade="BF"/>
+          <w:u w:val="single"/>
+        </w:rPr>
+        <w:t xml:space="preserve"> </w:t>
+      </w:r>
+      <w:r>
+        <w:rPr>
+          <w:rFonts w:ascii="Times New Roman" w:hAnsi="Times New Roman" w:cs="Times New Roman"/>
+          <w:b/>
+          <w:bCs/>
+          <w:noProof/>
+          <w:color w:val="538135" w:themeColor="accent6" w:themeShade="BF"/>
+          <w:u w:val="single"/>
+        </w:rPr>
+        <w:t>(FK)</w:t>
+      </w:r>
+      <w:r>
+        <w:rPr>
+          <w:rFonts w:ascii="Times New Roman" w:hAnsi="Times New Roman" w:cs="Times New Roman"/>
+          <w:noProof/>
+          <w:color w:val="538135" w:themeColor="accent6" w:themeShade="BF"/>
+        </w:rPr>
+        <w:t xml:space="preserve">, </w:t>
+      </w:r>
+      <w:r>
+        <w:rPr>
+          <w:rFonts w:ascii="Times New Roman" w:hAnsi="Times New Roman" w:cs="Times New Roman"/>
+          <w:b/>
+          <w:bCs/>
+          <w:noProof/>
+          <w:color w:val="538135" w:themeColor="accent6" w:themeShade="BF"/>
+          <w:u w:val="single"/>
+        </w:rPr>
+        <w:t>postStatusID</w:t>
+      </w:r>
+      <w:r>
+        <w:rPr>
+          <w:rFonts w:ascii="Times New Roman" w:hAnsi="Times New Roman" w:cs="Times New Roman"/>
+          <w:b/>
+          <w:bCs/>
+          <w:noProof/>
+          <w:color w:val="538135" w:themeColor="accent6" w:themeShade="BF"/>
+          <w:u w:val="dash"/>
+        </w:rPr>
+        <w:t xml:space="preserve"> </w:t>
+      </w:r>
+      <w:r>
+        <w:rPr>
+          <w:rFonts w:ascii="Times New Roman" w:hAnsi="Times New Roman" w:cs="Times New Roman"/>
+          <w:b/>
+          <w:bCs/>
+          <w:noProof/>
+          <w:color w:val="538135" w:themeColor="accent6" w:themeShade="BF"/>
+          <w:u w:val="single"/>
+        </w:rPr>
+        <w:t>(FK)</w:t>
+      </w:r>
+      <w:r>
+        <w:rPr>
+          <w:rFonts w:ascii="Times New Roman" w:hAnsi="Times New Roman" w:cs="Times New Roman"/>
+          <w:noProof/>
+          <w:color w:val="538135" w:themeColor="accent6" w:themeShade="BF"/>
+        </w:rPr>
+        <w:t>,</w:t>
+      </w:r>
+      <w:r>
+        <w:rPr>
+          <w:rFonts w:ascii="Times New Roman" w:hAnsi="Times New Roman" w:cs="Times New Roman"/>
+          <w:noProof/>
+          <w:color w:val="538135" w:themeColor="accent6" w:themeShade="BF"/>
+        </w:rPr>
+        <w:t xml:space="preserve"> </w:t>
+      </w:r>
+      <w:r>
+        <w:rPr>
+          <w:rFonts w:ascii="Times New Roman" w:hAnsi="Times New Roman" w:cs="Times New Roman"/>
+          <w:b/>
+          <w:bCs/>
+          <w:noProof/>
+          <w:color w:val="538135" w:themeColor="accent6" w:themeShade="BF"/>
+          <w:u w:val="single"/>
+        </w:rPr>
+        <w:t>catergoryID (FK),</w:t>
+      </w:r>
+      <w:r>
+        <w:rPr>
+          <w:rFonts w:ascii="Times New Roman" w:hAnsi="Times New Roman" w:cs="Times New Roman"/>
+          <w:noProof/>
+          <w:color w:val="538135" w:themeColor="accent6" w:themeShade="BF"/>
+        </w:rPr>
+        <w:t xml:space="preserve"> </w:t>
+      </w:r>
+      <w:r>
+        <w:rPr>
+          <w:rFonts w:ascii="Times New Roman" w:hAnsi="Times New Roman" w:cs="Times New Roman"/>
+          <w:noProof/>
+          <w:color w:val="538135" w:themeColor="accent6" w:themeShade="BF"/>
+        </w:rPr>
+        <w:t>pos</w:t>
+      </w:r>
+      <w:r>
+        <w:rPr>
+          <w:rFonts w:ascii="Times New Roman" w:hAnsi="Times New Roman" w:cs="Times New Roman"/>
+          <w:noProof/>
+          <w:color w:val="538135" w:themeColor="accent6" w:themeShade="BF"/>
+        </w:rPr>
+        <w:t>t</w:t>
+      </w:r>
+      <w:r>
+        <w:rPr>
+          <w:rFonts w:ascii="Times New Roman" w:hAnsi="Times New Roman" w:cs="Times New Roman"/>
+          <w:noProof/>
+          <w:color w:val="538135" w:themeColor="accent6" w:themeShade="BF"/>
+        </w:rPr>
+        <w:t xml:space="preserve">Title, postDescription, setPrice, </w:t>
+      </w:r>
+      <w:r>
+        <w:rPr>
+          <w:rFonts w:ascii="Times New Roman" w:hAnsi="Times New Roman" w:cs="Times New Roman"/>
+          <w:noProof/>
+          <w:color w:val="538135" w:themeColor="accent6" w:themeShade="BF"/>
+        </w:rPr>
+        <w:t>budget</w:t>
+      </w:r>
+      <w:r>
+        <w:rPr>
+          <w:rFonts w:ascii="Times New Roman" w:hAnsi="Times New Roman" w:cs="Times New Roman"/>
+          <w:noProof/>
+          <w:color w:val="538135" w:themeColor="accent6" w:themeShade="BF"/>
+        </w:rPr>
+        <w:t>, postedDate</w:t>
+      </w:r>
+      <w:r>
+        <w:rPr>
+          <w:rFonts w:ascii="Times New Roman" w:hAnsi="Times New Roman" w:cs="Times New Roman"/>
+          <w:noProof/>
+          <w:color w:val="538135" w:themeColor="accent6" w:themeShade="BF"/>
+        </w:rPr>
+        <w:t>, visible</w:t>
+      </w:r>
+      <w:r>
+        <w:rPr>
+          <w:rFonts w:ascii="Times New Roman" w:hAnsi="Times New Roman" w:cs="Times New Roman"/>
+          <w:noProof/>
+          <w:color w:val="538135" w:themeColor="accent6" w:themeShade="BF"/>
+        </w:rPr>
+        <w:t>)</w:t>
+      </w:r>
+      <w:r>
+        <w:rPr>
+          <w:rFonts w:ascii="Times New Roman" w:hAnsi="Times New Roman" w:cs="Times New Roman"/>
+          <w:noProof/>
+          <w:color w:val="538135" w:themeColor="accent6" w:themeShade="BF"/>
+        </w:rPr>
+        <w:t xml:space="preserve">  optional: (views)</w:t>
+      </w:r>
+    </w:p>
+    <w:p>
+      <w:pPr>
+        <w:spacing w:line="240" w:lineRule="auto"/>
+        <w:rPr>
+          <w:rFonts w:ascii="Times New Roman" w:hAnsi="Times New Roman" w:cs="Times New Roman"/>
+          <w:noProof/>
+          <w:color w:val="538135" w:themeColor="accent6" w:themeShade="BF"/>
+        </w:rPr>
+      </w:pPr>
+    </w:p>
+    <w:p>
+      <w:pPr>
+        <w:spacing w:line="240" w:lineRule="auto"/>
+        <w:rPr>
+          <w:rFonts w:ascii="Times New Roman" w:hAnsi="Times New Roman" w:cs="Times New Roman"/>
+          <w:noProof/>
+          <w:color w:val="538135" w:themeColor="accent6" w:themeShade="BF"/>
+        </w:rPr>
+      </w:pPr>
+      <w:r>
+        <w:rPr>
+          <w:rFonts w:ascii="Times New Roman" w:hAnsi="Times New Roman" w:cs="Times New Roman"/>
+          <w:b/>
+          <w:bCs/>
+          <w:noProof/>
+          <w:color w:val="833C0B" w:themeColor="accent2" w:themeShade="80"/>
+        </w:rPr>
+        <w:t>contract</w:t>
+      </w:r>
+      <w:r>
+        <w:rPr>
+          <w:rFonts w:ascii="Times New Roman" w:hAnsi="Times New Roman" w:cs="Times New Roman"/>
+          <w:noProof/>
+          <w:color w:val="538135" w:themeColor="accent6" w:themeShade="BF"/>
+        </w:rPr>
+        <w:t>(</w:t>
+      </w:r>
+      <w:r>
+        <w:rPr>
+          <w:rFonts w:ascii="Times New Roman" w:hAnsi="Times New Roman" w:cs="Times New Roman"/>
+          <w:b/>
+          <w:bCs/>
+          <w:noProof/>
+          <w:color w:val="538135" w:themeColor="accent6" w:themeShade="BF"/>
+          <w:u w:val="single"/>
+        </w:rPr>
+        <w:t>contract</w:t>
+      </w:r>
+      <w:r>
+        <w:rPr>
+          <w:rFonts w:ascii="Times New Roman" w:hAnsi="Times New Roman" w:cs="Times New Roman"/>
+          <w:b/>
+          <w:bCs/>
+          <w:noProof/>
+          <w:color w:val="538135" w:themeColor="accent6" w:themeShade="BF"/>
+          <w:u w:val="single"/>
+        </w:rPr>
+        <w:t>ID (PK),</w:t>
+      </w:r>
+      <w:r>
+        <w:rPr>
+          <w:rFonts w:ascii="Times New Roman" w:hAnsi="Times New Roman" w:cs="Times New Roman"/>
+          <w:b/>
+          <w:bCs/>
+          <w:noProof/>
+          <w:color w:val="538135" w:themeColor="accent6" w:themeShade="BF"/>
+        </w:rPr>
+        <w:t xml:space="preserve"> </w:t>
+      </w:r>
+      <w:r>
+        <w:rPr>
+          <w:rFonts w:ascii="Times New Roman" w:hAnsi="Times New Roman" w:cs="Times New Roman"/>
+          <w:b/>
+          <w:bCs/>
+          <w:noProof/>
+          <w:color w:val="538135" w:themeColor="accent6" w:themeShade="BF"/>
+          <w:u w:val="single"/>
+        </w:rPr>
+        <w:t>userID (FK),</w:t>
+      </w:r>
+      <w:r>
+        <w:rPr>
+          <w:rFonts w:ascii="Times New Roman" w:hAnsi="Times New Roman" w:cs="Times New Roman"/>
+          <w:b/>
+          <w:bCs/>
+          <w:noProof/>
+          <w:color w:val="538135" w:themeColor="accent6" w:themeShade="BF"/>
+        </w:rPr>
+        <w:t xml:space="preserve"> </w:t>
+      </w:r>
+      <w:r>
+        <w:rPr>
+          <w:rFonts w:ascii="Times New Roman" w:hAnsi="Times New Roman" w:cs="Times New Roman"/>
+          <w:b/>
+          <w:bCs/>
+          <w:noProof/>
+          <w:color w:val="538135" w:themeColor="accent6" w:themeShade="BF"/>
+          <w:u w:val="single"/>
+        </w:rPr>
+        <w:t>postID (FK),</w:t>
+      </w:r>
+      <w:r>
+        <w:rPr>
+          <w:rFonts w:ascii="Times New Roman" w:hAnsi="Times New Roman" w:cs="Times New Roman"/>
+          <w:b/>
+          <w:bCs/>
+          <w:noProof/>
+          <w:color w:val="538135" w:themeColor="accent6" w:themeShade="BF"/>
+        </w:rPr>
+        <w:t xml:space="preserve"> </w:t>
+      </w:r>
+      <w:r>
+        <w:rPr>
+          <w:rFonts w:ascii="Times New Roman" w:hAnsi="Times New Roman" w:cs="Times New Roman"/>
+          <w:b/>
+          <w:bCs/>
+          <w:noProof/>
+          <w:color w:val="538135" w:themeColor="accent6" w:themeShade="BF"/>
+          <w:u w:val="single"/>
+        </w:rPr>
+        <w:t>contract</w:t>
+      </w:r>
+      <w:r>
+        <w:rPr>
+          <w:rFonts w:ascii="Times New Roman" w:hAnsi="Times New Roman" w:cs="Times New Roman"/>
+          <w:b/>
+          <w:bCs/>
+          <w:noProof/>
+          <w:color w:val="538135" w:themeColor="accent6" w:themeShade="BF"/>
+          <w:u w:val="single"/>
+        </w:rPr>
+        <w:t>StatusID (FK</w:t>
+      </w:r>
+      <w:r>
+        <w:rPr>
+          <w:rFonts w:ascii="Times New Roman" w:hAnsi="Times New Roman" w:cs="Times New Roman"/>
+          <w:noProof/>
+          <w:color w:val="538135" w:themeColor="accent6" w:themeShade="BF"/>
+        </w:rPr>
+        <w:t>), dateStart, dateEnd)</w:t>
+      </w:r>
+    </w:p>
+    <w:p>
+      <w:pPr>
+        <w:spacing w:line="240" w:lineRule="auto"/>
+        <w:rPr>
+          <w:rFonts w:ascii="Times New Roman" w:hAnsi="Times New Roman" w:cs="Times New Roman"/>
+          <w:noProof/>
+          <w:color w:val="538135" w:themeColor="accent6" w:themeShade="BF"/>
+        </w:rPr>
+      </w:pPr>
+    </w:p>
+    <w:p>
+      <w:pPr>
+        <w:spacing w:line="240" w:lineRule="auto"/>
+        <w:rPr>
+          <w:rFonts w:ascii="Times New Roman" w:hAnsi="Times New Roman" w:cs="Times New Roman"/>
+          <w:noProof/>
+          <w:color w:val="538135" w:themeColor="accent6" w:themeShade="BF"/>
+        </w:rPr>
+      </w:pPr>
+      <w:r>
+        <w:rPr>
+          <w:rFonts w:ascii="Times New Roman" w:hAnsi="Times New Roman" w:cs="Times New Roman"/>
+          <w:b/>
+          <w:bCs/>
+          <w:noProof/>
+          <w:color w:val="833C0B" w:themeColor="accent2" w:themeShade="80"/>
+        </w:rPr>
+        <w:t>postStatus</w:t>
+      </w:r>
+      <w:r>
+        <w:rPr>
+          <w:rFonts w:ascii="Times New Roman" w:hAnsi="Times New Roman" w:cs="Times New Roman"/>
+          <w:noProof/>
+          <w:color w:val="538135" w:themeColor="accent6" w:themeShade="BF"/>
+        </w:rPr>
+        <w:t>(</w:t>
+      </w:r>
+      <w:r>
+        <w:rPr>
+          <w:rFonts w:ascii="Times New Roman" w:hAnsi="Times New Roman" w:cs="Times New Roman"/>
+          <w:b/>
+          <w:bCs/>
+          <w:noProof/>
+          <w:color w:val="538135" w:themeColor="accent6" w:themeShade="BF"/>
+          <w:u w:val="single"/>
+        </w:rPr>
+        <w:t>postStatusID (PK)</w:t>
+      </w:r>
+      <w:r>
+        <w:rPr>
+          <w:rFonts w:ascii="Times New Roman" w:hAnsi="Times New Roman" w:cs="Times New Roman"/>
+          <w:noProof/>
+          <w:color w:val="538135" w:themeColor="accent6" w:themeShade="BF"/>
+        </w:rPr>
+        <w:t>)</w:t>
+      </w:r>
+      <w:r>
+        <w:rPr>
+          <w:rFonts w:ascii="Times New Roman" w:hAnsi="Times New Roman" w:cs="Times New Roman"/>
+          <w:noProof/>
+          <w:color w:val="538135" w:themeColor="accent6" w:themeShade="BF"/>
+        </w:rPr>
+        <w:tab/>
+      </w:r>
+      <w:r>
+        <w:rPr>
+          <w:rFonts w:ascii="Times New Roman" w:hAnsi="Times New Roman" w:cs="Times New Roman"/>
+          <w:noProof/>
+          <w:color w:val="538135" w:themeColor="accent6" w:themeShade="BF"/>
+        </w:rPr>
+        <w:tab/>
+      </w:r>
+      <w:r>
+        <w:rPr>
+          <w:rFonts w:ascii="Times New Roman" w:hAnsi="Times New Roman" w:cs="Times New Roman"/>
+          <w:noProof/>
+          <w:color w:val="538135" w:themeColor="accent6" w:themeShade="BF"/>
+        </w:rPr>
+        <w:t xml:space="preserve">(open, </w:t>
+      </w:r>
+      <w:r>
+        <w:rPr>
+          <w:rFonts w:ascii="Times New Roman" w:hAnsi="Times New Roman" w:cs="Times New Roman"/>
+          <w:noProof/>
+          <w:color w:val="538135" w:themeColor="accent6" w:themeShade="BF"/>
+        </w:rPr>
+        <w:t>accepted</w:t>
+      </w:r>
+      <w:r>
+        <w:rPr>
+          <w:rFonts w:ascii="Times New Roman" w:hAnsi="Times New Roman" w:cs="Times New Roman"/>
+          <w:noProof/>
+          <w:color w:val="538135" w:themeColor="accent6" w:themeShade="BF"/>
+        </w:rPr>
+        <w:t xml:space="preserve">, </w:t>
+      </w:r>
+      <w:r>
+        <w:rPr>
+          <w:rFonts w:ascii="Times New Roman" w:hAnsi="Times New Roman" w:cs="Times New Roman"/>
+          <w:noProof/>
+          <w:color w:val="538135" w:themeColor="accent6" w:themeShade="BF"/>
+        </w:rPr>
+        <w:t>complete</w:t>
+      </w:r>
+      <w:r>
+        <w:rPr>
+          <w:rFonts w:ascii="Times New Roman" w:hAnsi="Times New Roman" w:cs="Times New Roman"/>
+          <w:noProof/>
+          <w:color w:val="538135" w:themeColor="accent6" w:themeShade="BF"/>
+        </w:rPr>
+        <w:t>, deleted)</w:t>
+      </w:r>
+    </w:p>
+    <w:p>
+      <w:pPr>
+        <w:spacing w:line="240" w:lineRule="auto"/>
+        <w:rPr>
+          <w:rFonts w:ascii="Times New Roman" w:hAnsi="Times New Roman" w:cs="Times New Roman"/>
+          <w:noProof/>
+          <w:color w:val="538135" w:themeColor="accent6" w:themeShade="BF"/>
+        </w:rPr>
+      </w:pPr>
+    </w:p>
+    <w:p>
+      <w:pPr>
+        <w:spacing w:line="240" w:lineRule="auto"/>
+        <w:rPr>
+          <w:rFonts w:ascii="Times New Roman" w:hAnsi="Times New Roman" w:cs="Times New Roman"/>
+          <w:noProof/>
+          <w:color w:val="538135" w:themeColor="accent6" w:themeShade="BF"/>
+        </w:rPr>
+      </w:pPr>
+      <w:r>
+        <w:rPr>
+          <w:rFonts w:ascii="Times New Roman" w:hAnsi="Times New Roman" w:cs="Times New Roman"/>
+          <w:b/>
+          <w:bCs/>
+          <w:noProof/>
+          <w:color w:val="833C0B" w:themeColor="accent2" w:themeShade="80"/>
+        </w:rPr>
+        <w:t>contract</w:t>
+      </w:r>
+      <w:r>
+        <w:rPr>
+          <w:rFonts w:ascii="Times New Roman" w:hAnsi="Times New Roman" w:cs="Times New Roman"/>
+          <w:b/>
+          <w:bCs/>
+          <w:noProof/>
+          <w:color w:val="833C0B" w:themeColor="accent2" w:themeShade="80"/>
+        </w:rPr>
+        <w:t>Status</w:t>
+      </w:r>
+      <w:r>
+        <w:rPr>
+          <w:rFonts w:ascii="Times New Roman" w:hAnsi="Times New Roman" w:cs="Times New Roman"/>
+          <w:noProof/>
+          <w:color w:val="538135" w:themeColor="accent6" w:themeShade="BF"/>
+        </w:rPr>
+        <w:t>(</w:t>
+      </w:r>
+      <w:r>
+        <w:rPr>
+          <w:rFonts w:ascii="Times New Roman" w:hAnsi="Times New Roman" w:cs="Times New Roman"/>
+          <w:b/>
+          <w:bCs/>
+          <w:noProof/>
+          <w:color w:val="538135" w:themeColor="accent6" w:themeShade="BF"/>
+          <w:u w:val="single"/>
+        </w:rPr>
+        <w:t>contract</w:t>
+      </w:r>
+      <w:r>
+        <w:rPr>
+          <w:rFonts w:ascii="Times New Roman" w:hAnsi="Times New Roman" w:cs="Times New Roman"/>
+          <w:b/>
+          <w:bCs/>
+          <w:noProof/>
+          <w:color w:val="538135" w:themeColor="accent6" w:themeShade="BF"/>
+          <w:u w:val="single"/>
+        </w:rPr>
+        <w:t>StatusID (PK)</w:t>
+      </w:r>
+      <w:r>
+        <w:rPr>
+          <w:rFonts w:ascii="Times New Roman" w:hAnsi="Times New Roman" w:cs="Times New Roman"/>
+          <w:noProof/>
+          <w:color w:val="538135" w:themeColor="accent6" w:themeShade="BF"/>
+        </w:rPr>
+        <w:t>)</w:t>
+      </w:r>
+      <w:r>
+        <w:rPr>
+          <w:rFonts w:ascii="Times New Roman" w:hAnsi="Times New Roman" w:cs="Times New Roman"/>
+          <w:noProof/>
+          <w:color w:val="538135" w:themeColor="accent6" w:themeShade="BF"/>
+        </w:rPr>
+        <w:t xml:space="preserve"> </w:t>
+      </w:r>
+      <w:r>
+        <w:rPr>
+          <w:rFonts w:ascii="Times New Roman" w:hAnsi="Times New Roman" w:cs="Times New Roman"/>
+          <w:noProof/>
+          <w:color w:val="538135" w:themeColor="accent6" w:themeShade="BF"/>
+        </w:rPr>
+        <w:t xml:space="preserve">(open, hidden, accepted, </w:t>
+      </w:r>
+      <w:r>
+        <w:rPr>
+          <w:rFonts w:ascii="Times New Roman" w:hAnsi="Times New Roman" w:cs="Times New Roman"/>
+          <w:noProof/>
+          <w:color w:val="538135" w:themeColor="accent6" w:themeShade="BF"/>
+        </w:rPr>
+        <w:t xml:space="preserve">disputed, </w:t>
+      </w:r>
+      <w:r>
+        <w:rPr>
+          <w:rFonts w:ascii="Times New Roman" w:hAnsi="Times New Roman" w:cs="Times New Roman"/>
+          <w:noProof/>
+          <w:color w:val="538135" w:themeColor="accent6" w:themeShade="BF"/>
+        </w:rPr>
+        <w:t>done, finalized, deleted)</w:t>
+      </w:r>
+    </w:p>
+    <w:p>
+      <w:pPr>
+        <w:spacing w:line="240" w:lineRule="auto"/>
+        <w:rPr>
+          <w:rFonts w:ascii="Times New Roman" w:hAnsi="Times New Roman" w:cs="Times New Roman"/>
+          <w:noProof/>
+          <w:color w:val="538135" w:themeColor="accent6" w:themeShade="BF"/>
+        </w:rPr>
+      </w:pPr>
+    </w:p>
+    <w:p>
+      <w:pPr>
+        <w:spacing w:line="240" w:lineRule="auto"/>
+        <w:rPr>
+          <w:rFonts w:ascii="Times New Roman" w:hAnsi="Times New Roman" w:cs="Times New Roman"/>
+          <w:b/>
+          <w:bCs/>
+          <w:noProof/>
+          <w:color w:val="538135" w:themeColor="accent6" w:themeShade="BF"/>
+          <w:u w:val="single"/>
+        </w:rPr>
+      </w:pPr>
+      <w:r>
+        <w:rPr>
+          <w:rFonts w:ascii="Times New Roman" w:hAnsi="Times New Roman" w:cs="Times New Roman"/>
+          <w:b/>
+          <w:bCs/>
+          <w:noProof/>
+          <w:color w:val="833C0B" w:themeColor="accent2" w:themeShade="80"/>
+        </w:rPr>
+        <w:t>postP</w:t>
+      </w:r>
+      <w:r>
+        <w:rPr>
+          <w:rFonts w:ascii="Times New Roman" w:hAnsi="Times New Roman" w:cs="Times New Roman"/>
+          <w:b/>
+          <w:bCs/>
+          <w:noProof/>
+          <w:color w:val="833C0B" w:themeColor="accent2" w:themeShade="80"/>
+        </w:rPr>
+        <w:t>hotos</w:t>
+      </w:r>
+      <w:r>
+        <w:rPr>
+          <w:rFonts w:ascii="Times New Roman" w:hAnsi="Times New Roman" w:cs="Times New Roman"/>
+          <w:noProof/>
+          <w:color w:val="538135" w:themeColor="accent6" w:themeShade="BF"/>
+        </w:rPr>
+        <w:t>(</w:t>
+      </w:r>
+      <w:r>
+        <w:rPr>
+          <w:rFonts w:ascii="Times New Roman" w:hAnsi="Times New Roman" w:cs="Times New Roman"/>
+          <w:b/>
+          <w:bCs/>
+          <w:noProof/>
+          <w:color w:val="538135" w:themeColor="accent6" w:themeShade="BF"/>
+          <w:u w:val="single"/>
+        </w:rPr>
         <w:t>photoID (PK),</w:t>
       </w:r>
       <w:r>
@@ -2824,7 +3736,63 @@
           <w:color w:val="538135" w:themeColor="accent6" w:themeShade="BF"/>
           <w:u w:val="single"/>
         </w:rPr>
-        <w:t>user</w:t>
+        <w:t>postID (FK)</w:t>
+      </w:r>
+      <w:r>
+        <w:rPr>
+          <w:rFonts w:ascii="Times New Roman" w:hAnsi="Times New Roman" w:cs="Times New Roman"/>
+          <w:noProof/>
+          <w:color w:val="538135" w:themeColor="accent6" w:themeShade="BF"/>
+        </w:rPr>
+        <w:t>)</w:t>
+      </w:r>
+    </w:p>
+    <w:p>
+      <w:pPr>
+        <w:spacing w:line="240" w:lineRule="auto"/>
+        <w:rPr>
+          <w:rFonts w:ascii="Times New Roman" w:hAnsi="Times New Roman" w:cs="Times New Roman"/>
+          <w:noProof/>
+          <w:color w:val="538135" w:themeColor="accent6" w:themeShade="BF"/>
+        </w:rPr>
+      </w:pPr>
+    </w:p>
+    <w:p>
+      <w:pPr>
+        <w:spacing w:line="240" w:lineRule="auto"/>
+        <w:rPr>
+          <w:rFonts w:ascii="Times New Roman" w:hAnsi="Times New Roman" w:cs="Times New Roman"/>
+          <w:noProof/>
+          <w:color w:val="538135" w:themeColor="accent6" w:themeShade="BF"/>
+        </w:rPr>
+      </w:pPr>
+      <w:r>
+        <w:rPr>
+          <w:rFonts w:ascii="Times New Roman" w:hAnsi="Times New Roman" w:cs="Times New Roman"/>
+          <w:b/>
+          <w:bCs/>
+          <w:noProof/>
+          <w:color w:val="833C0B" w:themeColor="accent2" w:themeShade="80"/>
+        </w:rPr>
+        <w:t>contract</w:t>
+      </w:r>
+      <w:r>
+        <w:rPr>
+          <w:rFonts w:ascii="Times New Roman" w:hAnsi="Times New Roman" w:cs="Times New Roman"/>
+          <w:b/>
+          <w:bCs/>
+          <w:noProof/>
+          <w:color w:val="833C0B" w:themeColor="accent2" w:themeShade="80"/>
+        </w:rPr>
+        <w:t>Categories</w:t>
+      </w:r>
+      <w:r>
+        <w:rPr>
+          <w:rFonts w:ascii="Times New Roman" w:hAnsi="Times New Roman" w:cs="Times New Roman"/>
+          <w:noProof/>
+          <w:color w:val="538135" w:themeColor="accent6" w:themeShade="BF"/>
+        </w:rPr>
+        <w:t>(</w:t>
       </w:r>
       <w:r>
         <w:rPr>
@@ -2835,7 +3803,203 @@
           <w:color w:val="538135" w:themeColor="accent6" w:themeShade="BF"/>
           <w:u w:val="single"/>
         </w:rPr>
-        <w:t>ID (FK)</w:t>
+        <w:t>categoryID</w:t>
+      </w:r>
+      <w:r>
+        <w:rPr>
+          <w:rFonts w:ascii="Times New Roman" w:hAnsi="Times New Roman" w:cs="Times New Roman"/>
+          <w:b/>
+          <w:bCs/>
+          <w:noProof/>
+          <w:color w:val="538135" w:themeColor="accent6" w:themeShade="BF"/>
+          <w:u w:val="single"/>
+        </w:rPr>
+        <w:t xml:space="preserve"> (PK),</w:t>
+      </w:r>
+      <w:r>
+        <w:rPr>
+          <w:rFonts w:ascii="Times New Roman" w:hAnsi="Times New Roman" w:cs="Times New Roman"/>
+          <w:b/>
+          <w:bCs/>
+          <w:noProof/>
+          <w:color w:val="538135" w:themeColor="accent6" w:themeShade="BF"/>
+          <w:u w:val="single"/>
+        </w:rPr>
+        <w:t xml:space="preserve"> </w:t>
+      </w:r>
+      <w:r>
+        <w:rPr>
+          <w:rFonts w:ascii="Times New Roman" w:hAnsi="Times New Roman" w:cs="Times New Roman"/>
+          <w:noProof/>
+          <w:color w:val="538135" w:themeColor="accent6" w:themeShade="BF"/>
+        </w:rPr>
+        <w:t>categoryName, categoryDescription)</w:t>
+      </w:r>
+    </w:p>
+    <w:p>
+      <w:pPr>
+        <w:spacing w:line="240" w:lineRule="auto"/>
+        <w:rPr>
+          <w:rFonts w:ascii="Times New Roman" w:hAnsi="Times New Roman" w:cs="Times New Roman"/>
+          <w:noProof/>
+          <w:color w:val="538135" w:themeColor="accent6" w:themeShade="BF"/>
+        </w:rPr>
+      </w:pPr>
+    </w:p>
+    <w:p>
+      <w:pPr>
+        <w:spacing w:line="240" w:lineRule="auto"/>
+        <w:rPr>
+          <w:rFonts w:ascii="Times New Roman" w:hAnsi="Times New Roman" w:cs="Times New Roman"/>
+          <w:b/>
+          <w:bCs/>
+          <w:noProof/>
+          <w:color w:val="538135" w:themeColor="accent6" w:themeShade="BF"/>
+          <w:u w:val="single"/>
+        </w:rPr>
+      </w:pPr>
+      <w:r>
+        <w:rPr>
+          <w:rFonts w:ascii="Times New Roman" w:hAnsi="Times New Roman" w:cs="Times New Roman"/>
+          <w:b/>
+          <w:bCs/>
+          <w:noProof/>
+          <w:color w:val="833C0B" w:themeColor="accent2" w:themeShade="80"/>
+        </w:rPr>
+        <w:t>bids</w:t>
+      </w:r>
+      <w:r>
+        <w:rPr>
+          <w:rFonts w:ascii="Times New Roman" w:hAnsi="Times New Roman" w:cs="Times New Roman"/>
+          <w:noProof/>
+          <w:color w:val="538135" w:themeColor="accent6" w:themeShade="BF"/>
+        </w:rPr>
+        <w:t>(</w:t>
+      </w:r>
+      <w:r>
+        <w:rPr>
+          <w:rFonts w:ascii="Times New Roman" w:hAnsi="Times New Roman" w:cs="Times New Roman"/>
+          <w:b/>
+          <w:bCs/>
+          <w:noProof/>
+          <w:color w:val="538135" w:themeColor="accent6" w:themeShade="BF"/>
+          <w:u w:val="single"/>
+        </w:rPr>
+        <w:t>bidID (PK),</w:t>
+      </w:r>
+      <w:r>
+        <w:rPr>
+          <w:rFonts w:ascii="Times New Roman" w:hAnsi="Times New Roman" w:cs="Times New Roman"/>
+          <w:noProof/>
+          <w:color w:val="538135" w:themeColor="accent6" w:themeShade="BF"/>
+        </w:rPr>
+        <w:t xml:space="preserve"> </w:t>
+      </w:r>
+      <w:r>
+        <w:rPr>
+          <w:rFonts w:ascii="Times New Roman" w:hAnsi="Times New Roman" w:cs="Times New Roman"/>
+          <w:b/>
+          <w:bCs/>
+          <w:noProof/>
+          <w:color w:val="538135" w:themeColor="accent6" w:themeShade="BF"/>
+          <w:u w:val="single"/>
+        </w:rPr>
+        <w:t>postID (FK),</w:t>
+      </w:r>
+      <w:r>
+        <w:rPr>
+          <w:rFonts w:ascii="Times New Roman" w:hAnsi="Times New Roman" w:cs="Times New Roman"/>
+          <w:noProof/>
+          <w:color w:val="538135" w:themeColor="accent6" w:themeShade="BF"/>
+        </w:rPr>
+        <w:t xml:space="preserve"> </w:t>
+      </w:r>
+      <w:r>
+        <w:rPr>
+          <w:rFonts w:ascii="Times New Roman" w:hAnsi="Times New Roman" w:cs="Times New Roman"/>
+          <w:b/>
+          <w:bCs/>
+          <w:noProof/>
+          <w:color w:val="538135" w:themeColor="accent6" w:themeShade="BF"/>
+          <w:u w:val="single"/>
+        </w:rPr>
+        <w:t>userID (FK)</w:t>
+      </w:r>
+      <w:r>
+        <w:rPr>
+          <w:rFonts w:ascii="Times New Roman" w:hAnsi="Times New Roman" w:cs="Times New Roman"/>
+          <w:noProof/>
+          <w:color w:val="538135" w:themeColor="accent6" w:themeShade="BF"/>
+        </w:rPr>
+        <w:t xml:space="preserve">, price, priceType, </w:t>
+      </w:r>
+      <w:r>
+        <w:rPr>
+          <w:rFonts w:ascii="Times New Roman" w:hAnsi="Times New Roman" w:cs="Times New Roman"/>
+          <w:b/>
+          <w:bCs/>
+          <w:noProof/>
+          <w:color w:val="538135" w:themeColor="accent6" w:themeShade="BF"/>
+          <w:u w:val="single"/>
+        </w:rPr>
+        <w:t>bid</w:t>
+      </w:r>
+      <w:r>
+        <w:rPr>
+          <w:rFonts w:ascii="Times New Roman" w:hAnsi="Times New Roman" w:cs="Times New Roman"/>
+          <w:b/>
+          <w:bCs/>
+          <w:noProof/>
+          <w:color w:val="538135" w:themeColor="accent6" w:themeShade="BF"/>
+          <w:u w:val="single"/>
+        </w:rPr>
+        <w:t>StatusID (</w:t>
+      </w:r>
+      <w:r>
+        <w:rPr>
+          <w:rFonts w:ascii="Times New Roman" w:hAnsi="Times New Roman" w:cs="Times New Roman"/>
+          <w:b/>
+          <w:bCs/>
+          <w:noProof/>
+          <w:color w:val="538135" w:themeColor="accent6" w:themeShade="BF"/>
+          <w:u w:val="single"/>
+        </w:rPr>
+        <w:t>F</w:t>
+      </w:r>
+      <w:r>
+        <w:rPr>
+          <w:rFonts w:ascii="Times New Roman" w:hAnsi="Times New Roman" w:cs="Times New Roman"/>
+          <w:b/>
+          <w:bCs/>
+          <w:noProof/>
+          <w:color w:val="538135" w:themeColor="accent6" w:themeShade="BF"/>
+          <w:u w:val="single"/>
+        </w:rPr>
+        <w:t>K)</w:t>
+      </w:r>
+      <w:r>
+        <w:rPr>
+          <w:rFonts w:ascii="Times New Roman" w:hAnsi="Times New Roman" w:cs="Times New Roman"/>
+          <w:noProof/>
+          <w:color w:val="538135" w:themeColor="accent6" w:themeShade="BF"/>
+        </w:rPr>
+        <w:t xml:space="preserve">, </w:t>
+      </w:r>
+      <w:r>
+        <w:rPr>
+          <w:rFonts w:ascii="Times New Roman" w:hAnsi="Times New Roman" w:cs="Times New Roman"/>
+          <w:noProof/>
+          <w:color w:val="538135" w:themeColor="accent6" w:themeShade="BF"/>
+        </w:rPr>
+        <w:t xml:space="preserve">createdDate, </w:t>
+      </w:r>
+      <w:r>
+        <w:rPr>
+          <w:rFonts w:ascii="Times New Roman" w:hAnsi="Times New Roman" w:cs="Times New Roman"/>
+          <w:noProof/>
+          <w:color w:val="538135" w:themeColor="accent6" w:themeShade="BF"/>
+        </w:rPr>
+        <w:t xml:space="preserve">responseDate, </w:t>
       </w:r>
       <w:r>
         <w:rPr>
@@ -2873,7 +4037,7 @@
           <w:noProof/>
           <w:color w:val="833C0B" w:themeColor="accent2" w:themeShade="80"/>
         </w:rPr>
-        <w:t>loginHistory</w:t>
+        <w:t>bidStatus</w:t>
       </w:r>
       <w:r>
         <w:rPr>
@@ -2892,7 +4056,7 @@
           <w:color w:val="538135" w:themeColor="accent6" w:themeShade="BF"/>
           <w:u w:val="single"/>
         </w:rPr>
-        <w:t>loginID</w:t>
+        <w:t>bid</w:t>
       </w:r>
       <w:r>
         <w:rPr>
@@ -2903,11 +4067,585 @@
           <w:color w:val="538135" w:themeColor="accent6" w:themeShade="BF"/>
           <w:u w:val="single"/>
         </w:rPr>
+        <w:t>StatusID (PK)</w:t>
+      </w:r>
+      <w:r>
+        <w:rPr>
+          <w:rFonts w:ascii="Times New Roman" w:hAnsi="Times New Roman" w:cs="Times New Roman"/>
+          <w:b/>
+          <w:bCs/>
+          <w:noProof/>
+          <w:color w:val="538135" w:themeColor="accent6" w:themeShade="BF"/>
+          <w:u w:val="single"/>
+        </w:rPr>
+        <w:t>,</w:t>
+      </w:r>
+      <w:r>
+        <w:rPr>
+          <w:rFonts w:ascii="Times New Roman" w:hAnsi="Times New Roman" w:cs="Times New Roman"/>
+          <w:noProof/>
+          <w:color w:val="538135" w:themeColor="accent6" w:themeShade="BF"/>
+        </w:rPr>
+        <w:t xml:space="preserve"> status</w:t>
+      </w:r>
+      <w:r>
+        <w:rPr>
+          <w:rFonts w:ascii="Times New Roman" w:hAnsi="Times New Roman" w:cs="Times New Roman"/>
+          <w:noProof/>
+          <w:color w:val="538135" w:themeColor="accent6" w:themeShade="BF"/>
+        </w:rPr>
+        <w:t>)</w:t>
+      </w:r>
+    </w:p>
+    <w:p>
+      <w:pPr>
+        <w:spacing w:line="240" w:lineRule="auto"/>
+        <w:rPr>
+          <w:rFonts w:ascii="Times New Roman" w:hAnsi="Times New Roman" w:cs="Times New Roman"/>
+          <w:noProof/>
+          <w:color w:val="538135" w:themeColor="accent6" w:themeShade="BF"/>
+        </w:rPr>
+      </w:pPr>
+    </w:p>
+    <w:p>
+      <w:pPr>
+        <w:spacing w:line="240" w:lineRule="auto"/>
+        <w:rPr>
+          <w:rFonts w:ascii="Times New Roman" w:hAnsi="Times New Roman" w:cs="Times New Roman"/>
+          <w:noProof/>
+          <w:color w:val="538135" w:themeColor="accent6" w:themeShade="BF"/>
+        </w:rPr>
+      </w:pPr>
+      <w:r>
+        <w:rPr>
+          <w:rFonts w:ascii="Times New Roman" w:hAnsi="Times New Roman" w:cs="Times New Roman"/>
+          <w:b/>
+          <w:bCs/>
+          <w:noProof/>
+          <w:color w:val="833C0B" w:themeColor="accent2" w:themeShade="80"/>
+        </w:rPr>
+        <w:t>priceType</w:t>
+      </w:r>
+      <w:r>
+        <w:rPr>
+          <w:rFonts w:ascii="Times New Roman" w:hAnsi="Times New Roman" w:cs="Times New Roman"/>
+          <w:noProof/>
+          <w:color w:val="538135" w:themeColor="accent6" w:themeShade="BF"/>
+        </w:rPr>
+        <w:t>(</w:t>
+      </w:r>
+      <w:r>
+        <w:rPr>
+          <w:rFonts w:ascii="Times New Roman" w:hAnsi="Times New Roman" w:cs="Times New Roman"/>
+          <w:b/>
+          <w:bCs/>
+          <w:noProof/>
+          <w:color w:val="538135" w:themeColor="accent6" w:themeShade="BF"/>
+          <w:u w:val="single"/>
+        </w:rPr>
+        <w:t>priceTypeID (PK),</w:t>
+      </w:r>
+      <w:r>
+        <w:rPr>
+          <w:rFonts w:ascii="Times New Roman" w:hAnsi="Times New Roman" w:cs="Times New Roman"/>
+          <w:noProof/>
+          <w:color w:val="538135" w:themeColor="accent6" w:themeShade="BF"/>
+        </w:rPr>
+        <w:t xml:space="preserve"> priceType)</w:t>
+      </w:r>
+    </w:p>
+    <w:p>
+      <w:pPr>
+        <w:spacing w:line="240" w:lineRule="auto"/>
+        <w:rPr>
+          <w:rFonts w:ascii="Times New Roman" w:hAnsi="Times New Roman" w:cs="Times New Roman"/>
+          <w:noProof/>
+          <w:color w:val="538135" w:themeColor="accent6" w:themeShade="BF"/>
+        </w:rPr>
+      </w:pPr>
+    </w:p>
+    <w:p>
+      <w:pPr>
+        <w:rPr>
+          <w:rFonts w:ascii="Times New Roman" w:hAnsi="Times New Roman" w:cs="Times New Roman"/>
+          <w:noProof/>
+          <w:color w:val="538135" w:themeColor="accent6" w:themeShade="BF"/>
+        </w:rPr>
+      </w:pPr>
+      <w:r>
+        <w:rPr>
+          <w:rFonts w:ascii="Times New Roman" w:hAnsi="Times New Roman" w:cs="Times New Roman"/>
+          <w:noProof/>
+          <w:color w:val="538135" w:themeColor="accent6" w:themeShade="BF"/>
+        </w:rPr>
+        <w:t>Reviews:</w:t>
+      </w:r>
+    </w:p>
+    <w:p>
+      <w:pPr>
+        <w:spacing w:line="240" w:lineRule="auto"/>
+        <w:rPr>
+          <w:rFonts w:ascii="Times New Roman" w:hAnsi="Times New Roman" w:cs="Times New Roman"/>
+          <w:noProof/>
+          <w:color w:val="538135" w:themeColor="accent6" w:themeShade="BF"/>
+        </w:rPr>
+      </w:pPr>
+      <w:r>
+        <w:rPr>
+          <w:rFonts w:ascii="Times New Roman" w:hAnsi="Times New Roman" w:cs="Times New Roman"/>
+          <w:b/>
+          <w:bCs/>
+          <w:noProof/>
+          <w:color w:val="833C0B" w:themeColor="accent2" w:themeShade="80"/>
+        </w:rPr>
+        <w:t>review</w:t>
+      </w:r>
+      <w:r>
+        <w:rPr>
+          <w:rFonts w:ascii="Times New Roman" w:hAnsi="Times New Roman" w:cs="Times New Roman"/>
+          <w:noProof/>
+          <w:color w:val="538135" w:themeColor="accent6" w:themeShade="BF"/>
+        </w:rPr>
+        <w:t>(</w:t>
+      </w:r>
+      <w:r>
+        <w:rPr>
+          <w:rFonts w:ascii="Times New Roman" w:hAnsi="Times New Roman" w:cs="Times New Roman"/>
+          <w:b/>
+          <w:bCs/>
+          <w:noProof/>
+          <w:color w:val="538135" w:themeColor="accent6" w:themeShade="BF"/>
+          <w:u w:val="single"/>
+        </w:rPr>
+        <w:t>reviewID (PK)</w:t>
+      </w:r>
+      <w:r>
+        <w:rPr>
+          <w:rFonts w:ascii="Times New Roman" w:hAnsi="Times New Roman" w:cs="Times New Roman"/>
+          <w:b/>
+          <w:bCs/>
+          <w:noProof/>
+          <w:color w:val="538135" w:themeColor="accent6" w:themeShade="BF"/>
+          <w:u w:val="single"/>
+        </w:rPr>
+        <w:t>,</w:t>
+      </w:r>
+      <w:r>
+        <w:rPr>
+          <w:rFonts w:ascii="Times New Roman" w:hAnsi="Times New Roman" w:cs="Times New Roman"/>
+          <w:b/>
+          <w:bCs/>
+          <w:noProof/>
+          <w:color w:val="538135" w:themeColor="accent6" w:themeShade="BF"/>
+        </w:rPr>
+        <w:t xml:space="preserve"> </w:t>
+      </w:r>
+      <w:r>
+        <w:rPr>
+          <w:rFonts w:ascii="Times New Roman" w:hAnsi="Times New Roman" w:cs="Times New Roman"/>
+          <w:b/>
+          <w:bCs/>
+          <w:noProof/>
+          <w:color w:val="538135" w:themeColor="accent6" w:themeShade="BF"/>
+          <w:u w:val="single"/>
+        </w:rPr>
+        <w:t>contractID(fk)</w:t>
+      </w:r>
+      <w:r>
+        <w:rPr>
+          <w:rFonts w:ascii="Times New Roman" w:hAnsi="Times New Roman" w:cs="Times New Roman"/>
+          <w:b/>
+          <w:bCs/>
+          <w:noProof/>
+          <w:color w:val="538135" w:themeColor="accent6" w:themeShade="BF"/>
+          <w:u w:val="single"/>
+        </w:rPr>
+        <w:t>,</w:t>
+      </w:r>
+      <w:r>
+        <w:rPr>
+          <w:rFonts w:ascii="Times New Roman" w:hAnsi="Times New Roman" w:cs="Times New Roman"/>
+          <w:b/>
+          <w:bCs/>
+          <w:noProof/>
+          <w:color w:val="538135" w:themeColor="accent6" w:themeShade="BF"/>
+        </w:rPr>
+        <w:t xml:space="preserve"> </w:t>
+      </w:r>
+      <w:r>
+        <w:rPr>
+          <w:rFonts w:ascii="Times New Roman" w:hAnsi="Times New Roman" w:cs="Times New Roman"/>
+          <w:b/>
+          <w:bCs/>
+          <w:noProof/>
+          <w:color w:val="538135" w:themeColor="accent6" w:themeShade="BF"/>
+          <w:u w:val="single"/>
+        </w:rPr>
+        <w:t>userID(fk)</w:t>
+      </w:r>
+      <w:r>
+        <w:rPr>
+          <w:rFonts w:ascii="Times New Roman" w:hAnsi="Times New Roman" w:cs="Times New Roman"/>
+          <w:b/>
+          <w:bCs/>
+          <w:noProof/>
+          <w:color w:val="538135" w:themeColor="accent6" w:themeShade="BF"/>
+          <w:u w:val="single"/>
+        </w:rPr>
+        <w:t>,</w:t>
+      </w:r>
+      <w:r>
+        <w:rPr>
+          <w:rFonts w:ascii="Times New Roman" w:hAnsi="Times New Roman" w:cs="Times New Roman"/>
+          <w:b/>
+          <w:bCs/>
+          <w:noProof/>
+          <w:color w:val="538135" w:themeColor="accent6" w:themeShade="BF"/>
+        </w:rPr>
+        <w:t xml:space="preserve"> </w:t>
+      </w:r>
+      <w:r>
+        <w:rPr>
+          <w:rFonts w:ascii="Times New Roman" w:hAnsi="Times New Roman" w:cs="Times New Roman"/>
+          <w:b/>
+          <w:bCs/>
+          <w:noProof/>
+          <w:color w:val="538135" w:themeColor="accent6" w:themeShade="BF"/>
+          <w:u w:val="single"/>
+        </w:rPr>
+        <w:t>reviewerID(PK)</w:t>
+      </w:r>
+      <w:r>
+        <w:rPr>
+          <w:rFonts w:ascii="Times New Roman" w:hAnsi="Times New Roman" w:cs="Times New Roman"/>
+          <w:noProof/>
+          <w:color w:val="538135" w:themeColor="accent6" w:themeShade="BF"/>
+        </w:rPr>
+        <w:t xml:space="preserve">, </w:t>
+      </w:r>
+      <w:r>
+        <w:rPr>
+          <w:rFonts w:ascii="Times New Roman" w:hAnsi="Times New Roman" w:cs="Times New Roman"/>
+          <w:noProof/>
+          <w:color w:val="538135" w:themeColor="accent6" w:themeShade="BF"/>
+        </w:rPr>
+        <w:t>comment, rating</w:t>
+      </w:r>
+      <w:r>
+        <w:rPr>
+          <w:rFonts w:ascii="Times New Roman" w:hAnsi="Times New Roman" w:cs="Times New Roman"/>
+          <w:noProof/>
+          <w:color w:val="538135" w:themeColor="accent6" w:themeShade="BF"/>
+        </w:rPr>
+        <w:t>)</w:t>
+      </w:r>
+    </w:p>
+    <w:p>
+      <w:pPr>
+        <w:spacing w:line="240" w:lineRule="auto"/>
+        <w:rPr>
+          <w:rFonts w:ascii="Times New Roman" w:hAnsi="Times New Roman" w:cs="Times New Roman"/>
+          <w:noProof/>
+          <w:color w:val="538135" w:themeColor="accent6" w:themeShade="BF"/>
+        </w:rPr>
+      </w:pPr>
+    </w:p>
+    <w:p>
+      <w:pPr>
+        <w:rPr>
+          <w:rFonts w:ascii="Times New Roman" w:hAnsi="Times New Roman" w:cs="Times New Roman"/>
+          <w:noProof/>
+          <w:color w:val="538135" w:themeColor="accent6" w:themeShade="BF"/>
+        </w:rPr>
+      </w:pPr>
+      <w:r>
+        <w:rPr>
+          <w:rFonts w:ascii="Times New Roman" w:hAnsi="Times New Roman" w:cs="Times New Roman"/>
+          <w:noProof/>
+          <w:color w:val="538135" w:themeColor="accent6" w:themeShade="BF"/>
+        </w:rPr>
+        <w:t>Messages:</w:t>
+      </w:r>
+    </w:p>
+    <w:p>
+      <w:pPr>
+        <w:spacing w:line="240" w:lineRule="auto"/>
+        <w:rPr>
+          <w:rFonts w:ascii="Times New Roman" w:hAnsi="Times New Roman" w:cs="Times New Roman"/>
+          <w:noProof/>
+          <w:color w:val="538135" w:themeColor="accent6" w:themeShade="BF"/>
+        </w:rPr>
+      </w:pPr>
+      <w:r>
+        <w:rPr>
+          <w:rFonts w:ascii="Times New Roman" w:hAnsi="Times New Roman" w:cs="Times New Roman"/>
+          <w:b/>
+          <w:bCs/>
+          <w:noProof/>
+          <w:color w:val="833C0B" w:themeColor="accent2" w:themeShade="80"/>
+        </w:rPr>
+        <w:t>messages</w:t>
+      </w:r>
+      <w:r>
+        <w:rPr>
+          <w:rFonts w:ascii="Times New Roman" w:hAnsi="Times New Roman" w:cs="Times New Roman"/>
+          <w:noProof/>
+          <w:color w:val="538135" w:themeColor="accent6" w:themeShade="BF"/>
+        </w:rPr>
+        <w:t xml:space="preserve"> </w:t>
+      </w:r>
+      <w:r>
+        <w:rPr>
+          <w:rFonts w:ascii="Times New Roman" w:hAnsi="Times New Roman" w:cs="Times New Roman"/>
+          <w:noProof/>
+          <w:color w:val="538135" w:themeColor="accent6" w:themeShade="BF"/>
+        </w:rPr>
+        <w:t>(</w:t>
+      </w:r>
+      <w:r>
+        <w:rPr>
+          <w:rFonts w:ascii="Times New Roman" w:hAnsi="Times New Roman" w:cs="Times New Roman"/>
+          <w:b/>
+          <w:bCs/>
+          <w:noProof/>
+          <w:color w:val="538135" w:themeColor="accent6" w:themeShade="BF"/>
+          <w:u w:val="single"/>
+        </w:rPr>
+        <w:t>messageID</w:t>
+      </w:r>
+      <w:r>
+        <w:rPr>
+          <w:rFonts w:ascii="Times New Roman" w:hAnsi="Times New Roman" w:cs="Times New Roman"/>
+          <w:b/>
+          <w:bCs/>
+          <w:noProof/>
+          <w:color w:val="538135" w:themeColor="accent6" w:themeShade="BF"/>
+          <w:u w:val="single"/>
+        </w:rPr>
         <w:t xml:space="preserve"> (PK)</w:t>
       </w:r>
       <w:r>
         <w:rPr>
           <w:rFonts w:ascii="Times New Roman" w:hAnsi="Times New Roman" w:cs="Times New Roman"/>
+          <w:b/>
+          <w:bCs/>
+          <w:noProof/>
+          <w:color w:val="538135" w:themeColor="accent6" w:themeShade="BF"/>
+          <w:u w:val="single"/>
+        </w:rPr>
+        <w:t>,</w:t>
+      </w:r>
+      <w:r>
+        <w:rPr>
+          <w:rFonts w:ascii="Times New Roman" w:hAnsi="Times New Roman" w:cs="Times New Roman"/>
+          <w:b/>
+          <w:bCs/>
+          <w:noProof/>
+          <w:color w:val="538135" w:themeColor="accent6" w:themeShade="BF"/>
+        </w:rPr>
+        <w:t xml:space="preserve"> </w:t>
+      </w:r>
+      <w:r>
+        <w:rPr>
+          <w:rFonts w:ascii="Times New Roman" w:hAnsi="Times New Roman" w:cs="Times New Roman"/>
+          <w:b/>
+          <w:bCs/>
+          <w:noProof/>
+          <w:color w:val="538135" w:themeColor="accent6" w:themeShade="BF"/>
+          <w:u w:val="single"/>
+        </w:rPr>
+        <w:t>senderID</w:t>
+      </w:r>
+      <w:r>
+        <w:rPr>
+          <w:rFonts w:ascii="Times New Roman" w:hAnsi="Times New Roman" w:cs="Times New Roman"/>
+          <w:b/>
+          <w:bCs/>
+          <w:noProof/>
+          <w:color w:val="538135" w:themeColor="accent6" w:themeShade="BF"/>
+          <w:u w:val="single"/>
+        </w:rPr>
+        <w:t>(fk)</w:t>
+      </w:r>
+      <w:r>
+        <w:rPr>
+          <w:rFonts w:ascii="Times New Roman" w:hAnsi="Times New Roman" w:cs="Times New Roman"/>
+          <w:b/>
+          <w:bCs/>
+          <w:noProof/>
+          <w:color w:val="538135" w:themeColor="accent6" w:themeShade="BF"/>
+          <w:u w:val="single"/>
+        </w:rPr>
+        <w:t>, sendTo</w:t>
+      </w:r>
+      <w:r>
+        <w:rPr>
+          <w:rFonts w:ascii="Times New Roman" w:hAnsi="Times New Roman" w:cs="Times New Roman"/>
+          <w:b/>
+          <w:bCs/>
+          <w:noProof/>
+          <w:color w:val="538135" w:themeColor="accent6" w:themeShade="BF"/>
+          <w:u w:val="single"/>
+        </w:rPr>
+        <w:t>ID(fk)</w:t>
+      </w:r>
+      <w:r>
+        <w:rPr>
+          <w:rFonts w:ascii="Times New Roman" w:hAnsi="Times New Roman" w:cs="Times New Roman"/>
+          <w:b/>
+          <w:bCs/>
+          <w:noProof/>
+          <w:color w:val="538135" w:themeColor="accent6" w:themeShade="BF"/>
+          <w:u w:val="single"/>
+        </w:rPr>
+        <w:t>,</w:t>
+      </w:r>
+      <w:r>
+        <w:rPr>
+          <w:rFonts w:ascii="Times New Roman" w:hAnsi="Times New Roman" w:cs="Times New Roman"/>
+          <w:noProof/>
+          <w:color w:val="538135" w:themeColor="accent6" w:themeShade="BF"/>
+        </w:rPr>
+        <w:t xml:space="preserve"> title,</w:t>
+      </w:r>
+      <w:r>
+        <w:rPr>
+          <w:rFonts w:ascii="Times New Roman" w:hAnsi="Times New Roman" w:cs="Times New Roman"/>
+          <w:noProof/>
+          <w:color w:val="538135" w:themeColor="accent6" w:themeShade="BF"/>
+        </w:rPr>
+        <w:t xml:space="preserve"> </w:t>
+      </w:r>
+      <w:r>
+        <w:rPr>
+          <w:rFonts w:ascii="Times New Roman" w:hAnsi="Times New Roman" w:cs="Times New Roman"/>
+          <w:noProof/>
+          <w:color w:val="538135" w:themeColor="accent6" w:themeShade="BF"/>
+        </w:rPr>
+        <w:t>message</w:t>
+      </w:r>
+      <w:r>
+        <w:rPr>
+          <w:rFonts w:ascii="Times New Roman" w:hAnsi="Times New Roman" w:cs="Times New Roman"/>
+          <w:noProof/>
+          <w:color w:val="538135" w:themeColor="accent6" w:themeShade="BF"/>
+        </w:rPr>
+        <w:t>)</w:t>
+      </w:r>
+    </w:p>
+    <w:p>
+      <w:pPr>
+        <w:spacing w:line="240" w:lineRule="auto"/>
+        <w:rPr>
+          <w:rFonts w:ascii="Times New Roman" w:hAnsi="Times New Roman" w:cs="Times New Roman"/>
+          <w:noProof/>
+          <w:color w:val="538135" w:themeColor="accent6" w:themeShade="BF"/>
+        </w:rPr>
+      </w:pPr>
+    </w:p>
+    <w:p>
+      <w:pPr>
+        <w:rPr>
+          <w:noProof/>
+        </w:rPr>
+      </w:pPr>
+      <w:r>
+        <w:rPr>
+          <w:rFonts w:ascii="Times New Roman" w:hAnsi="Times New Roman" w:cs="Times New Roman"/>
+          <w:noProof/>
+          <w:color w:val="538135" w:themeColor="accent6" w:themeShade="BF"/>
+        </w:rPr>
+        <w:t>Others:</w:t>
+      </w:r>
+    </w:p>
+    <w:p>
+      <w:pPr>
+        <w:spacing w:line="240" w:lineRule="auto"/>
+        <w:rPr>
+          <w:rFonts w:ascii="Times New Roman" w:hAnsi="Times New Roman" w:cs="Times New Roman"/>
+          <w:noProof/>
+          <w:color w:val="538135" w:themeColor="accent6" w:themeShade="BF"/>
+        </w:rPr>
+      </w:pPr>
+      <w:r>
+        <w:rPr>
+          <w:rFonts w:ascii="Times New Roman" w:hAnsi="Times New Roman" w:cs="Times New Roman"/>
+          <w:b/>
+          <w:bCs/>
+          <w:noProof/>
+          <w:color w:val="833C0B" w:themeColor="accent2" w:themeShade="80"/>
+        </w:rPr>
+        <w:t>addresses</w:t>
+      </w:r>
+      <w:r>
+        <w:rPr>
+          <w:rFonts w:ascii="Times New Roman" w:hAnsi="Times New Roman" w:cs="Times New Roman"/>
+          <w:noProof/>
+          <w:color w:val="538135" w:themeColor="accent6" w:themeShade="BF"/>
+        </w:rPr>
+        <w:t>(</w:t>
+      </w:r>
+      <w:r>
+        <w:rPr>
+          <w:rFonts w:ascii="Times New Roman" w:hAnsi="Times New Roman" w:cs="Times New Roman"/>
+          <w:b/>
+          <w:bCs/>
+          <w:noProof/>
+          <w:color w:val="538135" w:themeColor="accent6" w:themeShade="BF"/>
+          <w:u w:val="single"/>
+        </w:rPr>
+        <w:t>addressID (PK)</w:t>
+      </w:r>
+      <w:r>
+        <w:rPr>
+          <w:rFonts w:ascii="Times New Roman" w:hAnsi="Times New Roman" w:cs="Times New Roman"/>
+          <w:noProof/>
+          <w:color w:val="538135" w:themeColor="accent6" w:themeShade="BF"/>
+        </w:rPr>
+        <w:t>, line1, line2, city, postalCode, province, country)</w:t>
+      </w:r>
+    </w:p>
+    <w:p>
+      <w:pPr>
+        <w:spacing w:line="240" w:lineRule="auto"/>
+        <w:rPr>
+          <w:rFonts w:ascii="Times New Roman" w:hAnsi="Times New Roman" w:cs="Times New Roman"/>
+          <w:noProof/>
+          <w:color w:val="538135" w:themeColor="accent6" w:themeShade="BF"/>
+        </w:rPr>
+      </w:pPr>
+      <w:r>
+        <w:rPr>
+          <w:rFonts w:ascii="Times New Roman" w:hAnsi="Times New Roman" w:cs="Times New Roman"/>
+          <w:b/>
+          <w:bCs/>
+          <w:noProof/>
+          <w:color w:val="833C0B" w:themeColor="accent2" w:themeShade="80"/>
+        </w:rPr>
+        <w:t>userClicks</w:t>
+      </w:r>
+      <w:r>
+        <w:rPr>
+          <w:rFonts w:ascii="Times New Roman" w:hAnsi="Times New Roman" w:cs="Times New Roman"/>
+          <w:noProof/>
+          <w:color w:val="538135" w:themeColor="accent6" w:themeShade="BF"/>
+        </w:rPr>
+        <w:t>(</w:t>
+      </w:r>
+      <w:r>
+        <w:rPr>
+          <w:rFonts w:ascii="Times New Roman" w:hAnsi="Times New Roman" w:cs="Times New Roman"/>
+          <w:b/>
+          <w:bCs/>
+          <w:noProof/>
+          <w:color w:val="538135" w:themeColor="accent6" w:themeShade="BF"/>
+          <w:u w:val="single"/>
+        </w:rPr>
+        <w:t>infoID(PK)</w:t>
+      </w:r>
+      <w:r>
+        <w:rPr>
+          <w:rFonts w:ascii="Times New Roman" w:hAnsi="Times New Roman" w:cs="Times New Roman"/>
           <w:noProof/>
           <w:color w:val="538135" w:themeColor="accent6" w:themeShade="BF"/>
         </w:rPr>
@@ -2922,15 +4660,66 @@
           <w:color w:val="538135" w:themeColor="accent6" w:themeShade="BF"/>
           <w:u w:val="single"/>
         </w:rPr>
-        <w:t>userID (FK)</w:t>
-      </w:r>
-      <w:r>
-        <w:rPr>
-          <w:rFonts w:ascii="Times New Roman" w:hAnsi="Times New Roman" w:cs="Times New Roman"/>
-          <w:noProof/>
-          <w:color w:val="538135" w:themeColor="accent6" w:themeShade="BF"/>
-        </w:rPr>
-        <w:t>, date</w:t>
+        <w:t>userID(fk)</w:t>
+      </w:r>
+      <w:r>
+        <w:rPr>
+          <w:rFonts w:ascii="Times New Roman" w:hAnsi="Times New Roman" w:cs="Times New Roman"/>
+          <w:noProof/>
+          <w:color w:val="538135" w:themeColor="accent6" w:themeShade="BF"/>
+        </w:rPr>
+        <w:t xml:space="preserve">, </w:t>
+      </w:r>
+      <w:r>
+        <w:rPr>
+          <w:rFonts w:ascii="Times New Roman" w:hAnsi="Times New Roman" w:cs="Times New Roman"/>
+          <w:b/>
+          <w:bCs/>
+          <w:noProof/>
+          <w:color w:val="538135" w:themeColor="accent6" w:themeShade="BF"/>
+          <w:u w:val="single"/>
+        </w:rPr>
+        <w:t>postID(fk)</w:t>
+      </w:r>
+      <w:r>
+        <w:rPr>
+          <w:rFonts w:ascii="Times New Roman" w:hAnsi="Times New Roman" w:cs="Times New Roman"/>
+          <w:noProof/>
+          <w:color w:val="538135" w:themeColor="accent6" w:themeShade="BF"/>
+        </w:rPr>
+        <w:t>,</w:t>
+      </w:r>
+      <w:r>
+        <w:rPr>
+          <w:rFonts w:ascii="Times New Roman" w:hAnsi="Times New Roman" w:cs="Times New Roman"/>
+          <w:noProof/>
+          <w:color w:val="538135" w:themeColor="accent6" w:themeShade="BF"/>
+        </w:rPr>
+        <w:t>url,</w:t>
+      </w:r>
+      <w:r>
+        <w:rPr>
+          <w:rFonts w:ascii="Times New Roman" w:hAnsi="Times New Roman" w:cs="Times New Roman"/>
+          <w:noProof/>
+          <w:color w:val="538135" w:themeColor="accent6" w:themeShade="BF"/>
+        </w:rPr>
+        <w:t xml:space="preserve"> </w:t>
+      </w:r>
+      <w:r>
+        <w:rPr>
+          <w:rFonts w:ascii="Times New Roman" w:hAnsi="Times New Roman" w:cs="Times New Roman"/>
+          <w:noProof/>
+          <w:color w:val="538135" w:themeColor="accent6" w:themeShade="BF"/>
+        </w:rPr>
+        <w:t>timeSpent</w:t>
+      </w:r>
+      <w:r>
+        <w:rPr>
+          <w:rFonts w:ascii="Times New Roman" w:hAnsi="Times New Roman" w:cs="Times New Roman"/>
+          <w:noProof/>
+          <w:color w:val="538135" w:themeColor="accent6" w:themeShade="BF"/>
+        </w:rPr>
+        <w:t>,date</w:t>
       </w:r>
       <w:r>
         <w:rPr>
@@ -2946,31 +4735,99 @@
         <w:spacing w:line="240" w:lineRule="auto"/>
         <w:rPr>
           <w:rFonts w:ascii="Times New Roman" w:hAnsi="Times New Roman" w:cs="Times New Roman"/>
-          <w:noProof/>
-        </w:rPr>
-      </w:pPr>
-    </w:p>
-    <w:p>
-      <w:pPr>
-        <w:rPr>
-          <w:noProof/>
-        </w:rPr>
-      </w:pPr>
-      <w:r>
-        <w:rPr>
-          <w:rFonts w:ascii="Times New Roman" w:hAnsi="Times New Roman" w:cs="Times New Roman"/>
-          <w:noProof/>
-          <w:color w:val="538135" w:themeColor="accent6" w:themeShade="BF"/>
-        </w:rPr>
-        <w:t>Posts</w:t>
-      </w:r>
-      <w:r>
-        <w:rPr>
-          <w:rFonts w:ascii="Times New Roman" w:hAnsi="Times New Roman" w:cs="Times New Roman"/>
-          <w:noProof/>
-          <w:color w:val="538135" w:themeColor="accent6" w:themeShade="BF"/>
-        </w:rPr>
-        <w:t>:</w:t>
+          <w:b/>
+          <w:bCs/>
+          <w:noProof/>
+          <w:color w:val="538135" w:themeColor="accent6" w:themeShade="BF"/>
+        </w:rPr>
+      </w:pPr>
+      <w:r>
+        <w:rPr>
+          <w:rFonts w:ascii="Times New Roman" w:hAnsi="Times New Roman" w:cs="Times New Roman"/>
+          <w:b/>
+          <w:bCs/>
+          <w:noProof/>
+          <w:color w:val="833C0B" w:themeColor="accent2" w:themeShade="80"/>
+        </w:rPr>
+        <w:t>userSearches</w:t>
+      </w:r>
+      <w:r>
+        <w:rPr>
+          <w:rFonts w:ascii="Times New Roman" w:hAnsi="Times New Roman" w:cs="Times New Roman"/>
+          <w:b/>
+          <w:bCs/>
+          <w:noProof/>
+          <w:color w:val="538135" w:themeColor="accent6" w:themeShade="BF"/>
+        </w:rPr>
+        <w:t>(</w:t>
+      </w:r>
+      <w:r>
+        <w:rPr>
+          <w:rFonts w:ascii="Times New Roman" w:hAnsi="Times New Roman" w:cs="Times New Roman"/>
+          <w:b/>
+          <w:bCs/>
+          <w:noProof/>
+          <w:color w:val="538135" w:themeColor="accent6" w:themeShade="BF"/>
+          <w:u w:val="single"/>
+        </w:rPr>
+        <w:t>searchID(PK)</w:t>
+      </w:r>
+      <w:r>
+        <w:rPr>
+          <w:rFonts w:ascii="Times New Roman" w:hAnsi="Times New Roman" w:cs="Times New Roman"/>
+          <w:b/>
+          <w:bCs/>
+          <w:noProof/>
+          <w:color w:val="538135" w:themeColor="accent6" w:themeShade="BF"/>
+        </w:rPr>
+        <w:t xml:space="preserve">, </w:t>
+      </w:r>
+      <w:r>
+        <w:rPr>
+          <w:rFonts w:ascii="Times New Roman" w:hAnsi="Times New Roman" w:cs="Times New Roman"/>
+          <w:b/>
+          <w:bCs/>
+          <w:noProof/>
+          <w:color w:val="538135" w:themeColor="accent6" w:themeShade="BF"/>
+          <w:u w:val="single"/>
+        </w:rPr>
+        <w:t>userID(fk)</w:t>
+      </w:r>
+      <w:r>
+        <w:rPr>
+          <w:rFonts w:ascii="Times New Roman" w:hAnsi="Times New Roman" w:cs="Times New Roman"/>
+          <w:noProof/>
+          <w:color w:val="538135" w:themeColor="accent6" w:themeShade="BF"/>
+        </w:rPr>
+        <w:t>,</w:t>
+      </w:r>
+      <w:r>
+        <w:rPr>
+          <w:rFonts w:ascii="Times New Roman" w:hAnsi="Times New Roman" w:cs="Times New Roman"/>
+          <w:b/>
+          <w:bCs/>
+          <w:noProof/>
+          <w:color w:val="538135" w:themeColor="accent6" w:themeShade="BF"/>
+        </w:rPr>
+        <w:t xml:space="preserve"> </w:t>
+      </w:r>
+      <w:r>
+        <w:rPr>
+          <w:rFonts w:ascii="Times New Roman" w:hAnsi="Times New Roman" w:cs="Times New Roman"/>
+          <w:noProof/>
+          <w:color w:val="538135" w:themeColor="accent6" w:themeShade="BF"/>
+        </w:rPr>
+        <w:t>string, date</w:t>
+      </w:r>
+      <w:r>
+        <w:rPr>
+          <w:rFonts w:ascii="Times New Roman" w:hAnsi="Times New Roman" w:cs="Times New Roman"/>
+          <w:b/>
+          <w:bCs/>
+          <w:noProof/>
+          <w:color w:val="538135" w:themeColor="accent6" w:themeShade="BF"/>
+        </w:rPr>
+        <w:t>)</w:t>
       </w:r>
     </w:p>
     <w:p>
@@ -2982,261 +4839,6 @@
           <w:color w:val="538135" w:themeColor="accent6" w:themeShade="BF"/>
         </w:rPr>
       </w:pPr>
-      <w:r>
-        <w:rPr>
-          <w:rFonts w:ascii="Times New Roman" w:hAnsi="Times New Roman" w:cs="Times New Roman"/>
-          <w:b/>
-          <w:bCs/>
-          <w:noProof/>
-          <w:color w:val="833C0B" w:themeColor="accent2" w:themeShade="80"/>
-        </w:rPr>
-        <w:t>posts</w:t>
-      </w:r>
-      <w:r>
-        <w:rPr>
-          <w:rFonts w:ascii="Times New Roman" w:hAnsi="Times New Roman" w:cs="Times New Roman"/>
-          <w:noProof/>
-          <w:color w:val="538135" w:themeColor="accent6" w:themeShade="BF"/>
-        </w:rPr>
-        <w:t>(</w:t>
-      </w:r>
-      <w:r>
-        <w:rPr>
-          <w:rFonts w:ascii="Times New Roman" w:hAnsi="Times New Roman" w:cs="Times New Roman"/>
-          <w:b/>
-          <w:bCs/>
-          <w:noProof/>
-          <w:color w:val="538135" w:themeColor="accent6" w:themeShade="BF"/>
-          <w:u w:val="single"/>
-        </w:rPr>
-        <w:t>post</w:t>
-      </w:r>
-      <w:r>
-        <w:rPr>
-          <w:rFonts w:ascii="Times New Roman" w:hAnsi="Times New Roman" w:cs="Times New Roman"/>
-          <w:b/>
-          <w:bCs/>
-          <w:noProof/>
-          <w:color w:val="538135" w:themeColor="accent6" w:themeShade="BF"/>
-          <w:u w:val="single"/>
-        </w:rPr>
-        <w:t>ID</w:t>
-      </w:r>
-      <w:r>
-        <w:rPr>
-          <w:rFonts w:ascii="Times New Roman" w:hAnsi="Times New Roman" w:cs="Times New Roman"/>
-          <w:b/>
-          <w:bCs/>
-          <w:noProof/>
-          <w:color w:val="538135" w:themeColor="accent6" w:themeShade="BF"/>
-          <w:u w:val="single"/>
-        </w:rPr>
-        <w:t xml:space="preserve"> (PK)</w:t>
-      </w:r>
-      <w:r>
-        <w:rPr>
-          <w:rFonts w:ascii="Times New Roman" w:hAnsi="Times New Roman" w:cs="Times New Roman"/>
-          <w:noProof/>
-          <w:color w:val="538135" w:themeColor="accent6" w:themeShade="BF"/>
-          <w:u w:val="single"/>
-        </w:rPr>
-        <w:t xml:space="preserve"> </w:t>
-      </w:r>
-      <w:r>
-        <w:rPr>
-          <w:rFonts w:ascii="Times New Roman" w:hAnsi="Times New Roman" w:cs="Times New Roman"/>
-          <w:noProof/>
-          <w:color w:val="538135" w:themeColor="accent6" w:themeShade="BF"/>
-        </w:rPr>
-        <w:t xml:space="preserve">, </w:t>
-      </w:r>
-      <w:r>
-        <w:rPr>
-          <w:rFonts w:ascii="Times New Roman" w:hAnsi="Times New Roman" w:cs="Times New Roman"/>
-          <w:b/>
-          <w:bCs/>
-          <w:noProof/>
-          <w:color w:val="538135" w:themeColor="accent6" w:themeShade="BF"/>
-          <w:u w:val="single"/>
-        </w:rPr>
-        <w:t>userID</w:t>
-      </w:r>
-      <w:r>
-        <w:rPr>
-          <w:rFonts w:ascii="Times New Roman" w:hAnsi="Times New Roman" w:cs="Times New Roman"/>
-          <w:b/>
-          <w:bCs/>
-          <w:noProof/>
-          <w:color w:val="538135" w:themeColor="accent6" w:themeShade="BF"/>
-          <w:u w:val="single"/>
-        </w:rPr>
-        <w:t xml:space="preserve"> (FK)</w:t>
-      </w:r>
-      <w:r>
-        <w:rPr>
-          <w:rFonts w:ascii="Times New Roman" w:hAnsi="Times New Roman" w:cs="Times New Roman"/>
-          <w:noProof/>
-          <w:color w:val="538135" w:themeColor="accent6" w:themeShade="BF"/>
-        </w:rPr>
-        <w:t xml:space="preserve">, </w:t>
-      </w:r>
-      <w:r>
-        <w:rPr>
-          <w:rFonts w:ascii="Times New Roman" w:hAnsi="Times New Roman" w:cs="Times New Roman"/>
-          <w:b/>
-          <w:bCs/>
-          <w:noProof/>
-          <w:color w:val="538135" w:themeColor="accent6" w:themeShade="BF"/>
-          <w:u w:val="single"/>
-        </w:rPr>
-        <w:t>addressID</w:t>
-      </w:r>
-      <w:r>
-        <w:rPr>
-          <w:rFonts w:ascii="Times New Roman" w:hAnsi="Times New Roman" w:cs="Times New Roman"/>
-          <w:b/>
-          <w:bCs/>
-          <w:noProof/>
-          <w:color w:val="538135" w:themeColor="accent6" w:themeShade="BF"/>
-          <w:u w:val="single"/>
-        </w:rPr>
-        <w:t xml:space="preserve"> </w:t>
-      </w:r>
-      <w:r>
-        <w:rPr>
-          <w:rFonts w:ascii="Times New Roman" w:hAnsi="Times New Roman" w:cs="Times New Roman"/>
-          <w:b/>
-          <w:bCs/>
-          <w:noProof/>
-          <w:color w:val="538135" w:themeColor="accent6" w:themeShade="BF"/>
-          <w:u w:val="single"/>
-        </w:rPr>
-        <w:t>(FK)</w:t>
-      </w:r>
-      <w:r>
-        <w:rPr>
-          <w:rFonts w:ascii="Times New Roman" w:hAnsi="Times New Roman" w:cs="Times New Roman"/>
-          <w:noProof/>
-          <w:color w:val="538135" w:themeColor="accent6" w:themeShade="BF"/>
-        </w:rPr>
-        <w:t xml:space="preserve">, </w:t>
-      </w:r>
-      <w:r>
-        <w:rPr>
-          <w:rFonts w:ascii="Times New Roman" w:hAnsi="Times New Roman" w:cs="Times New Roman"/>
-          <w:b/>
-          <w:bCs/>
-          <w:noProof/>
-          <w:color w:val="538135" w:themeColor="accent6" w:themeShade="BF"/>
-          <w:u w:val="single"/>
-        </w:rPr>
-        <w:t>postStatusID</w:t>
-      </w:r>
-      <w:r>
-        <w:rPr>
-          <w:rFonts w:ascii="Times New Roman" w:hAnsi="Times New Roman" w:cs="Times New Roman"/>
-          <w:b/>
-          <w:bCs/>
-          <w:noProof/>
-          <w:color w:val="538135" w:themeColor="accent6" w:themeShade="BF"/>
-          <w:u w:val="dash"/>
-        </w:rPr>
-        <w:t xml:space="preserve"> </w:t>
-      </w:r>
-      <w:r>
-        <w:rPr>
-          <w:rFonts w:ascii="Times New Roman" w:hAnsi="Times New Roman" w:cs="Times New Roman"/>
-          <w:b/>
-          <w:bCs/>
-          <w:noProof/>
-          <w:color w:val="538135" w:themeColor="accent6" w:themeShade="BF"/>
-          <w:u w:val="single"/>
-        </w:rPr>
-        <w:t>(FK)</w:t>
-      </w:r>
-      <w:r>
-        <w:rPr>
-          <w:rFonts w:ascii="Times New Roman" w:hAnsi="Times New Roman" w:cs="Times New Roman"/>
-          <w:noProof/>
-          <w:color w:val="538135" w:themeColor="accent6" w:themeShade="BF"/>
-        </w:rPr>
-        <w:t>,</w:t>
-      </w:r>
-      <w:r>
-        <w:rPr>
-          <w:rFonts w:ascii="Times New Roman" w:hAnsi="Times New Roman" w:cs="Times New Roman"/>
-          <w:noProof/>
-          <w:color w:val="538135" w:themeColor="accent6" w:themeShade="BF"/>
-        </w:rPr>
-        <w:t xml:space="preserve"> </w:t>
-      </w:r>
-      <w:r>
-        <w:rPr>
-          <w:rFonts w:ascii="Times New Roman" w:hAnsi="Times New Roman" w:cs="Times New Roman"/>
-          <w:b/>
-          <w:bCs/>
-          <w:noProof/>
-          <w:color w:val="538135" w:themeColor="accent6" w:themeShade="BF"/>
-          <w:u w:val="single"/>
-        </w:rPr>
-        <w:t>catergoryID (FK),</w:t>
-      </w:r>
-      <w:r>
-        <w:rPr>
-          <w:rFonts w:ascii="Times New Roman" w:hAnsi="Times New Roman" w:cs="Times New Roman"/>
-          <w:noProof/>
-          <w:color w:val="538135" w:themeColor="accent6" w:themeShade="BF"/>
-        </w:rPr>
-        <w:t xml:space="preserve"> </w:t>
-      </w:r>
-      <w:r>
-        <w:rPr>
-          <w:rFonts w:ascii="Times New Roman" w:hAnsi="Times New Roman" w:cs="Times New Roman"/>
-          <w:noProof/>
-          <w:color w:val="538135" w:themeColor="accent6" w:themeShade="BF"/>
-        </w:rPr>
-        <w:t>pos</w:t>
-      </w:r>
-      <w:r>
-        <w:rPr>
-          <w:rFonts w:ascii="Times New Roman" w:hAnsi="Times New Roman" w:cs="Times New Roman"/>
-          <w:noProof/>
-          <w:color w:val="538135" w:themeColor="accent6" w:themeShade="BF"/>
-        </w:rPr>
-        <w:t>t</w:t>
-      </w:r>
-      <w:r>
-        <w:rPr>
-          <w:rFonts w:ascii="Times New Roman" w:hAnsi="Times New Roman" w:cs="Times New Roman"/>
-          <w:noProof/>
-          <w:color w:val="538135" w:themeColor="accent6" w:themeShade="BF"/>
-        </w:rPr>
-        <w:t>Title, postDescription, setPrice, maxPrice</w:t>
-      </w:r>
-      <w:r>
-        <w:rPr>
-          <w:rFonts w:ascii="Times New Roman" w:hAnsi="Times New Roman" w:cs="Times New Roman"/>
-          <w:noProof/>
-          <w:color w:val="538135" w:themeColor="accent6" w:themeShade="BF"/>
-        </w:rPr>
-        <w:t>, postedDate</w:t>
-      </w:r>
-      <w:r>
-        <w:rPr>
-          <w:rFonts w:ascii="Times New Roman" w:hAnsi="Times New Roman" w:cs="Times New Roman"/>
-          <w:noProof/>
-          <w:color w:val="538135" w:themeColor="accent6" w:themeShade="BF"/>
-        </w:rPr>
-        <w:t>, visible</w:t>
-      </w:r>
-      <w:r>
-        <w:rPr>
-          <w:rFonts w:ascii="Times New Roman" w:hAnsi="Times New Roman" w:cs="Times New Roman"/>
-          <w:noProof/>
-          <w:color w:val="538135" w:themeColor="accent6" w:themeShade="BF"/>
-        </w:rPr>
-        <w:t>)</w:t>
-      </w:r>
     </w:p>
     <w:p>
       <w:pPr>
@@ -3247,929 +4849,6 @@
           <w:color w:val="538135" w:themeColor="accent6" w:themeShade="BF"/>
         </w:rPr>
       </w:pPr>
-    </w:p>
-    <w:p>
-      <w:pPr>
-        <w:spacing w:line="240" w:lineRule="auto"/>
-        <w:rPr>
-          <w:rFonts w:ascii="Times New Roman" w:hAnsi="Times New Roman" w:cs="Times New Roman"/>
-          <w:noProof/>
-          <w:color w:val="538135" w:themeColor="accent6" w:themeShade="BF"/>
-        </w:rPr>
-      </w:pPr>
-      <w:r>
-        <w:rPr>
-          <w:rFonts w:ascii="Times New Roman" w:hAnsi="Times New Roman" w:cs="Times New Roman"/>
-          <w:b/>
-          <w:bCs/>
-          <w:noProof/>
-          <w:color w:val="833C0B" w:themeColor="accent2" w:themeShade="80"/>
-        </w:rPr>
-        <w:t>jobs</w:t>
-      </w:r>
-      <w:r>
-        <w:rPr>
-          <w:rFonts w:ascii="Times New Roman" w:hAnsi="Times New Roman" w:cs="Times New Roman"/>
-          <w:noProof/>
-          <w:color w:val="538135" w:themeColor="accent6" w:themeShade="BF"/>
-        </w:rPr>
-        <w:t>(</w:t>
-      </w:r>
-      <w:r>
-        <w:rPr>
-          <w:rFonts w:ascii="Times New Roman" w:hAnsi="Times New Roman" w:cs="Times New Roman"/>
-          <w:b/>
-          <w:bCs/>
-          <w:noProof/>
-          <w:color w:val="538135" w:themeColor="accent6" w:themeShade="BF"/>
-          <w:u w:val="single"/>
-        </w:rPr>
-        <w:t>jobID (PK),</w:t>
-      </w:r>
-      <w:r>
-        <w:rPr>
-          <w:rFonts w:ascii="Times New Roman" w:hAnsi="Times New Roman" w:cs="Times New Roman"/>
-          <w:b/>
-          <w:bCs/>
-          <w:noProof/>
-          <w:color w:val="538135" w:themeColor="accent6" w:themeShade="BF"/>
-        </w:rPr>
-        <w:t xml:space="preserve"> </w:t>
-      </w:r>
-      <w:r>
-        <w:rPr>
-          <w:rFonts w:ascii="Times New Roman" w:hAnsi="Times New Roman" w:cs="Times New Roman"/>
-          <w:b/>
-          <w:bCs/>
-          <w:noProof/>
-          <w:color w:val="538135" w:themeColor="accent6" w:themeShade="BF"/>
-          <w:u w:val="single"/>
-        </w:rPr>
-        <w:t>userID (FK),</w:t>
-      </w:r>
-      <w:r>
-        <w:rPr>
-          <w:rFonts w:ascii="Times New Roman" w:hAnsi="Times New Roman" w:cs="Times New Roman"/>
-          <w:b/>
-          <w:bCs/>
-          <w:noProof/>
-          <w:color w:val="538135" w:themeColor="accent6" w:themeShade="BF"/>
-        </w:rPr>
-        <w:t xml:space="preserve"> </w:t>
-      </w:r>
-      <w:r>
-        <w:rPr>
-          <w:rFonts w:ascii="Times New Roman" w:hAnsi="Times New Roman" w:cs="Times New Roman"/>
-          <w:b/>
-          <w:bCs/>
-          <w:noProof/>
-          <w:color w:val="538135" w:themeColor="accent6" w:themeShade="BF"/>
-          <w:u w:val="single"/>
-        </w:rPr>
-        <w:t>postID (FK),</w:t>
-      </w:r>
-      <w:r>
-        <w:rPr>
-          <w:rFonts w:ascii="Times New Roman" w:hAnsi="Times New Roman" w:cs="Times New Roman"/>
-          <w:b/>
-          <w:bCs/>
-          <w:noProof/>
-          <w:color w:val="538135" w:themeColor="accent6" w:themeShade="BF"/>
-        </w:rPr>
-        <w:t xml:space="preserve"> </w:t>
-      </w:r>
-      <w:r>
-        <w:rPr>
-          <w:rFonts w:ascii="Times New Roman" w:hAnsi="Times New Roman" w:cs="Times New Roman"/>
-          <w:b/>
-          <w:bCs/>
-          <w:noProof/>
-          <w:color w:val="538135" w:themeColor="accent6" w:themeShade="BF"/>
-          <w:u w:val="single"/>
-        </w:rPr>
-        <w:t>jobStatusID (FK</w:t>
-      </w:r>
-      <w:r>
-        <w:rPr>
-          <w:rFonts w:ascii="Times New Roman" w:hAnsi="Times New Roman" w:cs="Times New Roman"/>
-          <w:noProof/>
-          <w:color w:val="538135" w:themeColor="accent6" w:themeShade="BF"/>
-        </w:rPr>
-        <w:t>), dateStart, dateEnd)</w:t>
-      </w:r>
-    </w:p>
-    <w:p>
-      <w:pPr>
-        <w:spacing w:line="240" w:lineRule="auto"/>
-        <w:rPr>
-          <w:rFonts w:ascii="Times New Roman" w:hAnsi="Times New Roman" w:cs="Times New Roman"/>
-          <w:noProof/>
-          <w:color w:val="538135" w:themeColor="accent6" w:themeShade="BF"/>
-        </w:rPr>
-      </w:pPr>
-    </w:p>
-    <w:p>
-      <w:pPr>
-        <w:spacing w:line="240" w:lineRule="auto"/>
-        <w:rPr>
-          <w:rFonts w:ascii="Times New Roman" w:hAnsi="Times New Roman" w:cs="Times New Roman"/>
-          <w:noProof/>
-          <w:color w:val="538135" w:themeColor="accent6" w:themeShade="BF"/>
-        </w:rPr>
-      </w:pPr>
-      <w:r>
-        <w:rPr>
-          <w:rFonts w:ascii="Times New Roman" w:hAnsi="Times New Roman" w:cs="Times New Roman"/>
-          <w:b/>
-          <w:bCs/>
-          <w:noProof/>
-          <w:color w:val="833C0B" w:themeColor="accent2" w:themeShade="80"/>
-        </w:rPr>
-        <w:t>postStatus</w:t>
-      </w:r>
-      <w:r>
-        <w:rPr>
-          <w:rFonts w:ascii="Times New Roman" w:hAnsi="Times New Roman" w:cs="Times New Roman"/>
-          <w:noProof/>
-          <w:color w:val="538135" w:themeColor="accent6" w:themeShade="BF"/>
-        </w:rPr>
-        <w:t>(</w:t>
-      </w:r>
-      <w:r>
-        <w:rPr>
-          <w:rFonts w:ascii="Times New Roman" w:hAnsi="Times New Roman" w:cs="Times New Roman"/>
-          <w:b/>
-          <w:bCs/>
-          <w:noProof/>
-          <w:color w:val="538135" w:themeColor="accent6" w:themeShade="BF"/>
-          <w:u w:val="single"/>
-        </w:rPr>
-        <w:t>postStatusID (PK)</w:t>
-      </w:r>
-      <w:r>
-        <w:rPr>
-          <w:rFonts w:ascii="Times New Roman" w:hAnsi="Times New Roman" w:cs="Times New Roman"/>
-          <w:noProof/>
-          <w:color w:val="538135" w:themeColor="accent6" w:themeShade="BF"/>
-        </w:rPr>
-        <w:t>)</w:t>
-      </w:r>
-      <w:r>
-        <w:rPr>
-          <w:rFonts w:ascii="Times New Roman" w:hAnsi="Times New Roman" w:cs="Times New Roman"/>
-          <w:noProof/>
-          <w:color w:val="538135" w:themeColor="accent6" w:themeShade="BF"/>
-        </w:rPr>
-        <w:tab/>
-      </w:r>
-      <w:r>
-        <w:rPr>
-          <w:rFonts w:ascii="Times New Roman" w:hAnsi="Times New Roman" w:cs="Times New Roman"/>
-          <w:noProof/>
-          <w:color w:val="538135" w:themeColor="accent6" w:themeShade="BF"/>
-        </w:rPr>
-        <w:tab/>
-      </w:r>
-      <w:r>
-        <w:rPr>
-          <w:rFonts w:ascii="Times New Roman" w:hAnsi="Times New Roman" w:cs="Times New Roman"/>
-          <w:noProof/>
-          <w:color w:val="538135" w:themeColor="accent6" w:themeShade="BF"/>
-        </w:rPr>
-        <w:t xml:space="preserve">(open, </w:t>
-      </w:r>
-      <w:r>
-        <w:rPr>
-          <w:rFonts w:ascii="Times New Roman" w:hAnsi="Times New Roman" w:cs="Times New Roman"/>
-          <w:noProof/>
-          <w:color w:val="538135" w:themeColor="accent6" w:themeShade="BF"/>
-        </w:rPr>
-        <w:t>accepted</w:t>
-      </w:r>
-      <w:r>
-        <w:rPr>
-          <w:rFonts w:ascii="Times New Roman" w:hAnsi="Times New Roman" w:cs="Times New Roman"/>
-          <w:noProof/>
-          <w:color w:val="538135" w:themeColor="accent6" w:themeShade="BF"/>
-        </w:rPr>
-        <w:t xml:space="preserve">, </w:t>
-      </w:r>
-      <w:r>
-        <w:rPr>
-          <w:rFonts w:ascii="Times New Roman" w:hAnsi="Times New Roman" w:cs="Times New Roman"/>
-          <w:noProof/>
-          <w:color w:val="538135" w:themeColor="accent6" w:themeShade="BF"/>
-        </w:rPr>
-        <w:t>complete</w:t>
-      </w:r>
-      <w:r>
-        <w:rPr>
-          <w:rFonts w:ascii="Times New Roman" w:hAnsi="Times New Roman" w:cs="Times New Roman"/>
-          <w:noProof/>
-          <w:color w:val="538135" w:themeColor="accent6" w:themeShade="BF"/>
-        </w:rPr>
-        <w:t>, deleted)</w:t>
-      </w:r>
-    </w:p>
-    <w:p>
-      <w:pPr>
-        <w:spacing w:line="240" w:lineRule="auto"/>
-        <w:rPr>
-          <w:rFonts w:ascii="Times New Roman" w:hAnsi="Times New Roman" w:cs="Times New Roman"/>
-          <w:noProof/>
-          <w:color w:val="538135" w:themeColor="accent6" w:themeShade="BF"/>
-        </w:rPr>
-      </w:pPr>
-    </w:p>
-    <w:p>
-      <w:pPr>
-        <w:spacing w:line="240" w:lineRule="auto"/>
-        <w:rPr>
-          <w:rFonts w:ascii="Times New Roman" w:hAnsi="Times New Roman" w:cs="Times New Roman"/>
-          <w:noProof/>
-          <w:color w:val="538135" w:themeColor="accent6" w:themeShade="BF"/>
-        </w:rPr>
-      </w:pPr>
-      <w:r>
-        <w:rPr>
-          <w:rFonts w:ascii="Times New Roman" w:hAnsi="Times New Roman" w:cs="Times New Roman"/>
-          <w:b/>
-          <w:bCs/>
-          <w:noProof/>
-          <w:color w:val="833C0B" w:themeColor="accent2" w:themeShade="80"/>
-        </w:rPr>
-        <w:t>jobStatus</w:t>
-      </w:r>
-      <w:r>
-        <w:rPr>
-          <w:rFonts w:ascii="Times New Roman" w:hAnsi="Times New Roman" w:cs="Times New Roman"/>
-          <w:noProof/>
-          <w:color w:val="538135" w:themeColor="accent6" w:themeShade="BF"/>
-        </w:rPr>
-        <w:t>(</w:t>
-      </w:r>
-      <w:r>
-        <w:rPr>
-          <w:rFonts w:ascii="Times New Roman" w:hAnsi="Times New Roman" w:cs="Times New Roman"/>
-          <w:b/>
-          <w:bCs/>
-          <w:noProof/>
-          <w:color w:val="538135" w:themeColor="accent6" w:themeShade="BF"/>
-          <w:u w:val="single"/>
-        </w:rPr>
-        <w:t>jobStatusID (PK)</w:t>
-      </w:r>
-      <w:r>
-        <w:rPr>
-          <w:rFonts w:ascii="Times New Roman" w:hAnsi="Times New Roman" w:cs="Times New Roman"/>
-          <w:noProof/>
-          <w:color w:val="538135" w:themeColor="accent6" w:themeShade="BF"/>
-        </w:rPr>
-        <w:t>)</w:t>
-      </w:r>
-      <w:r>
-        <w:rPr>
-          <w:rFonts w:ascii="Times New Roman" w:hAnsi="Times New Roman" w:cs="Times New Roman"/>
-          <w:noProof/>
-          <w:color w:val="538135" w:themeColor="accent6" w:themeShade="BF"/>
-        </w:rPr>
-        <w:tab/>
-      </w:r>
-      <w:r>
-        <w:rPr>
-          <w:rFonts w:ascii="Times New Roman" w:hAnsi="Times New Roman" w:cs="Times New Roman"/>
-          <w:noProof/>
-          <w:color w:val="538135" w:themeColor="accent6" w:themeShade="BF"/>
-        </w:rPr>
-        <w:tab/>
-      </w:r>
-      <w:r>
-        <w:rPr>
-          <w:rFonts w:ascii="Times New Roman" w:hAnsi="Times New Roman" w:cs="Times New Roman"/>
-          <w:noProof/>
-          <w:color w:val="538135" w:themeColor="accent6" w:themeShade="BF"/>
-        </w:rPr>
-        <w:t xml:space="preserve">(open, hidden, accepted, </w:t>
-      </w:r>
-      <w:r>
-        <w:rPr>
-          <w:rFonts w:ascii="Times New Roman" w:hAnsi="Times New Roman" w:cs="Times New Roman"/>
-          <w:noProof/>
-          <w:color w:val="538135" w:themeColor="accent6" w:themeShade="BF"/>
-        </w:rPr>
-        <w:t xml:space="preserve">disputed, </w:t>
-      </w:r>
-      <w:r>
-        <w:rPr>
-          <w:rFonts w:ascii="Times New Roman" w:hAnsi="Times New Roman" w:cs="Times New Roman"/>
-          <w:noProof/>
-          <w:color w:val="538135" w:themeColor="accent6" w:themeShade="BF"/>
-        </w:rPr>
-        <w:t>done, finalized, deleted)</w:t>
-      </w:r>
-    </w:p>
-    <w:p>
-      <w:pPr>
-        <w:spacing w:line="240" w:lineRule="auto"/>
-        <w:rPr>
-          <w:rFonts w:ascii="Times New Roman" w:hAnsi="Times New Roman" w:cs="Times New Roman"/>
-          <w:noProof/>
-          <w:color w:val="538135" w:themeColor="accent6" w:themeShade="BF"/>
-        </w:rPr>
-      </w:pPr>
-    </w:p>
-    <w:p>
-      <w:pPr>
-        <w:spacing w:line="240" w:lineRule="auto"/>
-        <w:rPr>
-          <w:rFonts w:ascii="Times New Roman" w:hAnsi="Times New Roman" w:cs="Times New Roman"/>
-          <w:b/>
-          <w:bCs/>
-          <w:noProof/>
-          <w:color w:val="538135" w:themeColor="accent6" w:themeShade="BF"/>
-          <w:u w:val="single"/>
-        </w:rPr>
-      </w:pPr>
-      <w:r>
-        <w:rPr>
-          <w:rFonts w:ascii="Times New Roman" w:hAnsi="Times New Roman" w:cs="Times New Roman"/>
-          <w:b/>
-          <w:bCs/>
-          <w:noProof/>
-          <w:color w:val="833C0B" w:themeColor="accent2" w:themeShade="80"/>
-        </w:rPr>
-        <w:t>postP</w:t>
-      </w:r>
-      <w:r>
-        <w:rPr>
-          <w:rFonts w:ascii="Times New Roman" w:hAnsi="Times New Roman" w:cs="Times New Roman"/>
-          <w:b/>
-          <w:bCs/>
-          <w:noProof/>
-          <w:color w:val="833C0B" w:themeColor="accent2" w:themeShade="80"/>
-        </w:rPr>
-        <w:t>hotos</w:t>
-      </w:r>
-      <w:r>
-        <w:rPr>
-          <w:rFonts w:ascii="Times New Roman" w:hAnsi="Times New Roman" w:cs="Times New Roman"/>
-          <w:noProof/>
-          <w:color w:val="538135" w:themeColor="accent6" w:themeShade="BF"/>
-        </w:rPr>
-        <w:t>(</w:t>
-      </w:r>
-      <w:r>
-        <w:rPr>
-          <w:rFonts w:ascii="Times New Roman" w:hAnsi="Times New Roman" w:cs="Times New Roman"/>
-          <w:b/>
-          <w:bCs/>
-          <w:noProof/>
-          <w:color w:val="538135" w:themeColor="accent6" w:themeShade="BF"/>
-          <w:u w:val="single"/>
-        </w:rPr>
-        <w:t>photoID (PK),</w:t>
-      </w:r>
-      <w:r>
-        <w:rPr>
-          <w:rFonts w:ascii="Times New Roman" w:hAnsi="Times New Roman" w:cs="Times New Roman"/>
-          <w:noProof/>
-          <w:color w:val="538135" w:themeColor="accent6" w:themeShade="BF"/>
-        </w:rPr>
-        <w:t xml:space="preserve"> </w:t>
-      </w:r>
-      <w:r>
-        <w:rPr>
-          <w:rFonts w:ascii="Times New Roman" w:hAnsi="Times New Roman" w:cs="Times New Roman"/>
-          <w:b/>
-          <w:bCs/>
-          <w:noProof/>
-          <w:color w:val="538135" w:themeColor="accent6" w:themeShade="BF"/>
-          <w:u w:val="single"/>
-        </w:rPr>
-        <w:t>postID (FK)</w:t>
-      </w:r>
-      <w:r>
-        <w:rPr>
-          <w:rFonts w:ascii="Times New Roman" w:hAnsi="Times New Roman" w:cs="Times New Roman"/>
-          <w:noProof/>
-          <w:color w:val="538135" w:themeColor="accent6" w:themeShade="BF"/>
-        </w:rPr>
-        <w:t>)</w:t>
-      </w:r>
-    </w:p>
-    <w:p>
-      <w:pPr>
-        <w:spacing w:line="240" w:lineRule="auto"/>
-        <w:rPr>
-          <w:rFonts w:ascii="Times New Roman" w:hAnsi="Times New Roman" w:cs="Times New Roman"/>
-          <w:noProof/>
-          <w:color w:val="538135" w:themeColor="accent6" w:themeShade="BF"/>
-        </w:rPr>
-      </w:pPr>
-    </w:p>
-    <w:p>
-      <w:pPr>
-        <w:spacing w:line="240" w:lineRule="auto"/>
-        <w:rPr>
-          <w:rFonts w:ascii="Times New Roman" w:hAnsi="Times New Roman" w:cs="Times New Roman"/>
-          <w:noProof/>
-          <w:color w:val="538135" w:themeColor="accent6" w:themeShade="BF"/>
-        </w:rPr>
-      </w:pPr>
-      <w:r>
-        <w:rPr>
-          <w:rFonts w:ascii="Times New Roman" w:hAnsi="Times New Roman" w:cs="Times New Roman"/>
-          <w:b/>
-          <w:bCs/>
-          <w:noProof/>
-          <w:color w:val="833C0B" w:themeColor="accent2" w:themeShade="80"/>
-        </w:rPr>
-        <w:t>job</w:t>
-      </w:r>
-      <w:r>
-        <w:rPr>
-          <w:rFonts w:ascii="Times New Roman" w:hAnsi="Times New Roman" w:cs="Times New Roman"/>
-          <w:b/>
-          <w:bCs/>
-          <w:noProof/>
-          <w:color w:val="833C0B" w:themeColor="accent2" w:themeShade="80"/>
-        </w:rPr>
-        <w:t>Categories</w:t>
-      </w:r>
-      <w:r>
-        <w:rPr>
-          <w:rFonts w:ascii="Times New Roman" w:hAnsi="Times New Roman" w:cs="Times New Roman"/>
-          <w:noProof/>
-          <w:color w:val="538135" w:themeColor="accent6" w:themeShade="BF"/>
-        </w:rPr>
-        <w:t>(</w:t>
-      </w:r>
-      <w:r>
-        <w:rPr>
-          <w:rFonts w:ascii="Times New Roman" w:hAnsi="Times New Roman" w:cs="Times New Roman"/>
-          <w:b/>
-          <w:bCs/>
-          <w:noProof/>
-          <w:color w:val="538135" w:themeColor="accent6" w:themeShade="BF"/>
-          <w:u w:val="single"/>
-        </w:rPr>
-        <w:t>categoryID</w:t>
-      </w:r>
-      <w:r>
-        <w:rPr>
-          <w:rFonts w:ascii="Times New Roman" w:hAnsi="Times New Roman" w:cs="Times New Roman"/>
-          <w:b/>
-          <w:bCs/>
-          <w:noProof/>
-          <w:color w:val="538135" w:themeColor="accent6" w:themeShade="BF"/>
-          <w:u w:val="single"/>
-        </w:rPr>
-        <w:t xml:space="preserve"> (PK),</w:t>
-      </w:r>
-      <w:r>
-        <w:rPr>
-          <w:rFonts w:ascii="Times New Roman" w:hAnsi="Times New Roman" w:cs="Times New Roman"/>
-          <w:b/>
-          <w:bCs/>
-          <w:noProof/>
-          <w:color w:val="538135" w:themeColor="accent6" w:themeShade="BF"/>
-          <w:u w:val="single"/>
-        </w:rPr>
-        <w:t xml:space="preserve"> </w:t>
-      </w:r>
-      <w:r>
-        <w:rPr>
-          <w:rFonts w:ascii="Times New Roman" w:hAnsi="Times New Roman" w:cs="Times New Roman"/>
-          <w:noProof/>
-          <w:color w:val="538135" w:themeColor="accent6" w:themeShade="BF"/>
-        </w:rPr>
-        <w:t>categoryName, categoryDescription)</w:t>
-      </w:r>
-    </w:p>
-    <w:p>
-      <w:pPr>
-        <w:spacing w:line="240" w:lineRule="auto"/>
-        <w:rPr>
-          <w:rFonts w:ascii="Times New Roman" w:hAnsi="Times New Roman" w:cs="Times New Roman"/>
-          <w:noProof/>
-          <w:color w:val="538135" w:themeColor="accent6" w:themeShade="BF"/>
-        </w:rPr>
-      </w:pPr>
-    </w:p>
-    <w:p>
-      <w:pPr>
-        <w:spacing w:line="240" w:lineRule="auto"/>
-        <w:rPr>
-          <w:rFonts w:ascii="Times New Roman" w:hAnsi="Times New Roman" w:cs="Times New Roman"/>
-          <w:b/>
-          <w:bCs/>
-          <w:noProof/>
-          <w:color w:val="538135" w:themeColor="accent6" w:themeShade="BF"/>
-          <w:u w:val="single"/>
-        </w:rPr>
-      </w:pPr>
-      <w:r>
-        <w:rPr>
-          <w:rFonts w:ascii="Times New Roman" w:hAnsi="Times New Roman" w:cs="Times New Roman"/>
-          <w:b/>
-          <w:bCs/>
-          <w:noProof/>
-          <w:color w:val="833C0B" w:themeColor="accent2" w:themeShade="80"/>
-        </w:rPr>
-        <w:t>bids</w:t>
-      </w:r>
-      <w:r>
-        <w:rPr>
-          <w:rFonts w:ascii="Times New Roman" w:hAnsi="Times New Roman" w:cs="Times New Roman"/>
-          <w:noProof/>
-          <w:color w:val="538135" w:themeColor="accent6" w:themeShade="BF"/>
-        </w:rPr>
-        <w:t>(</w:t>
-      </w:r>
-      <w:r>
-        <w:rPr>
-          <w:rFonts w:ascii="Times New Roman" w:hAnsi="Times New Roman" w:cs="Times New Roman"/>
-          <w:b/>
-          <w:bCs/>
-          <w:noProof/>
-          <w:color w:val="538135" w:themeColor="accent6" w:themeShade="BF"/>
-          <w:u w:val="single"/>
-        </w:rPr>
-        <w:t>bidID (PK),</w:t>
-      </w:r>
-      <w:r>
-        <w:rPr>
-          <w:rFonts w:ascii="Times New Roman" w:hAnsi="Times New Roman" w:cs="Times New Roman"/>
-          <w:noProof/>
-          <w:color w:val="538135" w:themeColor="accent6" w:themeShade="BF"/>
-        </w:rPr>
-        <w:t xml:space="preserve"> </w:t>
-      </w:r>
-      <w:r>
-        <w:rPr>
-          <w:rFonts w:ascii="Times New Roman" w:hAnsi="Times New Roman" w:cs="Times New Roman"/>
-          <w:b/>
-          <w:bCs/>
-          <w:noProof/>
-          <w:color w:val="538135" w:themeColor="accent6" w:themeShade="BF"/>
-          <w:u w:val="single"/>
-        </w:rPr>
-        <w:t>postID (FK),</w:t>
-      </w:r>
-      <w:r>
-        <w:rPr>
-          <w:rFonts w:ascii="Times New Roman" w:hAnsi="Times New Roman" w:cs="Times New Roman"/>
-          <w:noProof/>
-          <w:color w:val="538135" w:themeColor="accent6" w:themeShade="BF"/>
-        </w:rPr>
-        <w:t xml:space="preserve"> </w:t>
-      </w:r>
-      <w:r>
-        <w:rPr>
-          <w:rFonts w:ascii="Times New Roman" w:hAnsi="Times New Roman" w:cs="Times New Roman"/>
-          <w:b/>
-          <w:bCs/>
-          <w:noProof/>
-          <w:color w:val="538135" w:themeColor="accent6" w:themeShade="BF"/>
-          <w:u w:val="single"/>
-        </w:rPr>
-        <w:t>userID (FK)</w:t>
-      </w:r>
-      <w:r>
-        <w:rPr>
-          <w:rFonts w:ascii="Times New Roman" w:hAnsi="Times New Roman" w:cs="Times New Roman"/>
-          <w:noProof/>
-          <w:color w:val="538135" w:themeColor="accent6" w:themeShade="BF"/>
-        </w:rPr>
-        <w:t>, price, priceType, bidStatus</w:t>
-      </w:r>
-      <w:r>
-        <w:rPr>
-          <w:rFonts w:ascii="Times New Roman" w:hAnsi="Times New Roman" w:cs="Times New Roman"/>
-          <w:noProof/>
-          <w:color w:val="538135" w:themeColor="accent6" w:themeShade="BF"/>
-        </w:rPr>
-        <w:t xml:space="preserve">, </w:t>
-      </w:r>
-      <w:r>
-        <w:rPr>
-          <w:rFonts w:ascii="Times New Roman" w:hAnsi="Times New Roman" w:cs="Times New Roman"/>
-          <w:noProof/>
-          <w:color w:val="538135" w:themeColor="accent6" w:themeShade="BF"/>
-        </w:rPr>
-        <w:t xml:space="preserve">createdDate, </w:t>
-      </w:r>
-      <w:r>
-        <w:rPr>
-          <w:rFonts w:ascii="Times New Roman" w:hAnsi="Times New Roman" w:cs="Times New Roman"/>
-          <w:noProof/>
-          <w:color w:val="538135" w:themeColor="accent6" w:themeShade="BF"/>
-        </w:rPr>
-        <w:t xml:space="preserve">responseDate, </w:t>
-      </w:r>
-      <w:r>
-        <w:rPr>
-          <w:rFonts w:ascii="Times New Roman" w:hAnsi="Times New Roman" w:cs="Times New Roman"/>
-          <w:noProof/>
-          <w:color w:val="538135" w:themeColor="accent6" w:themeShade="BF"/>
-        </w:rPr>
-        <w:t>)</w:t>
-      </w:r>
-    </w:p>
-    <w:p>
-      <w:pPr>
-        <w:spacing w:line="240" w:lineRule="auto"/>
-        <w:rPr>
-          <w:rFonts w:ascii="Times New Roman" w:hAnsi="Times New Roman" w:cs="Times New Roman"/>
-          <w:noProof/>
-          <w:color w:val="538135" w:themeColor="accent6" w:themeShade="BF"/>
-        </w:rPr>
-      </w:pPr>
-    </w:p>
-    <w:p>
-      <w:pPr>
-        <w:spacing w:line="240" w:lineRule="auto"/>
-        <w:rPr>
-          <w:rFonts w:ascii="Times New Roman" w:hAnsi="Times New Roman" w:cs="Times New Roman"/>
-          <w:noProof/>
-          <w:color w:val="538135" w:themeColor="accent6" w:themeShade="BF"/>
-        </w:rPr>
-      </w:pPr>
-      <w:r>
-        <w:rPr>
-          <w:rFonts w:ascii="Times New Roman" w:hAnsi="Times New Roman" w:cs="Times New Roman"/>
-          <w:b/>
-          <w:bCs/>
-          <w:noProof/>
-          <w:color w:val="833C0B" w:themeColor="accent2" w:themeShade="80"/>
-        </w:rPr>
-        <w:t>bidStatus</w:t>
-      </w:r>
-      <w:r>
-        <w:rPr>
-          <w:rFonts w:ascii="Times New Roman" w:hAnsi="Times New Roman" w:cs="Times New Roman"/>
-          <w:noProof/>
-          <w:color w:val="538135" w:themeColor="accent6" w:themeShade="BF"/>
-        </w:rPr>
-        <w:t>(</w:t>
-      </w:r>
-      <w:r>
-        <w:rPr>
-          <w:rFonts w:ascii="Times New Roman" w:hAnsi="Times New Roman" w:cs="Times New Roman"/>
-          <w:b/>
-          <w:bCs/>
-          <w:noProof/>
-          <w:color w:val="538135" w:themeColor="accent6" w:themeShade="BF"/>
-          <w:u w:val="single"/>
-        </w:rPr>
-        <w:t>bid</w:t>
-      </w:r>
-      <w:r>
-        <w:rPr>
-          <w:rFonts w:ascii="Times New Roman" w:hAnsi="Times New Roman" w:cs="Times New Roman"/>
-          <w:b/>
-          <w:bCs/>
-          <w:noProof/>
-          <w:color w:val="538135" w:themeColor="accent6" w:themeShade="BF"/>
-          <w:u w:val="single"/>
-        </w:rPr>
-        <w:t>StatusID (PK)</w:t>
-      </w:r>
-      <w:r>
-        <w:rPr>
-          <w:rFonts w:ascii="Times New Roman" w:hAnsi="Times New Roman" w:cs="Times New Roman"/>
-          <w:b/>
-          <w:bCs/>
-          <w:noProof/>
-          <w:color w:val="538135" w:themeColor="accent6" w:themeShade="BF"/>
-          <w:u w:val="single"/>
-        </w:rPr>
-        <w:t>,</w:t>
-      </w:r>
-      <w:r>
-        <w:rPr>
-          <w:rFonts w:ascii="Times New Roman" w:hAnsi="Times New Roman" w:cs="Times New Roman"/>
-          <w:noProof/>
-          <w:color w:val="538135" w:themeColor="accent6" w:themeShade="BF"/>
-        </w:rPr>
-        <w:t xml:space="preserve"> status</w:t>
-      </w:r>
-      <w:r>
-        <w:rPr>
-          <w:rFonts w:ascii="Times New Roman" w:hAnsi="Times New Roman" w:cs="Times New Roman"/>
-          <w:noProof/>
-          <w:color w:val="538135" w:themeColor="accent6" w:themeShade="BF"/>
-        </w:rPr>
-        <w:t>)</w:t>
-      </w:r>
-    </w:p>
-    <w:p>
-      <w:pPr>
-        <w:spacing w:line="240" w:lineRule="auto"/>
-        <w:rPr>
-          <w:rFonts w:ascii="Times New Roman" w:hAnsi="Times New Roman" w:cs="Times New Roman"/>
-          <w:noProof/>
-          <w:color w:val="538135" w:themeColor="accent6" w:themeShade="BF"/>
-        </w:rPr>
-      </w:pPr>
-    </w:p>
-    <w:p>
-      <w:pPr>
-        <w:spacing w:line="240" w:lineRule="auto"/>
-        <w:rPr>
-          <w:rFonts w:ascii="Times New Roman" w:hAnsi="Times New Roman" w:cs="Times New Roman"/>
-          <w:noProof/>
-          <w:color w:val="538135" w:themeColor="accent6" w:themeShade="BF"/>
-        </w:rPr>
-      </w:pPr>
-      <w:r>
-        <w:rPr>
-          <w:rFonts w:ascii="Times New Roman" w:hAnsi="Times New Roman" w:cs="Times New Roman"/>
-          <w:b/>
-          <w:bCs/>
-          <w:noProof/>
-          <w:color w:val="833C0B" w:themeColor="accent2" w:themeShade="80"/>
-        </w:rPr>
-        <w:lastRenderedPageBreak/>
-        <w:t>priceType</w:t>
-      </w:r>
-      <w:r>
-        <w:rPr>
-          <w:rFonts w:ascii="Times New Roman" w:hAnsi="Times New Roman" w:cs="Times New Roman"/>
-          <w:noProof/>
-          <w:color w:val="538135" w:themeColor="accent6" w:themeShade="BF"/>
-        </w:rPr>
-        <w:t>(</w:t>
-      </w:r>
-      <w:r>
-        <w:rPr>
-          <w:rFonts w:ascii="Times New Roman" w:hAnsi="Times New Roman" w:cs="Times New Roman"/>
-          <w:b/>
-          <w:bCs/>
-          <w:noProof/>
-          <w:color w:val="538135" w:themeColor="accent6" w:themeShade="BF"/>
-          <w:u w:val="single"/>
-        </w:rPr>
-        <w:t>priceTypeID (PK),</w:t>
-      </w:r>
-      <w:r>
-        <w:rPr>
-          <w:rFonts w:ascii="Times New Roman" w:hAnsi="Times New Roman" w:cs="Times New Roman"/>
-          <w:noProof/>
-          <w:color w:val="538135" w:themeColor="accent6" w:themeShade="BF"/>
-        </w:rPr>
-        <w:t xml:space="preserve"> priceType)</w:t>
-      </w:r>
-    </w:p>
-    <w:p>
-      <w:pPr>
-        <w:spacing w:line="240" w:lineRule="auto"/>
-        <w:rPr>
-          <w:rFonts w:ascii="Times New Roman" w:hAnsi="Times New Roman" w:cs="Times New Roman"/>
-          <w:noProof/>
-          <w:color w:val="538135" w:themeColor="accent6" w:themeShade="BF"/>
-        </w:rPr>
-      </w:pPr>
-    </w:p>
-    <w:p>
-      <w:pPr>
-        <w:spacing w:line="240" w:lineRule="auto"/>
-        <w:rPr>
-          <w:rFonts w:ascii="Times New Roman" w:hAnsi="Times New Roman" w:cs="Times New Roman"/>
-          <w:noProof/>
-          <w:color w:val="538135" w:themeColor="accent6" w:themeShade="BF"/>
-        </w:rPr>
-      </w:pPr>
-    </w:p>
-    <w:p>
-      <w:pPr>
-        <w:rPr>
-          <w:rFonts w:ascii="Times New Roman" w:hAnsi="Times New Roman" w:cs="Times New Roman"/>
-          <w:noProof/>
-          <w:color w:val="538135" w:themeColor="accent6" w:themeShade="BF"/>
-        </w:rPr>
-      </w:pPr>
-      <w:r>
-        <w:rPr>
-          <w:rFonts w:ascii="Times New Roman" w:hAnsi="Times New Roman" w:cs="Times New Roman"/>
-          <w:noProof/>
-          <w:color w:val="538135" w:themeColor="accent6" w:themeShade="BF"/>
-        </w:rPr>
-        <w:t>Reviews</w:t>
-      </w:r>
-      <w:r>
-        <w:rPr>
-          <w:rFonts w:ascii="Times New Roman" w:hAnsi="Times New Roman" w:cs="Times New Roman"/>
-          <w:noProof/>
-          <w:color w:val="538135" w:themeColor="accent6" w:themeShade="BF"/>
-        </w:rPr>
-        <w:t>:</w:t>
-      </w:r>
-    </w:p>
-    <w:p>
-      <w:pPr>
-        <w:rPr>
-          <w:rFonts w:ascii="Times New Roman" w:hAnsi="Times New Roman" w:cs="Times New Roman"/>
-          <w:noProof/>
-          <w:color w:val="538135" w:themeColor="accent6" w:themeShade="BF"/>
-        </w:rPr>
-      </w:pPr>
-    </w:p>
-    <w:p>
-      <w:pPr>
-        <w:rPr>
-          <w:rFonts w:ascii="Times New Roman" w:hAnsi="Times New Roman" w:cs="Times New Roman"/>
-          <w:noProof/>
-          <w:color w:val="538135" w:themeColor="accent6" w:themeShade="BF"/>
-        </w:rPr>
-      </w:pPr>
-      <w:r>
-        <w:rPr>
-          <w:rFonts w:ascii="Times New Roman" w:hAnsi="Times New Roman" w:cs="Times New Roman"/>
-          <w:noProof/>
-          <w:color w:val="538135" w:themeColor="accent6" w:themeShade="BF"/>
-        </w:rPr>
-        <w:t>Messages</w:t>
-      </w:r>
-      <w:r>
-        <w:rPr>
-          <w:rFonts w:ascii="Times New Roman" w:hAnsi="Times New Roman" w:cs="Times New Roman"/>
-          <w:noProof/>
-          <w:color w:val="538135" w:themeColor="accent6" w:themeShade="BF"/>
-        </w:rPr>
-        <w:t>:</w:t>
-      </w:r>
-    </w:p>
-    <w:p>
-      <w:pPr>
-        <w:rPr>
-          <w:rFonts w:ascii="Times New Roman" w:hAnsi="Times New Roman" w:cs="Times New Roman"/>
-          <w:noProof/>
-          <w:color w:val="538135" w:themeColor="accent6" w:themeShade="BF"/>
-        </w:rPr>
-      </w:pPr>
-    </w:p>
-    <w:p>
-      <w:pPr>
-        <w:rPr>
-          <w:noProof/>
-        </w:rPr>
-      </w:pPr>
-      <w:r>
-        <w:rPr>
-          <w:rFonts w:ascii="Times New Roman" w:hAnsi="Times New Roman" w:cs="Times New Roman"/>
-          <w:noProof/>
-          <w:color w:val="538135" w:themeColor="accent6" w:themeShade="BF"/>
-        </w:rPr>
-        <w:t>Others:</w:t>
-      </w:r>
-    </w:p>
-    <w:p>
-      <w:pPr>
-        <w:spacing w:line="240" w:lineRule="auto"/>
-        <w:rPr>
-          <w:rFonts w:ascii="Times New Roman" w:hAnsi="Times New Roman" w:cs="Times New Roman"/>
-          <w:noProof/>
-          <w:color w:val="538135" w:themeColor="accent6" w:themeShade="BF"/>
-        </w:rPr>
-      </w:pPr>
-      <w:r>
-        <w:rPr>
-          <w:rFonts w:ascii="Times New Roman" w:hAnsi="Times New Roman" w:cs="Times New Roman"/>
-          <w:b/>
-          <w:bCs/>
-          <w:noProof/>
-          <w:color w:val="833C0B" w:themeColor="accent2" w:themeShade="80"/>
-        </w:rPr>
-        <w:t>addresses</w:t>
-      </w:r>
-      <w:r>
-        <w:rPr>
-          <w:rFonts w:ascii="Times New Roman" w:hAnsi="Times New Roman" w:cs="Times New Roman"/>
-          <w:noProof/>
-          <w:color w:val="538135" w:themeColor="accent6" w:themeShade="BF"/>
-        </w:rPr>
-        <w:t>(</w:t>
-      </w:r>
-      <w:r>
-        <w:rPr>
-          <w:rFonts w:ascii="Times New Roman" w:hAnsi="Times New Roman" w:cs="Times New Roman"/>
-          <w:b/>
-          <w:bCs/>
-          <w:noProof/>
-          <w:color w:val="538135" w:themeColor="accent6" w:themeShade="BF"/>
-          <w:u w:val="single"/>
-        </w:rPr>
-        <w:t>addressID (PK)</w:t>
-      </w:r>
-      <w:r>
-        <w:rPr>
-          <w:rFonts w:ascii="Times New Roman" w:hAnsi="Times New Roman" w:cs="Times New Roman"/>
-          <w:noProof/>
-          <w:color w:val="538135" w:themeColor="accent6" w:themeShade="BF"/>
-        </w:rPr>
-        <w:t>, line1, line2, city, postalCode, province, country)</w:t>
-      </w:r>
     </w:p>
     <w:p>
       <w:pPr>
@@ -4217,13 +4896,15 @@
         <w:spacing w:line="240" w:lineRule="auto"/>
         <w:rPr>
           <w:rFonts w:ascii="Times New Roman" w:hAnsi="Times New Roman" w:cs="Times New Roman"/>
-          <w:noProof/>
-          <w:color w:val="538135" w:themeColor="accent6" w:themeShade="BF"/>
-        </w:rPr>
-      </w:pPr>
-      <w:r>
-        <w:rPr>
-          <w:rFonts w:ascii="Times New Roman" w:hAnsi="Times New Roman" w:cs="Times New Roman"/>
+          <w:strike/>
+          <w:noProof/>
+          <w:color w:val="538135" w:themeColor="accent6" w:themeShade="BF"/>
+        </w:rPr>
+      </w:pPr>
+      <w:r>
+        <w:rPr>
+          <w:rFonts w:ascii="Times New Roman" w:hAnsi="Times New Roman" w:cs="Times New Roman"/>
+          <w:strike/>
           <w:noProof/>
           <w:color w:val="538135" w:themeColor="accent6" w:themeShade="BF"/>
         </w:rPr>
@@ -4240,13 +4921,15 @@
         <w:spacing w:line="240" w:lineRule="auto"/>
         <w:rPr>
           <w:rFonts w:ascii="Times New Roman" w:hAnsi="Times New Roman" w:cs="Times New Roman"/>
-          <w:noProof/>
-          <w:color w:val="538135" w:themeColor="accent6" w:themeShade="BF"/>
-        </w:rPr>
-      </w:pPr>
-      <w:r>
-        <w:rPr>
-          <w:rFonts w:ascii="Times New Roman" w:hAnsi="Times New Roman" w:cs="Times New Roman"/>
+          <w:strike/>
+          <w:noProof/>
+          <w:color w:val="538135" w:themeColor="accent6" w:themeShade="BF"/>
+        </w:rPr>
+      </w:pPr>
+      <w:r>
+        <w:rPr>
+          <w:rFonts w:ascii="Times New Roman" w:hAnsi="Times New Roman" w:cs="Times New Roman"/>
+          <w:strike/>
           <w:noProof/>
           <w:color w:val="538135" w:themeColor="accent6" w:themeShade="BF"/>
         </w:rPr>
@@ -4263,17 +4946,19 @@
         <w:spacing w:line="240" w:lineRule="auto"/>
         <w:rPr>
           <w:rFonts w:ascii="Times New Roman" w:hAnsi="Times New Roman" w:cs="Times New Roman"/>
-          <w:noProof/>
-          <w:color w:val="538135" w:themeColor="accent6" w:themeShade="BF"/>
-        </w:rPr>
-      </w:pPr>
-      <w:r>
-        <w:rPr>
-          <w:rFonts w:ascii="Times New Roman" w:hAnsi="Times New Roman" w:cs="Times New Roman"/>
-          <w:noProof/>
-          <w:color w:val="538135" w:themeColor="accent6" w:themeShade="BF"/>
-        </w:rPr>
-        <w:t>Create personalized suggestions</w:t>
+          <w:strike/>
+          <w:noProof/>
+          <w:color w:val="538135" w:themeColor="accent6" w:themeShade="BF"/>
+        </w:rPr>
+      </w:pPr>
+      <w:r>
+        <w:rPr>
+          <w:rFonts w:ascii="Times New Roman" w:hAnsi="Times New Roman" w:cs="Times New Roman"/>
+          <w:strike/>
+          <w:noProof/>
+          <w:color w:val="538135" w:themeColor="accent6" w:themeShade="BF"/>
+        </w:rPr>
+        <w:t>Track time spent on page</w:t>
       </w:r>
     </w:p>
     <w:p>
@@ -4286,17 +4971,69 @@
         <w:spacing w:line="240" w:lineRule="auto"/>
         <w:rPr>
           <w:rFonts w:ascii="Times New Roman" w:hAnsi="Times New Roman" w:cs="Times New Roman"/>
-          <w:noProof/>
-          <w:color w:val="538135" w:themeColor="accent6" w:themeShade="BF"/>
-        </w:rPr>
-      </w:pPr>
-      <w:r>
-        <w:rPr>
-          <w:rFonts w:ascii="Times New Roman" w:hAnsi="Times New Roman" w:cs="Times New Roman"/>
+          <w:strike/>
+          <w:noProof/>
+          <w:color w:val="538135" w:themeColor="accent6" w:themeShade="BF"/>
+        </w:rPr>
+      </w:pPr>
+      <w:r>
+        <w:rPr>
+          <w:rFonts w:ascii="Times New Roman" w:hAnsi="Times New Roman" w:cs="Times New Roman"/>
+          <w:strike/>
+          <w:noProof/>
+          <w:color w:val="538135" w:themeColor="accent6" w:themeShade="BF"/>
+        </w:rPr>
+        <w:t>Create personalized suggestions</w:t>
+      </w:r>
+    </w:p>
+    <w:p>
+      <w:pPr>
+        <w:pStyle w:val="ListParagraph"/>
+        <w:numPr>
+          <w:ilvl w:val="0"/>
+          <w:numId w:val="3"/>
+        </w:numPr>
+        <w:spacing w:line="240" w:lineRule="auto"/>
+        <w:rPr>
+          <w:rFonts w:ascii="Times New Roman" w:hAnsi="Times New Roman" w:cs="Times New Roman"/>
+          <w:strike/>
+          <w:noProof/>
+          <w:color w:val="538135" w:themeColor="accent6" w:themeShade="BF"/>
+        </w:rPr>
+      </w:pPr>
+      <w:r>
+        <w:rPr>
+          <w:rFonts w:ascii="Times New Roman" w:hAnsi="Times New Roman" w:cs="Times New Roman"/>
+          <w:strike/>
           <w:noProof/>
           <w:color w:val="538135" w:themeColor="accent6" w:themeShade="BF"/>
         </w:rPr>
         <w:t>Track number of clicks/visits a post gets</w:t>
+      </w:r>
+    </w:p>
+    <w:p>
+      <w:pPr>
+        <w:pStyle w:val="ListParagraph"/>
+        <w:numPr>
+          <w:ilvl w:val="0"/>
+          <w:numId w:val="3"/>
+        </w:numPr>
+        <w:spacing w:line="240" w:lineRule="auto"/>
+        <w:rPr>
+          <w:rFonts w:ascii="Times New Roman" w:hAnsi="Times New Roman" w:cs="Times New Roman"/>
+          <w:strike/>
+          <w:noProof/>
+          <w:color w:val="538135" w:themeColor="accent6" w:themeShade="BF"/>
+        </w:rPr>
+      </w:pPr>
+      <w:r>
+        <w:rPr>
+          <w:rFonts w:ascii="Times New Roman" w:hAnsi="Times New Roman" w:cs="Times New Roman"/>
+          <w:strike/>
+          <w:noProof/>
+          <w:color w:val="538135" w:themeColor="accent6" w:themeShade="BF"/>
+        </w:rPr>
+        <w:t>Hide reviews</w:t>
       </w:r>
     </w:p>
     <w:p>
@@ -4583,7 +5320,25 @@
           <w:sz w:val="24"/>
           <w:szCs w:val="24"/>
         </w:rPr>
-        <w:t xml:space="preserve">For the functional dependencies we thought about which attributes would logically  determine the others within the database, this is where the graph we made for the 3NF </w:t>
+        <w:t xml:space="preserve">For the functional dependencies we thought about which attributes would </w:t>
+      </w:r>
+      <w:proofErr w:type="gramStart"/>
+      <w:r>
+        <w:rPr>
+          <w:rFonts w:ascii="Times New Roman" w:hAnsi="Times New Roman" w:cs="Times New Roman"/>
+          <w:sz w:val="24"/>
+          <w:szCs w:val="24"/>
+        </w:rPr>
+        <w:t>logically  determine</w:t>
+      </w:r>
+      <w:proofErr w:type="gramEnd"/>
+      <w:r>
+        <w:rPr>
+          <w:rFonts w:ascii="Times New Roman" w:hAnsi="Times New Roman" w:cs="Times New Roman"/>
+          <w:sz w:val="24"/>
+          <w:szCs w:val="24"/>
+        </w:rPr>
+        <w:t xml:space="preserve"> the others within the database, this is where the graph we made for the 3NF </w:t>
       </w:r>
       <w:r>
         <w:rPr>
@@ -4694,7 +5449,25 @@
           <w:szCs w:val="24"/>
         </w:rPr>
         <w:tab/>
-        <w:t xml:space="preserve">The biggest challenges laid in determining which attributes in the table would allow us to search for other attributes and which ones wouldn’t. </w:t>
+        <w:t xml:space="preserve">The biggest challenges laid in determining which attributes in the table would allow us to search for other attributes and which ones </w:t>
+      </w:r>
+      <w:proofErr w:type="gramStart"/>
+      <w:r>
+        <w:rPr>
+          <w:rFonts w:ascii="Times New Roman" w:hAnsi="Times New Roman" w:cs="Times New Roman"/>
+          <w:sz w:val="24"/>
+          <w:szCs w:val="24"/>
+        </w:rPr>
+        <w:t>wouldn’t</w:t>
+      </w:r>
+      <w:proofErr w:type="gramEnd"/>
+      <w:r>
+        <w:rPr>
+          <w:rFonts w:ascii="Times New Roman" w:hAnsi="Times New Roman" w:cs="Times New Roman"/>
+          <w:sz w:val="24"/>
+          <w:szCs w:val="24"/>
+        </w:rPr>
+        <w:t xml:space="preserve">. </w:t>
       </w:r>
     </w:p>
     <w:p>
@@ -9107,7 +9880,15 @@
           </w:tcPr>
           <w:p>
             <w:r>
-              <w:t>&lt;customerBilling&gt;</w:t>
+              <w:t>&lt;</w:t>
+            </w:r>
+            <w:proofErr w:type="spellStart"/>
+            <w:r>
+              <w:t>customerBilling</w:t>
+            </w:r>
+            <w:proofErr w:type="spellEnd"/>
+            <w:r>
+              <w:t>&gt;</w:t>
             </w:r>
           </w:p>
         </w:tc>
@@ -9188,7 +9969,15 @@
           </w:tcPr>
           <w:p>
             <w:r>
-              <w:t>&lt;customerBilling&gt;</w:t>
+              <w:t>&lt;</w:t>
+            </w:r>
+            <w:proofErr w:type="spellStart"/>
+            <w:r>
+              <w:t>customerBilling</w:t>
+            </w:r>
+            <w:proofErr w:type="spellEnd"/>
+            <w:r>
+              <w:t>&gt;</w:t>
             </w:r>
           </w:p>
         </w:tc>
@@ -9269,7 +10058,15 @@
           </w:tcPr>
           <w:p>
             <w:r>
-              <w:t>&lt;customerBilling&gt;</w:t>
+              <w:t>&lt;</w:t>
+            </w:r>
+            <w:proofErr w:type="spellStart"/>
+            <w:r>
+              <w:t>customerBilling</w:t>
+            </w:r>
+            <w:proofErr w:type="spellEnd"/>
+            <w:r>
+              <w:t>&gt;</w:t>
             </w:r>
           </w:p>
         </w:tc>
@@ -9356,7 +10153,15 @@
           </w:tcPr>
           <w:p>
             <w:r>
-              <w:t>&lt;customerBilling&gt;</w:t>
+              <w:t>&lt;</w:t>
+            </w:r>
+            <w:proofErr w:type="spellStart"/>
+            <w:r>
+              <w:t>customerBilling</w:t>
+            </w:r>
+            <w:proofErr w:type="spellEnd"/>
+            <w:r>
+              <w:t>&gt;</w:t>
             </w:r>
           </w:p>
         </w:tc>
@@ -9437,7 +10242,15 @@
           </w:tcPr>
           <w:p>
             <w:r>
-              <w:t>&lt;customerBilling&gt;</w:t>
+              <w:t>&lt;</w:t>
+            </w:r>
+            <w:proofErr w:type="spellStart"/>
+            <w:r>
+              <w:t>customerBilling</w:t>
+            </w:r>
+            <w:proofErr w:type="spellEnd"/>
+            <w:r>
+              <w:t>&gt;</w:t>
             </w:r>
           </w:p>
         </w:tc>
@@ -9515,7 +10328,15 @@
           </w:tcPr>
           <w:p>
             <w:r>
-              <w:t>&lt;chargeableItems&gt;</w:t>
+              <w:t>&lt;</w:t>
+            </w:r>
+            <w:proofErr w:type="spellStart"/>
+            <w:r>
+              <w:t>chargeableItems</w:t>
+            </w:r>
+            <w:proofErr w:type="spellEnd"/>
+            <w:r>
+              <w:t>&gt;</w:t>
             </w:r>
           </w:p>
         </w:tc>
@@ -9599,7 +10420,15 @@
           </w:tcPr>
           <w:p>
             <w:r>
-              <w:t>&lt;chargeableItems&gt;</w:t>
+              <w:t>&lt;</w:t>
+            </w:r>
+            <w:proofErr w:type="spellStart"/>
+            <w:r>
+              <w:t>chargeableItems</w:t>
+            </w:r>
+            <w:proofErr w:type="spellEnd"/>
+            <w:r>
+              <w:t>&gt;</w:t>
             </w:r>
           </w:p>
         </w:tc>
@@ -9677,7 +10506,15 @@
           </w:tcPr>
           <w:p>
             <w:r>
-              <w:t>&lt;chargeableItems&gt;</w:t>
+              <w:t>&lt;</w:t>
+            </w:r>
+            <w:proofErr w:type="spellStart"/>
+            <w:r>
+              <w:t>chargeableItems</w:t>
+            </w:r>
+            <w:proofErr w:type="spellEnd"/>
+            <w:r>
+              <w:t>&gt;</w:t>
             </w:r>
           </w:p>
         </w:tc>
@@ -9758,7 +10595,15 @@
           </w:tcPr>
           <w:p>
             <w:r>
-              <w:t>&lt;chargeableItems&gt;</w:t>
+              <w:t>&lt;</w:t>
+            </w:r>
+            <w:proofErr w:type="spellStart"/>
+            <w:r>
+              <w:t>chargeableItems</w:t>
+            </w:r>
+            <w:proofErr w:type="spellEnd"/>
+            <w:r>
+              <w:t>&gt;</w:t>
             </w:r>
           </w:p>
         </w:tc>
@@ -12223,7 +13068,25 @@
           <w:sz w:val="24"/>
           <w:szCs w:val="24"/>
         </w:rPr>
-        <w:t>Mathew Migliore, Tyle Segovia, &amp; Kevin Romero.</w:t>
+        <w:t xml:space="preserve">Mathew </w:t>
+      </w:r>
+      <w:proofErr w:type="spellStart"/>
+      <w:r>
+        <w:rPr>
+          <w:rFonts w:ascii="Times New Roman" w:hAnsi="Times New Roman" w:cs="Times New Roman"/>
+          <w:sz w:val="24"/>
+          <w:szCs w:val="24"/>
+        </w:rPr>
+        <w:t>Migliore</w:t>
+      </w:r>
+      <w:proofErr w:type="spellEnd"/>
+      <w:r>
+        <w:rPr>
+          <w:rFonts w:ascii="Times New Roman" w:hAnsi="Times New Roman" w:cs="Times New Roman"/>
+          <w:sz w:val="24"/>
+          <w:szCs w:val="24"/>
+        </w:rPr>
+        <w:t>, Tyle Segovia, &amp; Kevin Romero.</w:t>
       </w:r>
     </w:p>
     <w:p>
@@ -12666,7 +13529,25 @@
           <w:szCs w:val="24"/>
         </w:rPr>
         <w:tab/>
-        <w:t xml:space="preserve">     for development in order to deem the project successfully </w:t>
+        <w:t xml:space="preserve">     for development in order to deem the project </w:t>
+      </w:r>
+      <w:proofErr w:type="gramStart"/>
+      <w:r>
+        <w:rPr>
+          <w:rFonts w:ascii="Times New Roman" w:hAnsi="Times New Roman" w:cs="Times New Roman"/>
+          <w:sz w:val="24"/>
+          <w:szCs w:val="24"/>
+        </w:rPr>
+        <w:t>successfully</w:t>
+      </w:r>
+      <w:proofErr w:type="gramEnd"/>
+      <w:r>
+        <w:rPr>
+          <w:rFonts w:ascii="Times New Roman" w:hAnsi="Times New Roman" w:cs="Times New Roman"/>
+          <w:sz w:val="24"/>
+          <w:szCs w:val="24"/>
+        </w:rPr>
+        <w:t xml:space="preserve"> </w:t>
       </w:r>
     </w:p>
     <w:p>
@@ -12960,7 +13841,25 @@
           <w:sz w:val="24"/>
           <w:szCs w:val="24"/>
         </w:rPr>
-        <w:t xml:space="preserve">Third Normal  form, is the most common used normalization form to design a </w:t>
+        <w:t xml:space="preserve">Third </w:t>
+      </w:r>
+      <w:proofErr w:type="gramStart"/>
+      <w:r>
+        <w:rPr>
+          <w:rFonts w:ascii="Times New Roman" w:hAnsi="Times New Roman" w:cs="Times New Roman"/>
+          <w:sz w:val="24"/>
+          <w:szCs w:val="24"/>
+        </w:rPr>
+        <w:t>Normal  form</w:t>
+      </w:r>
+      <w:proofErr w:type="gramEnd"/>
+      <w:r>
+        <w:rPr>
+          <w:rFonts w:ascii="Times New Roman" w:hAnsi="Times New Roman" w:cs="Times New Roman"/>
+          <w:sz w:val="24"/>
+          <w:szCs w:val="24"/>
+        </w:rPr>
+        <w:t xml:space="preserve">, is the most common used normalization form to design a </w:t>
       </w:r>
       <w:r>
         <w:rPr>
@@ -13283,7 +14182,25 @@
           <w:sz w:val="24"/>
           <w:szCs w:val="24"/>
         </w:rPr>
-        <w:t xml:space="preserve"> In terms of databases it refers to as a field. Used interchangeably with the </w:t>
+        <w:t xml:space="preserve"> In terms of </w:t>
+      </w:r>
+      <w:proofErr w:type="gramStart"/>
+      <w:r>
+        <w:rPr>
+          <w:rFonts w:ascii="Times New Roman" w:hAnsi="Times New Roman" w:cs="Times New Roman"/>
+          <w:sz w:val="24"/>
+          <w:szCs w:val="24"/>
+        </w:rPr>
+        <w:t>databases</w:t>
+      </w:r>
+      <w:proofErr w:type="gramEnd"/>
+      <w:r>
+        <w:rPr>
+          <w:rFonts w:ascii="Times New Roman" w:hAnsi="Times New Roman" w:cs="Times New Roman"/>
+          <w:sz w:val="24"/>
+          <w:szCs w:val="24"/>
+        </w:rPr>
+        <w:t xml:space="preserve"> it refers to as a field. Used interchangeably with the </w:t>
       </w:r>
       <w:r>
         <w:rPr>
@@ -13315,7 +14232,25 @@
           <w:sz w:val="24"/>
           <w:szCs w:val="24"/>
         </w:rPr>
-        <w:t>term “column”</w:t>
+        <w:t>term “</w:t>
+      </w:r>
+      <w:proofErr w:type="gramStart"/>
+      <w:r>
+        <w:rPr>
+          <w:rFonts w:ascii="Times New Roman" w:hAnsi="Times New Roman" w:cs="Times New Roman"/>
+          <w:sz w:val="24"/>
+          <w:szCs w:val="24"/>
+        </w:rPr>
+        <w:t>column</w:t>
+      </w:r>
+      <w:proofErr w:type="gramEnd"/>
+      <w:r>
+        <w:rPr>
+          <w:rFonts w:ascii="Times New Roman" w:hAnsi="Times New Roman" w:cs="Times New Roman"/>
+          <w:sz w:val="24"/>
+          <w:szCs w:val="24"/>
+        </w:rPr>
+        <w:t>”</w:t>
       </w:r>
     </w:p>
     <w:p>
@@ -13354,7 +14289,18 @@
           <w:sz w:val="24"/>
           <w:szCs w:val="24"/>
         </w:rPr>
-        <w:t>Column:</w:t>
+        <w:t>Column</w:t>
+      </w:r>
+      <w:proofErr w:type="gramStart"/>
+      <w:r>
+        <w:rPr>
+          <w:rFonts w:ascii="Times New Roman" w:hAnsi="Times New Roman" w:cs="Times New Roman"/>
+          <w:b/>
+          <w:bCs/>
+          <w:sz w:val="24"/>
+          <w:szCs w:val="24"/>
+        </w:rPr>
+        <w:t>:</w:t>
       </w:r>
       <w:r>
         <w:rPr>
@@ -13374,6 +14320,7 @@
         </w:rPr>
         <w:t>:</w:t>
       </w:r>
+      <w:proofErr w:type="gramEnd"/>
       <w:r>
         <w:rPr>
           <w:rFonts w:ascii="Times New Roman" w:hAnsi="Times New Roman" w:cs="Times New Roman"/>
@@ -13414,6 +14361,7 @@
         </w:rPr>
         <w:t>term “</w:t>
       </w:r>
+      <w:proofErr w:type="gramStart"/>
       <w:r>
         <w:rPr>
           <w:rFonts w:ascii="Times New Roman" w:hAnsi="Times New Roman" w:cs="Times New Roman"/>
@@ -13422,6 +14370,7 @@
         </w:rPr>
         <w:t>Attribute</w:t>
       </w:r>
+      <w:proofErr w:type="gramEnd"/>
       <w:r>
         <w:rPr>
           <w:rFonts w:ascii="Times New Roman" w:hAnsi="Times New Roman" w:cs="Times New Roman"/>
@@ -13573,7 +14522,6 @@
         <w:docPartUnique/>
       </w:docPartObj>
     </w:sdtPr>
-    <w:sdtEndPr/>
     <w:sdtContent>
       <w:p>
         <w:pPr>

</xml_diff>

<commit_message>
Review, Profile, Report dependencies
</commit_message>
<xml_diff>
--- a/Report/QuickGig-FinalReport.docx
+++ b/Report/QuickGig-FinalReport.docx
@@ -47,15 +47,7 @@
         <w:jc w:val="center"/>
       </w:pPr>
       <w:r>
-        <w:t xml:space="preserve">Mathew </w:t>
-      </w:r>
-      <w:proofErr w:type="spellStart"/>
-      <w:r>
-        <w:t>Migliore</w:t>
-      </w:r>
-      <w:proofErr w:type="spellEnd"/>
-      <w:r>
-        <w:t xml:space="preserve">, </w:t>
+        <w:t xml:space="preserve">Mathew Migliore, </w:t>
       </w:r>
       <w:r>
         <w:t>Peter Rudol</w:t>
@@ -460,13 +452,8 @@
     </w:p>
     <w:p/>
     <w:p>
-      <w:proofErr w:type="spellStart"/>
-      <w:r>
-        <w:t>QuickGig</w:t>
-      </w:r>
-      <w:proofErr w:type="spellEnd"/>
-      <w:r>
-        <w:t xml:space="preserve"> is an app that allows users to </w:t>
+      <w:r>
+        <w:t xml:space="preserve">QuickGig is an app that allows users to </w:t>
       </w:r>
       <w:r>
         <w:t>post and search for job requests and make bids on small jobs.</w:t>
@@ -603,19 +590,11 @@
         </w:rPr>
         <w:t xml:space="preserve">The purpose of </w:t>
       </w:r>
-      <w:proofErr w:type="spellStart"/>
-      <w:r>
-        <w:rPr>
-          <w:rFonts w:ascii="Times New Roman" w:hAnsi="Times New Roman" w:cs="Times New Roman"/>
-        </w:rPr>
-        <w:t>QuickGig</w:t>
-      </w:r>
-      <w:proofErr w:type="spellEnd"/>
-      <w:r>
-        <w:rPr>
-          <w:rFonts w:ascii="Times New Roman" w:hAnsi="Times New Roman" w:cs="Times New Roman"/>
-        </w:rPr>
-        <w:t xml:space="preserve"> is to </w:t>
+      <w:r>
+        <w:rPr>
+          <w:rFonts w:ascii="Times New Roman" w:hAnsi="Times New Roman" w:cs="Times New Roman"/>
+        </w:rPr>
+        <w:t xml:space="preserve">QuickGig is to </w:t>
       </w:r>
       <w:r>
         <w:rPr>
@@ -1441,10 +1420,10 @@
             <v:path o:extrusionok="f" gradientshapeok="t" o:connecttype="rect"/>
             <o:lock v:ext="edit" aspectratio="t"/>
           </v:shapetype>
-          <v:shape id="_x0000_i1025" type="#_x0000_t75" style="width:460.8pt;height:460.8pt" o:ole="">
+          <v:shape id="_x0000_i1025" type="#_x0000_t75" style="width:460.5pt;height:460.5pt" o:ole="">
             <v:imagedata r:id="rId8" o:title=""/>
           </v:shape>
-          <o:OLEObject Type="Embed" ProgID="Visio.Drawing.15" ShapeID="_x0000_i1025" DrawAspect="Content" ObjectID="_1673965742" r:id="rId9"/>
+          <o:OLEObject Type="Embed" ProgID="Visio.Drawing.15" ShapeID="_x0000_i1025" DrawAspect="Content" ObjectID="_1674399898" r:id="rId9"/>
         </w:object>
       </w:r>
     </w:p>
@@ -1550,21 +1529,7 @@
         <w:rPr>
           <w:rFonts w:ascii="Times New Roman" w:hAnsi="Times New Roman" w:cs="Times New Roman"/>
         </w:rPr>
-        <w:t xml:space="preserve">For the System Boundary </w:t>
-      </w:r>
-      <w:proofErr w:type="gramStart"/>
-      <w:r>
-        <w:rPr>
-          <w:rFonts w:ascii="Times New Roman" w:hAnsi="Times New Roman" w:cs="Times New Roman"/>
-        </w:rPr>
-        <w:t>we’ve</w:t>
-      </w:r>
-      <w:proofErr w:type="gramEnd"/>
-      <w:r>
-        <w:rPr>
-          <w:rFonts w:ascii="Times New Roman" w:hAnsi="Times New Roman" w:cs="Times New Roman"/>
-        </w:rPr>
-        <w:t xml:space="preserve"> took a lot of inspiration from the user view and mostly wanted to focus on the </w:t>
+        <w:t xml:space="preserve">For the System Boundary we’ve took a lot of inspiration from the user view and mostly wanted to focus on the </w:t>
       </w:r>
       <w:r>
         <w:rPr>
@@ -2068,25 +2033,7 @@
           <w:sz w:val="24"/>
           <w:szCs w:val="24"/>
         </w:rPr>
-        <w:t xml:space="preserve">It is our belief that these tables store all the necessary data to perform the functions required </w:t>
-      </w:r>
-      <w:proofErr w:type="gramStart"/>
-      <w:r>
-        <w:rPr>
-          <w:rFonts w:ascii="Times New Roman" w:hAnsi="Times New Roman" w:cs="Times New Roman"/>
-          <w:sz w:val="24"/>
-          <w:szCs w:val="24"/>
-        </w:rPr>
-        <w:t>and also</w:t>
-      </w:r>
-      <w:proofErr w:type="gramEnd"/>
-      <w:r>
-        <w:rPr>
-          <w:rFonts w:ascii="Times New Roman" w:hAnsi="Times New Roman" w:cs="Times New Roman"/>
-          <w:sz w:val="24"/>
-          <w:szCs w:val="24"/>
-        </w:rPr>
-        <w:t xml:space="preserve"> allow the development team to expand their system for future endeavors. </w:t>
+        <w:t xml:space="preserve">It is our belief that these tables store all the necessary data to perform the functions required and also allow the development team to expand their system for future endeavors. </w:t>
       </w:r>
     </w:p>
     <w:p>
@@ -2378,6 +2325,7 @@
           <w:color w:val="538135" w:themeColor="accent6" w:themeShade="BF"/>
         </w:rPr>
       </w:pPr>
+      <w:bookmarkStart w:id="0" w:name="_Hlk63418919"/>
       <w:r>
         <w:rPr>
           <w:rFonts w:ascii="Times New Roman" w:hAnsi="Times New Roman" w:cs="Times New Roman"/>
@@ -2638,6 +2586,7 @@
         <w:t>)</w:t>
       </w:r>
     </w:p>
+    <w:bookmarkEnd w:id="0"/>
     <w:p>
       <w:pPr>
         <w:spacing w:line="240" w:lineRule="auto"/>
@@ -3639,7 +3588,16 @@
           <w:noProof/>
           <w:color w:val="538135" w:themeColor="accent6" w:themeShade="BF"/>
         </w:rPr>
-        <w:t xml:space="preserve">(open, hidden, accepted, </w:t>
+        <w:t>(</w:t>
+      </w:r>
+      <w:bookmarkStart w:id="1" w:name="_Hlk63705811"/>
+      <w:r>
+        <w:rPr>
+          <w:rFonts w:ascii="Times New Roman" w:hAnsi="Times New Roman" w:cs="Times New Roman"/>
+          <w:noProof/>
+          <w:color w:val="538135" w:themeColor="accent6" w:themeShade="BF"/>
+        </w:rPr>
+        <w:t xml:space="preserve">open, hidden, accepted, </w:t>
       </w:r>
       <w:r>
         <w:rPr>
@@ -3655,7 +3613,16 @@
           <w:noProof/>
           <w:color w:val="538135" w:themeColor="accent6" w:themeShade="BF"/>
         </w:rPr>
-        <w:t>done, finalized, deleted)</w:t>
+        <w:t>done, finalized, deleted</w:t>
+      </w:r>
+      <w:bookmarkEnd w:id="1"/>
+      <w:r>
+        <w:rPr>
+          <w:rFonts w:ascii="Times New Roman" w:hAnsi="Times New Roman" w:cs="Times New Roman"/>
+          <w:noProof/>
+          <w:color w:val="538135" w:themeColor="accent6" w:themeShade="BF"/>
+        </w:rPr>
+        <w:t>)</w:t>
       </w:r>
     </w:p>
     <w:p>
@@ -3766,6 +3733,7 @@
           <w:color w:val="538135" w:themeColor="accent6" w:themeShade="BF"/>
         </w:rPr>
       </w:pPr>
+      <w:bookmarkStart w:id="2" w:name="_Hlk63705369"/>
       <w:r>
         <w:rPr>
           <w:rFonts w:ascii="Times New Roman" w:hAnsi="Times New Roman" w:cs="Times New Roman"/>
@@ -4392,11 +4360,186 @@
           <w:noProof/>
           <w:color w:val="538135" w:themeColor="accent6" w:themeShade="BF"/>
         </w:rPr>
+        <w:t xml:space="preserve"> (</w:t>
+      </w:r>
+      <w:r>
+        <w:rPr>
+          <w:rFonts w:ascii="Times New Roman" w:hAnsi="Times New Roman" w:cs="Times New Roman"/>
+          <w:b/>
+          <w:bCs/>
+          <w:noProof/>
+          <w:color w:val="538135" w:themeColor="accent6" w:themeShade="BF"/>
+          <w:u w:val="single"/>
+        </w:rPr>
+        <w:t>messageID</w:t>
+      </w:r>
+      <w:r>
+        <w:rPr>
+          <w:rFonts w:ascii="Times New Roman" w:hAnsi="Times New Roman" w:cs="Times New Roman"/>
+          <w:b/>
+          <w:bCs/>
+          <w:noProof/>
+          <w:color w:val="538135" w:themeColor="accent6" w:themeShade="BF"/>
+          <w:u w:val="single"/>
+        </w:rPr>
+        <w:t xml:space="preserve"> (PK)</w:t>
+      </w:r>
+      <w:r>
+        <w:rPr>
+          <w:rFonts w:ascii="Times New Roman" w:hAnsi="Times New Roman" w:cs="Times New Roman"/>
+          <w:b/>
+          <w:bCs/>
+          <w:noProof/>
+          <w:color w:val="538135" w:themeColor="accent6" w:themeShade="BF"/>
+          <w:u w:val="single"/>
+        </w:rPr>
+        <w:t>,</w:t>
+      </w:r>
+      <w:r>
+        <w:rPr>
+          <w:rFonts w:ascii="Times New Roman" w:hAnsi="Times New Roman" w:cs="Times New Roman"/>
+          <w:b/>
+          <w:bCs/>
+          <w:noProof/>
+          <w:color w:val="538135" w:themeColor="accent6" w:themeShade="BF"/>
+        </w:rPr>
         <w:t xml:space="preserve"> </w:t>
       </w:r>
       <w:r>
         <w:rPr>
           <w:rFonts w:ascii="Times New Roman" w:hAnsi="Times New Roman" w:cs="Times New Roman"/>
+          <w:b/>
+          <w:bCs/>
+          <w:noProof/>
+          <w:color w:val="538135" w:themeColor="accent6" w:themeShade="BF"/>
+          <w:u w:val="single"/>
+        </w:rPr>
+        <w:t>senderID</w:t>
+      </w:r>
+      <w:r>
+        <w:rPr>
+          <w:rFonts w:ascii="Times New Roman" w:hAnsi="Times New Roman" w:cs="Times New Roman"/>
+          <w:b/>
+          <w:bCs/>
+          <w:noProof/>
+          <w:color w:val="538135" w:themeColor="accent6" w:themeShade="BF"/>
+          <w:u w:val="single"/>
+        </w:rPr>
+        <w:t>(fk)</w:t>
+      </w:r>
+      <w:r>
+        <w:rPr>
+          <w:rFonts w:ascii="Times New Roman" w:hAnsi="Times New Roman" w:cs="Times New Roman"/>
+          <w:b/>
+          <w:bCs/>
+          <w:noProof/>
+          <w:color w:val="538135" w:themeColor="accent6" w:themeShade="BF"/>
+          <w:u w:val="single"/>
+        </w:rPr>
+        <w:t>, sendTo</w:t>
+      </w:r>
+      <w:r>
+        <w:rPr>
+          <w:rFonts w:ascii="Times New Roman" w:hAnsi="Times New Roman" w:cs="Times New Roman"/>
+          <w:b/>
+          <w:bCs/>
+          <w:noProof/>
+          <w:color w:val="538135" w:themeColor="accent6" w:themeShade="BF"/>
+          <w:u w:val="single"/>
+        </w:rPr>
+        <w:t>ID(fk)</w:t>
+      </w:r>
+      <w:r>
+        <w:rPr>
+          <w:rFonts w:ascii="Times New Roman" w:hAnsi="Times New Roman" w:cs="Times New Roman"/>
+          <w:b/>
+          <w:bCs/>
+          <w:noProof/>
+          <w:color w:val="538135" w:themeColor="accent6" w:themeShade="BF"/>
+          <w:u w:val="single"/>
+        </w:rPr>
+        <w:t>,</w:t>
+      </w:r>
+      <w:r>
+        <w:rPr>
+          <w:rFonts w:ascii="Times New Roman" w:hAnsi="Times New Roman" w:cs="Times New Roman"/>
+          <w:noProof/>
+          <w:color w:val="538135" w:themeColor="accent6" w:themeShade="BF"/>
+        </w:rPr>
+        <w:t xml:space="preserve"> title,</w:t>
+      </w:r>
+      <w:r>
+        <w:rPr>
+          <w:rFonts w:ascii="Times New Roman" w:hAnsi="Times New Roman" w:cs="Times New Roman"/>
+          <w:noProof/>
+          <w:color w:val="538135" w:themeColor="accent6" w:themeShade="BF"/>
+        </w:rPr>
+        <w:t xml:space="preserve"> </w:t>
+      </w:r>
+      <w:r>
+        <w:rPr>
+          <w:rFonts w:ascii="Times New Roman" w:hAnsi="Times New Roman" w:cs="Times New Roman"/>
+          <w:noProof/>
+          <w:color w:val="538135" w:themeColor="accent6" w:themeShade="BF"/>
+        </w:rPr>
+        <w:t>message</w:t>
+      </w:r>
+      <w:r>
+        <w:rPr>
+          <w:rFonts w:ascii="Times New Roman" w:hAnsi="Times New Roman" w:cs="Times New Roman"/>
+          <w:noProof/>
+          <w:color w:val="538135" w:themeColor="accent6" w:themeShade="BF"/>
+        </w:rPr>
+        <w:t>)</w:t>
+      </w:r>
+    </w:p>
+    <w:p>
+      <w:pPr>
+        <w:spacing w:line="240" w:lineRule="auto"/>
+        <w:rPr>
+          <w:rFonts w:ascii="Times New Roman" w:hAnsi="Times New Roman" w:cs="Times New Roman"/>
+          <w:noProof/>
+          <w:color w:val="538135" w:themeColor="accent6" w:themeShade="BF"/>
+        </w:rPr>
+      </w:pPr>
+    </w:p>
+    <w:p>
+      <w:pPr>
+        <w:rPr>
+          <w:noProof/>
+        </w:rPr>
+      </w:pPr>
+      <w:r>
+        <w:rPr>
+          <w:rFonts w:ascii="Times New Roman" w:hAnsi="Times New Roman" w:cs="Times New Roman"/>
+          <w:noProof/>
+          <w:color w:val="538135" w:themeColor="accent6" w:themeShade="BF"/>
+        </w:rPr>
+        <w:t>Others:</w:t>
+      </w:r>
+    </w:p>
+    <w:p>
+      <w:pPr>
+        <w:spacing w:line="240" w:lineRule="auto"/>
+        <w:rPr>
+          <w:rFonts w:ascii="Times New Roman" w:hAnsi="Times New Roman" w:cs="Times New Roman"/>
+          <w:noProof/>
+          <w:color w:val="538135" w:themeColor="accent6" w:themeShade="BF"/>
+        </w:rPr>
+      </w:pPr>
+      <w:r>
+        <w:rPr>
+          <w:rFonts w:ascii="Times New Roman" w:hAnsi="Times New Roman" w:cs="Times New Roman"/>
+          <w:b/>
+          <w:bCs/>
+          <w:noProof/>
+          <w:color w:val="833C0B" w:themeColor="accent2" w:themeShade="80"/>
+        </w:rPr>
+        <w:t>addresses</w:t>
+      </w:r>
+      <w:r>
+        <w:rPr>
+          <w:rFonts w:ascii="Times New Roman" w:hAnsi="Times New Roman" w:cs="Times New Roman"/>
           <w:noProof/>
           <w:color w:val="538135" w:themeColor="accent6" w:themeShade="BF"/>
         </w:rPr>
@@ -4411,7 +4554,43 @@
           <w:color w:val="538135" w:themeColor="accent6" w:themeShade="BF"/>
           <w:u w:val="single"/>
         </w:rPr>
-        <w:t>messageID</w:t>
+        <w:t>addressID (PK)</w:t>
+      </w:r>
+      <w:r>
+        <w:rPr>
+          <w:rFonts w:ascii="Times New Roman" w:hAnsi="Times New Roman" w:cs="Times New Roman"/>
+          <w:noProof/>
+          <w:color w:val="538135" w:themeColor="accent6" w:themeShade="BF"/>
+        </w:rPr>
+        <w:t>, line1, line2, city, postalCode, province, country)</w:t>
+      </w:r>
+    </w:p>
+    <w:p>
+      <w:pPr>
+        <w:spacing w:line="240" w:lineRule="auto"/>
+        <w:rPr>
+          <w:rFonts w:ascii="Times New Roman" w:hAnsi="Times New Roman" w:cs="Times New Roman"/>
+          <w:noProof/>
+          <w:color w:val="538135" w:themeColor="accent6" w:themeShade="BF"/>
+        </w:rPr>
+      </w:pPr>
+      <w:r>
+        <w:rPr>
+          <w:rFonts w:ascii="Times New Roman" w:hAnsi="Times New Roman" w:cs="Times New Roman"/>
+          <w:b/>
+          <w:bCs/>
+          <w:noProof/>
+          <w:color w:val="833C0B" w:themeColor="accent2" w:themeShade="80"/>
+        </w:rPr>
+        <w:t>userClicks</w:t>
+      </w:r>
+      <w:r>
+        <w:rPr>
+          <w:rFonts w:ascii="Times New Roman" w:hAnsi="Times New Roman" w:cs="Times New Roman"/>
+          <w:noProof/>
+          <w:color w:val="538135" w:themeColor="accent6" w:themeShade="BF"/>
+        </w:rPr>
+        <w:t>(</w:t>
       </w:r>
       <w:r>
         <w:rPr>
@@ -4422,7 +4601,15 @@
           <w:color w:val="538135" w:themeColor="accent6" w:themeShade="BF"/>
           <w:u w:val="single"/>
         </w:rPr>
-        <w:t xml:space="preserve"> (PK)</w:t>
+        <w:t>infoID(PK)</w:t>
+      </w:r>
+      <w:r>
+        <w:rPr>
+          <w:rFonts w:ascii="Times New Roman" w:hAnsi="Times New Roman" w:cs="Times New Roman"/>
+          <w:noProof/>
+          <w:color w:val="538135" w:themeColor="accent6" w:themeShade="BF"/>
+        </w:rPr>
+        <w:t xml:space="preserve">, </w:t>
       </w:r>
       <w:r>
         <w:rPr>
@@ -4433,13 +4620,46 @@
           <w:color w:val="538135" w:themeColor="accent6" w:themeShade="BF"/>
           <w:u w:val="single"/>
         </w:rPr>
+        <w:t>userID(fk)</w:t>
+      </w:r>
+      <w:r>
+        <w:rPr>
+          <w:rFonts w:ascii="Times New Roman" w:hAnsi="Times New Roman" w:cs="Times New Roman"/>
+          <w:noProof/>
+          <w:color w:val="538135" w:themeColor="accent6" w:themeShade="BF"/>
+        </w:rPr>
+        <w:t xml:space="preserve">, </w:t>
+      </w:r>
+      <w:r>
+        <w:rPr>
+          <w:rFonts w:ascii="Times New Roman" w:hAnsi="Times New Roman" w:cs="Times New Roman"/>
+          <w:b/>
+          <w:bCs/>
+          <w:noProof/>
+          <w:color w:val="538135" w:themeColor="accent6" w:themeShade="BF"/>
+          <w:u w:val="single"/>
+        </w:rPr>
+        <w:t>postID(fk)</w:t>
+      </w:r>
+      <w:r>
+        <w:rPr>
+          <w:rFonts w:ascii="Times New Roman" w:hAnsi="Times New Roman" w:cs="Times New Roman"/>
+          <w:noProof/>
+          <w:color w:val="538135" w:themeColor="accent6" w:themeShade="BF"/>
+        </w:rPr>
         <w:t>,</w:t>
       </w:r>
       <w:r>
         <w:rPr>
           <w:rFonts w:ascii="Times New Roman" w:hAnsi="Times New Roman" w:cs="Times New Roman"/>
-          <w:b/>
-          <w:bCs/>
+          <w:noProof/>
+          <w:color w:val="538135" w:themeColor="accent6" w:themeShade="BF"/>
+        </w:rPr>
+        <w:t>url,</w:t>
+      </w:r>
+      <w:r>
+        <w:rPr>
+          <w:rFonts w:ascii="Times New Roman" w:hAnsi="Times New Roman" w:cs="Times New Roman"/>
           <w:noProof/>
           <w:color w:val="538135" w:themeColor="accent6" w:themeShade="BF"/>
         </w:rPr>
@@ -4448,13 +4668,79 @@
       <w:r>
         <w:rPr>
           <w:rFonts w:ascii="Times New Roman" w:hAnsi="Times New Roman" w:cs="Times New Roman"/>
+          <w:noProof/>
+          <w:color w:val="538135" w:themeColor="accent6" w:themeShade="BF"/>
+        </w:rPr>
+        <w:t>timeSpent</w:t>
+      </w:r>
+      <w:r>
+        <w:rPr>
+          <w:rFonts w:ascii="Times New Roman" w:hAnsi="Times New Roman" w:cs="Times New Roman"/>
+          <w:noProof/>
+          <w:color w:val="538135" w:themeColor="accent6" w:themeShade="BF"/>
+        </w:rPr>
+        <w:t>,date</w:t>
+      </w:r>
+      <w:r>
+        <w:rPr>
+          <w:rFonts w:ascii="Times New Roman" w:hAnsi="Times New Roman" w:cs="Times New Roman"/>
+          <w:noProof/>
+          <w:color w:val="538135" w:themeColor="accent6" w:themeShade="BF"/>
+        </w:rPr>
+        <w:t>)</w:t>
+      </w:r>
+    </w:p>
+    <w:p>
+      <w:pPr>
+        <w:spacing w:line="240" w:lineRule="auto"/>
+        <w:rPr>
+          <w:rFonts w:ascii="Times New Roman" w:hAnsi="Times New Roman" w:cs="Times New Roman"/>
+          <w:b/>
+          <w:bCs/>
+          <w:noProof/>
+          <w:color w:val="538135" w:themeColor="accent6" w:themeShade="BF"/>
+        </w:rPr>
+      </w:pPr>
+      <w:r>
+        <w:rPr>
+          <w:rFonts w:ascii="Times New Roman" w:hAnsi="Times New Roman" w:cs="Times New Roman"/>
+          <w:b/>
+          <w:bCs/>
+          <w:noProof/>
+          <w:color w:val="833C0B" w:themeColor="accent2" w:themeShade="80"/>
+        </w:rPr>
+        <w:t>userSearches</w:t>
+      </w:r>
+      <w:r>
+        <w:rPr>
+          <w:rFonts w:ascii="Times New Roman" w:hAnsi="Times New Roman" w:cs="Times New Roman"/>
+          <w:b/>
+          <w:bCs/>
+          <w:noProof/>
+          <w:color w:val="538135" w:themeColor="accent6" w:themeShade="BF"/>
+        </w:rPr>
+        <w:t>(</w:t>
+      </w:r>
+      <w:r>
+        <w:rPr>
+          <w:rFonts w:ascii="Times New Roman" w:hAnsi="Times New Roman" w:cs="Times New Roman"/>
           <w:b/>
           <w:bCs/>
           <w:noProof/>
           <w:color w:val="538135" w:themeColor="accent6" w:themeShade="BF"/>
           <w:u w:val="single"/>
         </w:rPr>
-        <w:t>senderID</w:t>
+        <w:t>searchID(PK)</w:t>
+      </w:r>
+      <w:r>
+        <w:rPr>
+          <w:rFonts w:ascii="Times New Roman" w:hAnsi="Times New Roman" w:cs="Times New Roman"/>
+          <w:b/>
+          <w:bCs/>
+          <w:noProof/>
+          <w:color w:val="538135" w:themeColor="accent6" w:themeShade="BF"/>
+        </w:rPr>
+        <w:t xml:space="preserve">, </w:t>
       </w:r>
       <w:r>
         <w:rPr>
@@ -4465,52 +4751,21 @@
           <w:color w:val="538135" w:themeColor="accent6" w:themeShade="BF"/>
           <w:u w:val="single"/>
         </w:rPr>
-        <w:t>(fk)</w:t>
-      </w:r>
-      <w:r>
-        <w:rPr>
-          <w:rFonts w:ascii="Times New Roman" w:hAnsi="Times New Roman" w:cs="Times New Roman"/>
-          <w:b/>
-          <w:bCs/>
-          <w:noProof/>
-          <w:color w:val="538135" w:themeColor="accent6" w:themeShade="BF"/>
-          <w:u w:val="single"/>
-        </w:rPr>
-        <w:t>, sendTo</w:t>
-      </w:r>
-      <w:r>
-        <w:rPr>
-          <w:rFonts w:ascii="Times New Roman" w:hAnsi="Times New Roman" w:cs="Times New Roman"/>
-          <w:b/>
-          <w:bCs/>
-          <w:noProof/>
-          <w:color w:val="538135" w:themeColor="accent6" w:themeShade="BF"/>
-          <w:u w:val="single"/>
-        </w:rPr>
-        <w:t>ID(fk)</w:t>
-      </w:r>
-      <w:r>
-        <w:rPr>
-          <w:rFonts w:ascii="Times New Roman" w:hAnsi="Times New Roman" w:cs="Times New Roman"/>
-          <w:b/>
-          <w:bCs/>
-          <w:noProof/>
-          <w:color w:val="538135" w:themeColor="accent6" w:themeShade="BF"/>
-          <w:u w:val="single"/>
+        <w:t>userID(fk)</w:t>
+      </w:r>
+      <w:r>
+        <w:rPr>
+          <w:rFonts w:ascii="Times New Roman" w:hAnsi="Times New Roman" w:cs="Times New Roman"/>
+          <w:noProof/>
+          <w:color w:val="538135" w:themeColor="accent6" w:themeShade="BF"/>
         </w:rPr>
         <w:t>,</w:t>
       </w:r>
       <w:r>
         <w:rPr>
           <w:rFonts w:ascii="Times New Roman" w:hAnsi="Times New Roman" w:cs="Times New Roman"/>
-          <w:noProof/>
-          <w:color w:val="538135" w:themeColor="accent6" w:themeShade="BF"/>
-        </w:rPr>
-        <w:t xml:space="preserve"> title,</w:t>
-      </w:r>
-      <w:r>
-        <w:rPr>
-          <w:rFonts w:ascii="Times New Roman" w:hAnsi="Times New Roman" w:cs="Times New Roman"/>
+          <w:b/>
+          <w:bCs/>
           <w:noProof/>
           <w:color w:val="538135" w:themeColor="accent6" w:themeShade="BF"/>
         </w:rPr>
@@ -4522,314 +4777,20 @@
           <w:noProof/>
           <w:color w:val="538135" w:themeColor="accent6" w:themeShade="BF"/>
         </w:rPr>
-        <w:t>message</w:t>
-      </w:r>
-      <w:r>
-        <w:rPr>
-          <w:rFonts w:ascii="Times New Roman" w:hAnsi="Times New Roman" w:cs="Times New Roman"/>
+        <w:t>string, date</w:t>
+      </w:r>
+      <w:r>
+        <w:rPr>
+          <w:rFonts w:ascii="Times New Roman" w:hAnsi="Times New Roman" w:cs="Times New Roman"/>
+          <w:b/>
+          <w:bCs/>
           <w:noProof/>
           <w:color w:val="538135" w:themeColor="accent6" w:themeShade="BF"/>
         </w:rPr>
         <w:t>)</w:t>
       </w:r>
     </w:p>
-    <w:p>
-      <w:pPr>
-        <w:spacing w:line="240" w:lineRule="auto"/>
-        <w:rPr>
-          <w:rFonts w:ascii="Times New Roman" w:hAnsi="Times New Roman" w:cs="Times New Roman"/>
-          <w:noProof/>
-          <w:color w:val="538135" w:themeColor="accent6" w:themeShade="BF"/>
-        </w:rPr>
-      </w:pPr>
-    </w:p>
-    <w:p>
-      <w:pPr>
-        <w:rPr>
-          <w:noProof/>
-        </w:rPr>
-      </w:pPr>
-      <w:r>
-        <w:rPr>
-          <w:rFonts w:ascii="Times New Roman" w:hAnsi="Times New Roman" w:cs="Times New Roman"/>
-          <w:noProof/>
-          <w:color w:val="538135" w:themeColor="accent6" w:themeShade="BF"/>
-        </w:rPr>
-        <w:t>Others:</w:t>
-      </w:r>
-    </w:p>
-    <w:p>
-      <w:pPr>
-        <w:spacing w:line="240" w:lineRule="auto"/>
-        <w:rPr>
-          <w:rFonts w:ascii="Times New Roman" w:hAnsi="Times New Roman" w:cs="Times New Roman"/>
-          <w:noProof/>
-          <w:color w:val="538135" w:themeColor="accent6" w:themeShade="BF"/>
-        </w:rPr>
-      </w:pPr>
-      <w:r>
-        <w:rPr>
-          <w:rFonts w:ascii="Times New Roman" w:hAnsi="Times New Roman" w:cs="Times New Roman"/>
-          <w:b/>
-          <w:bCs/>
-          <w:noProof/>
-          <w:color w:val="833C0B" w:themeColor="accent2" w:themeShade="80"/>
-        </w:rPr>
-        <w:t>addresses</w:t>
-      </w:r>
-      <w:r>
-        <w:rPr>
-          <w:rFonts w:ascii="Times New Roman" w:hAnsi="Times New Roman" w:cs="Times New Roman"/>
-          <w:noProof/>
-          <w:color w:val="538135" w:themeColor="accent6" w:themeShade="BF"/>
-        </w:rPr>
-        <w:t>(</w:t>
-      </w:r>
-      <w:r>
-        <w:rPr>
-          <w:rFonts w:ascii="Times New Roman" w:hAnsi="Times New Roman" w:cs="Times New Roman"/>
-          <w:b/>
-          <w:bCs/>
-          <w:noProof/>
-          <w:color w:val="538135" w:themeColor="accent6" w:themeShade="BF"/>
-          <w:u w:val="single"/>
-        </w:rPr>
-        <w:t>addressID (PK)</w:t>
-      </w:r>
-      <w:r>
-        <w:rPr>
-          <w:rFonts w:ascii="Times New Roman" w:hAnsi="Times New Roman" w:cs="Times New Roman"/>
-          <w:noProof/>
-          <w:color w:val="538135" w:themeColor="accent6" w:themeShade="BF"/>
-        </w:rPr>
-        <w:t>, line1, line2, city, postalCode, province, country)</w:t>
-      </w:r>
-    </w:p>
-    <w:p>
-      <w:pPr>
-        <w:spacing w:line="240" w:lineRule="auto"/>
-        <w:rPr>
-          <w:rFonts w:ascii="Times New Roman" w:hAnsi="Times New Roman" w:cs="Times New Roman"/>
-          <w:noProof/>
-          <w:color w:val="538135" w:themeColor="accent6" w:themeShade="BF"/>
-        </w:rPr>
-      </w:pPr>
-      <w:r>
-        <w:rPr>
-          <w:rFonts w:ascii="Times New Roman" w:hAnsi="Times New Roman" w:cs="Times New Roman"/>
-          <w:b/>
-          <w:bCs/>
-          <w:noProof/>
-          <w:color w:val="833C0B" w:themeColor="accent2" w:themeShade="80"/>
-        </w:rPr>
-        <w:t>userClicks</w:t>
-      </w:r>
-      <w:r>
-        <w:rPr>
-          <w:rFonts w:ascii="Times New Roman" w:hAnsi="Times New Roman" w:cs="Times New Roman"/>
-          <w:noProof/>
-          <w:color w:val="538135" w:themeColor="accent6" w:themeShade="BF"/>
-        </w:rPr>
-        <w:t>(</w:t>
-      </w:r>
-      <w:r>
-        <w:rPr>
-          <w:rFonts w:ascii="Times New Roman" w:hAnsi="Times New Roman" w:cs="Times New Roman"/>
-          <w:b/>
-          <w:bCs/>
-          <w:noProof/>
-          <w:color w:val="538135" w:themeColor="accent6" w:themeShade="BF"/>
-          <w:u w:val="single"/>
-        </w:rPr>
-        <w:t>infoID(PK)</w:t>
-      </w:r>
-      <w:r>
-        <w:rPr>
-          <w:rFonts w:ascii="Times New Roman" w:hAnsi="Times New Roman" w:cs="Times New Roman"/>
-          <w:noProof/>
-          <w:color w:val="538135" w:themeColor="accent6" w:themeShade="BF"/>
-        </w:rPr>
-        <w:t xml:space="preserve">, </w:t>
-      </w:r>
-      <w:r>
-        <w:rPr>
-          <w:rFonts w:ascii="Times New Roman" w:hAnsi="Times New Roman" w:cs="Times New Roman"/>
-          <w:b/>
-          <w:bCs/>
-          <w:noProof/>
-          <w:color w:val="538135" w:themeColor="accent6" w:themeShade="BF"/>
-          <w:u w:val="single"/>
-        </w:rPr>
-        <w:t>userID(fk)</w:t>
-      </w:r>
-      <w:r>
-        <w:rPr>
-          <w:rFonts w:ascii="Times New Roman" w:hAnsi="Times New Roman" w:cs="Times New Roman"/>
-          <w:noProof/>
-          <w:color w:val="538135" w:themeColor="accent6" w:themeShade="BF"/>
-        </w:rPr>
-        <w:t xml:space="preserve">, </w:t>
-      </w:r>
-      <w:r>
-        <w:rPr>
-          <w:rFonts w:ascii="Times New Roman" w:hAnsi="Times New Roman" w:cs="Times New Roman"/>
-          <w:b/>
-          <w:bCs/>
-          <w:noProof/>
-          <w:color w:val="538135" w:themeColor="accent6" w:themeShade="BF"/>
-          <w:u w:val="single"/>
-        </w:rPr>
-        <w:t>postID(fk)</w:t>
-      </w:r>
-      <w:r>
-        <w:rPr>
-          <w:rFonts w:ascii="Times New Roman" w:hAnsi="Times New Roman" w:cs="Times New Roman"/>
-          <w:noProof/>
-          <w:color w:val="538135" w:themeColor="accent6" w:themeShade="BF"/>
-        </w:rPr>
-        <w:t>,</w:t>
-      </w:r>
-      <w:r>
-        <w:rPr>
-          <w:rFonts w:ascii="Times New Roman" w:hAnsi="Times New Roman" w:cs="Times New Roman"/>
-          <w:noProof/>
-          <w:color w:val="538135" w:themeColor="accent6" w:themeShade="BF"/>
-        </w:rPr>
-        <w:t>url,</w:t>
-      </w:r>
-      <w:r>
-        <w:rPr>
-          <w:rFonts w:ascii="Times New Roman" w:hAnsi="Times New Roman" w:cs="Times New Roman"/>
-          <w:noProof/>
-          <w:color w:val="538135" w:themeColor="accent6" w:themeShade="BF"/>
-        </w:rPr>
-        <w:t xml:space="preserve"> </w:t>
-      </w:r>
-      <w:r>
-        <w:rPr>
-          <w:rFonts w:ascii="Times New Roman" w:hAnsi="Times New Roman" w:cs="Times New Roman"/>
-          <w:noProof/>
-          <w:color w:val="538135" w:themeColor="accent6" w:themeShade="BF"/>
-        </w:rPr>
-        <w:t>timeSpent</w:t>
-      </w:r>
-      <w:r>
-        <w:rPr>
-          <w:rFonts w:ascii="Times New Roman" w:hAnsi="Times New Roman" w:cs="Times New Roman"/>
-          <w:noProof/>
-          <w:color w:val="538135" w:themeColor="accent6" w:themeShade="BF"/>
-        </w:rPr>
-        <w:t>,date</w:t>
-      </w:r>
-      <w:r>
-        <w:rPr>
-          <w:rFonts w:ascii="Times New Roman" w:hAnsi="Times New Roman" w:cs="Times New Roman"/>
-          <w:noProof/>
-          <w:color w:val="538135" w:themeColor="accent6" w:themeShade="BF"/>
-        </w:rPr>
-        <w:t>)</w:t>
-      </w:r>
-    </w:p>
-    <w:p>
-      <w:pPr>
-        <w:spacing w:line="240" w:lineRule="auto"/>
-        <w:rPr>
-          <w:rFonts w:ascii="Times New Roman" w:hAnsi="Times New Roman" w:cs="Times New Roman"/>
-          <w:b/>
-          <w:bCs/>
-          <w:noProof/>
-          <w:color w:val="538135" w:themeColor="accent6" w:themeShade="BF"/>
-        </w:rPr>
-      </w:pPr>
-      <w:r>
-        <w:rPr>
-          <w:rFonts w:ascii="Times New Roman" w:hAnsi="Times New Roman" w:cs="Times New Roman"/>
-          <w:b/>
-          <w:bCs/>
-          <w:noProof/>
-          <w:color w:val="833C0B" w:themeColor="accent2" w:themeShade="80"/>
-        </w:rPr>
-        <w:t>userSearches</w:t>
-      </w:r>
-      <w:r>
-        <w:rPr>
-          <w:rFonts w:ascii="Times New Roman" w:hAnsi="Times New Roman" w:cs="Times New Roman"/>
-          <w:b/>
-          <w:bCs/>
-          <w:noProof/>
-          <w:color w:val="538135" w:themeColor="accent6" w:themeShade="BF"/>
-        </w:rPr>
-        <w:t>(</w:t>
-      </w:r>
-      <w:r>
-        <w:rPr>
-          <w:rFonts w:ascii="Times New Roman" w:hAnsi="Times New Roman" w:cs="Times New Roman"/>
-          <w:b/>
-          <w:bCs/>
-          <w:noProof/>
-          <w:color w:val="538135" w:themeColor="accent6" w:themeShade="BF"/>
-          <w:u w:val="single"/>
-        </w:rPr>
-        <w:t>searchID(PK)</w:t>
-      </w:r>
-      <w:r>
-        <w:rPr>
-          <w:rFonts w:ascii="Times New Roman" w:hAnsi="Times New Roman" w:cs="Times New Roman"/>
-          <w:b/>
-          <w:bCs/>
-          <w:noProof/>
-          <w:color w:val="538135" w:themeColor="accent6" w:themeShade="BF"/>
-        </w:rPr>
-        <w:t xml:space="preserve">, </w:t>
-      </w:r>
-      <w:r>
-        <w:rPr>
-          <w:rFonts w:ascii="Times New Roman" w:hAnsi="Times New Roman" w:cs="Times New Roman"/>
-          <w:b/>
-          <w:bCs/>
-          <w:noProof/>
-          <w:color w:val="538135" w:themeColor="accent6" w:themeShade="BF"/>
-          <w:u w:val="single"/>
-        </w:rPr>
-        <w:t>userID(fk)</w:t>
-      </w:r>
-      <w:r>
-        <w:rPr>
-          <w:rFonts w:ascii="Times New Roman" w:hAnsi="Times New Roman" w:cs="Times New Roman"/>
-          <w:noProof/>
-          <w:color w:val="538135" w:themeColor="accent6" w:themeShade="BF"/>
-        </w:rPr>
-        <w:t>,</w:t>
-      </w:r>
-      <w:r>
-        <w:rPr>
-          <w:rFonts w:ascii="Times New Roman" w:hAnsi="Times New Roman" w:cs="Times New Roman"/>
-          <w:b/>
-          <w:bCs/>
-          <w:noProof/>
-          <w:color w:val="538135" w:themeColor="accent6" w:themeShade="BF"/>
-        </w:rPr>
-        <w:t xml:space="preserve"> </w:t>
-      </w:r>
-      <w:r>
-        <w:rPr>
-          <w:rFonts w:ascii="Times New Roman" w:hAnsi="Times New Roman" w:cs="Times New Roman"/>
-          <w:noProof/>
-          <w:color w:val="538135" w:themeColor="accent6" w:themeShade="BF"/>
-        </w:rPr>
-        <w:t>string, date</w:t>
-      </w:r>
-      <w:r>
-        <w:rPr>
-          <w:rFonts w:ascii="Times New Roman" w:hAnsi="Times New Roman" w:cs="Times New Roman"/>
-          <w:b/>
-          <w:bCs/>
-          <w:noProof/>
-          <w:color w:val="538135" w:themeColor="accent6" w:themeShade="BF"/>
-        </w:rPr>
-        <w:t>)</w:t>
-      </w:r>
-    </w:p>
+    <w:bookmarkEnd w:id="2"/>
     <w:p>
       <w:pPr>
         <w:spacing w:line="240" w:lineRule="auto"/>
@@ -5320,25 +5281,7 @@
           <w:sz w:val="24"/>
           <w:szCs w:val="24"/>
         </w:rPr>
-        <w:t xml:space="preserve">For the functional dependencies we thought about which attributes would </w:t>
-      </w:r>
-      <w:proofErr w:type="gramStart"/>
-      <w:r>
-        <w:rPr>
-          <w:rFonts w:ascii="Times New Roman" w:hAnsi="Times New Roman" w:cs="Times New Roman"/>
-          <w:sz w:val="24"/>
-          <w:szCs w:val="24"/>
-        </w:rPr>
-        <w:t>logically  determine</w:t>
-      </w:r>
-      <w:proofErr w:type="gramEnd"/>
-      <w:r>
-        <w:rPr>
-          <w:rFonts w:ascii="Times New Roman" w:hAnsi="Times New Roman" w:cs="Times New Roman"/>
-          <w:sz w:val="24"/>
-          <w:szCs w:val="24"/>
-        </w:rPr>
-        <w:t xml:space="preserve"> the others within the database, this is where the graph we made for the 3NF </w:t>
+        <w:t xml:space="preserve">For the functional dependencies we thought about which attributes would logically  determine the others within the database, this is where the graph we made for the 3NF </w:t>
       </w:r>
       <w:r>
         <w:rPr>
@@ -5449,25 +5392,7 @@
           <w:szCs w:val="24"/>
         </w:rPr>
         <w:tab/>
-        <w:t xml:space="preserve">The biggest challenges laid in determining which attributes in the table would allow us to search for other attributes and which ones </w:t>
-      </w:r>
-      <w:proofErr w:type="gramStart"/>
-      <w:r>
-        <w:rPr>
-          <w:rFonts w:ascii="Times New Roman" w:hAnsi="Times New Roman" w:cs="Times New Roman"/>
-          <w:sz w:val="24"/>
-          <w:szCs w:val="24"/>
-        </w:rPr>
-        <w:t>wouldn’t</w:t>
-      </w:r>
-      <w:proofErr w:type="gramEnd"/>
-      <w:r>
-        <w:rPr>
-          <w:rFonts w:ascii="Times New Roman" w:hAnsi="Times New Roman" w:cs="Times New Roman"/>
-          <w:sz w:val="24"/>
-          <w:szCs w:val="24"/>
-        </w:rPr>
-        <w:t xml:space="preserve">. </w:t>
+        <w:t xml:space="preserve">The biggest challenges laid in determining which attributes in the table would allow us to search for other attributes and which ones wouldn’t. </w:t>
       </w:r>
     </w:p>
     <w:p>
@@ -5736,21 +5661,437 @@
     </w:p>
     <w:p>
       <w:pPr>
-        <w:rPr>
-          <w:rFonts w:ascii="Times New Roman" w:hAnsi="Times New Roman" w:cs="Times New Roman"/>
-          <w:noProof/>
-          <w:color w:val="538135" w:themeColor="accent6" w:themeShade="BF"/>
-        </w:rPr>
-      </w:pPr>
-    </w:p>
-    <w:p>
-      <w:pPr>
         <w:spacing w:line="360" w:lineRule="auto"/>
         <w:rPr>
           <w:rFonts w:ascii="Times New Roman" w:hAnsi="Times New Roman" w:cs="Times New Roman"/>
           <w:b/>
           <w:bCs/>
           <w:noProof/>
+          <w:color w:val="000000" w:themeColor="text1"/>
+        </w:rPr>
+      </w:pPr>
+    </w:p>
+    <w:p>
+      <w:pPr>
+        <w:spacing w:line="360" w:lineRule="auto"/>
+        <w:rPr>
+          <w:rFonts w:ascii="Times New Roman" w:hAnsi="Times New Roman" w:cs="Times New Roman"/>
+          <w:b/>
+          <w:bCs/>
+          <w:noProof/>
+          <w:color w:val="000000" w:themeColor="text1"/>
+        </w:rPr>
+      </w:pPr>
+      <w:r>
+        <w:rPr>
+          <w:rFonts w:ascii="Times New Roman" w:hAnsi="Times New Roman" w:cs="Times New Roman"/>
+          <w:b/>
+          <w:bCs/>
+          <w:noProof/>
+          <w:color w:val="000000" w:themeColor="text1"/>
+        </w:rPr>
+        <w:lastRenderedPageBreak/>
+        <w:t>users:</w:t>
+      </w:r>
+    </w:p>
+    <w:p>
+      <w:pPr>
+        <w:spacing w:line="360" w:lineRule="auto"/>
+        <w:rPr>
+          <w:rFonts w:ascii="Times New Roman" w:hAnsi="Times New Roman" w:cs="Times New Roman"/>
+          <w:b/>
+          <w:bCs/>
+          <w:noProof/>
+          <w:color w:val="000000" w:themeColor="text1"/>
+        </w:rPr>
+      </w:pPr>
+      <w:r>
+        <w:rPr>
+          <w:rFonts w:ascii="Times New Roman" w:hAnsi="Times New Roman" w:cs="Times New Roman"/>
+          <w:b/>
+          <w:bCs/>
+          <w:noProof/>
+          <w:color w:val="000000" w:themeColor="text1"/>
+        </w:rPr>
+        <w:t>{userID} -&gt; {addressID, userStatusID, email, password, firstName, lastName, phone, dateOfBirth, city, country, bio, prefrencesIndex}</w:t>
+      </w:r>
+    </w:p>
+    <w:p>
+      <w:pPr>
+        <w:spacing w:line="360" w:lineRule="auto"/>
+        <w:rPr>
+          <w:rFonts w:ascii="Times New Roman" w:hAnsi="Times New Roman" w:cs="Times New Roman"/>
+          <w:b/>
+          <w:bCs/>
+          <w:noProof/>
+          <w:color w:val="000000" w:themeColor="text1"/>
+        </w:rPr>
+      </w:pPr>
+      <w:r>
+        <w:rPr>
+          <w:rFonts w:ascii="Times New Roman" w:hAnsi="Times New Roman" w:cs="Times New Roman"/>
+          <w:b/>
+          <w:bCs/>
+          <w:noProof/>
+          <w:color w:val="000000" w:themeColor="text1"/>
+        </w:rPr>
+        <w:t>{phone, email} -&gt; {userID, addressID, userStatusID, password, firstName, lastName , dateOfBirth, city, country, bio, prefrencesIndex}</w:t>
+      </w:r>
+    </w:p>
+    <w:p>
+      <w:pPr>
+        <w:spacing w:line="360" w:lineRule="auto"/>
+        <w:rPr>
+          <w:rFonts w:ascii="Times New Roman" w:hAnsi="Times New Roman" w:cs="Times New Roman"/>
+          <w:b/>
+          <w:bCs/>
+          <w:noProof/>
+          <w:color w:val="000000" w:themeColor="text1"/>
+        </w:rPr>
+      </w:pPr>
+      <w:r>
+        <w:rPr>
+          <w:rFonts w:ascii="Times New Roman" w:hAnsi="Times New Roman" w:cs="Times New Roman"/>
+          <w:b/>
+          <w:bCs/>
+          <w:noProof/>
+          <w:color w:val="000000" w:themeColor="text1"/>
+        </w:rPr>
+        <w:t>{fistName, lastName, email} -&gt; {userID, addressID, userStatusID, password, dateOfBirth, city, country, bio, prefrencesIndex}</w:t>
+      </w:r>
+    </w:p>
+    <w:p>
+      <w:pPr>
+        <w:spacing w:line="360" w:lineRule="auto"/>
+        <w:rPr>
+          <w:rFonts w:ascii="Times New Roman" w:hAnsi="Times New Roman" w:cs="Times New Roman"/>
+          <w:b/>
+          <w:bCs/>
+          <w:noProof/>
+          <w:color w:val="000000" w:themeColor="text1"/>
+        </w:rPr>
+      </w:pPr>
+      <w:r>
+        <w:rPr>
+          <w:rFonts w:ascii="Times New Roman" w:hAnsi="Times New Roman" w:cs="Times New Roman"/>
+          <w:b/>
+          <w:bCs/>
+          <w:noProof/>
+          <w:color w:val="000000" w:themeColor="text1"/>
+        </w:rPr>
+        <w:t>{dateOfBirth, email } -&gt;{userID, addressID, userStatusID, password, firstName, lastName , city, phone, country, bio, prefrencesIndex}</w:t>
+      </w:r>
+    </w:p>
+    <w:p>
+      <w:pPr>
+        <w:spacing w:line="360" w:lineRule="auto"/>
+        <w:rPr>
+          <w:rFonts w:ascii="Times New Roman" w:hAnsi="Times New Roman" w:cs="Times New Roman"/>
+          <w:b/>
+          <w:bCs/>
+          <w:noProof/>
+          <w:color w:val="000000" w:themeColor="text1"/>
+        </w:rPr>
+      </w:pPr>
+      <w:r>
+        <w:rPr>
+          <w:rFonts w:ascii="Times New Roman" w:hAnsi="Times New Roman" w:cs="Times New Roman"/>
+          <w:b/>
+          <w:bCs/>
+          <w:noProof/>
+          <w:color w:val="000000" w:themeColor="text1"/>
+        </w:rPr>
+        <w:t>{ fistName, lastName, addressID} -&gt; {userID, userStatusID, password,email, phone, dateOfBirth, city, country, bio, prefrencesIndex}</w:t>
+      </w:r>
+    </w:p>
+    <w:p>
+      <w:pPr>
+        <w:spacing w:line="240" w:lineRule="auto"/>
+        <w:rPr>
+          <w:rFonts w:ascii="Times New Roman" w:hAnsi="Times New Roman" w:cs="Times New Roman"/>
+          <w:b/>
+          <w:bCs/>
+          <w:noProof/>
+          <w:color w:val="000000" w:themeColor="text1"/>
+        </w:rPr>
+      </w:pPr>
+      <w:r>
+        <w:rPr>
+          <w:rFonts w:ascii="Times New Roman" w:hAnsi="Times New Roman" w:cs="Times New Roman"/>
+          <w:b/>
+          <w:bCs/>
+          <w:noProof/>
+          <w:color w:val="000000" w:themeColor="text1"/>
+        </w:rPr>
+        <w:t>favourites:</w:t>
+      </w:r>
+    </w:p>
+    <w:p>
+      <w:pPr>
+        <w:spacing w:line="240" w:lineRule="auto"/>
+        <w:rPr>
+          <w:rFonts w:ascii="Times New Roman" w:hAnsi="Times New Roman" w:cs="Times New Roman"/>
+          <w:b/>
+          <w:bCs/>
+          <w:noProof/>
+          <w:color w:val="538135" w:themeColor="accent6" w:themeShade="BF"/>
+          <w:u w:val="single"/>
+        </w:rPr>
+      </w:pPr>
+      <w:r>
+        <w:rPr>
+          <w:rFonts w:ascii="Times New Roman" w:hAnsi="Times New Roman" w:cs="Times New Roman"/>
+          <w:b/>
+          <w:bCs/>
+          <w:noProof/>
+          <w:color w:val="833C0B" w:themeColor="accent2" w:themeShade="80"/>
+        </w:rPr>
+        <w:t>{</w:t>
+      </w:r>
+      <w:r>
+        <w:rPr>
+          <w:rFonts w:ascii="Times New Roman" w:hAnsi="Times New Roman" w:cs="Times New Roman"/>
+          <w:b/>
+          <w:bCs/>
+          <w:noProof/>
+          <w:color w:val="833C0B" w:themeColor="accent2" w:themeShade="80"/>
+        </w:rPr>
+        <w:t>favourite</w:t>
+      </w:r>
+      <w:r>
+        <w:rPr>
+          <w:rFonts w:ascii="Times New Roman" w:hAnsi="Times New Roman" w:cs="Times New Roman"/>
+          <w:b/>
+          <w:bCs/>
+          <w:noProof/>
+          <w:color w:val="833C0B" w:themeColor="accent2" w:themeShade="80"/>
+        </w:rPr>
+        <w:t>ID</w:t>
+      </w:r>
+      <w:r>
+        <w:rPr>
+          <w:rFonts w:ascii="Times New Roman" w:hAnsi="Times New Roman" w:cs="Times New Roman"/>
+          <w:b/>
+          <w:bCs/>
+          <w:noProof/>
+          <w:color w:val="833C0B" w:themeColor="accent2" w:themeShade="80"/>
+        </w:rPr>
+        <w:t>}</w:t>
+      </w:r>
+      <w:r>
+        <w:rPr>
+          <w:rFonts w:ascii="Times New Roman" w:hAnsi="Times New Roman" w:cs="Times New Roman"/>
+          <w:b/>
+          <w:bCs/>
+          <w:noProof/>
+          <w:color w:val="833C0B" w:themeColor="accent2" w:themeShade="80"/>
+        </w:rPr>
+        <w:t>-&gt;</w:t>
+      </w:r>
+      <w:r>
+        <w:rPr>
+          <w:rFonts w:ascii="Times New Roman" w:hAnsi="Times New Roman" w:cs="Times New Roman"/>
+          <w:noProof/>
+          <w:color w:val="538135" w:themeColor="accent6" w:themeShade="BF"/>
+        </w:rPr>
+        <w:t xml:space="preserve"> {</w:t>
+      </w:r>
+      <w:r>
+        <w:rPr>
+          <w:rFonts w:ascii="Times New Roman" w:hAnsi="Times New Roman" w:cs="Times New Roman"/>
+          <w:b/>
+          <w:bCs/>
+          <w:noProof/>
+          <w:color w:val="538135" w:themeColor="accent6" w:themeShade="BF"/>
+          <w:u w:val="single"/>
+        </w:rPr>
+        <w:t>postID, userID</w:t>
+      </w:r>
+      <w:r>
+        <w:rPr>
+          <w:rFonts w:ascii="Times New Roman" w:hAnsi="Times New Roman" w:cs="Times New Roman"/>
+          <w:noProof/>
+          <w:color w:val="538135" w:themeColor="accent6" w:themeShade="BF"/>
+        </w:rPr>
+        <w:t>,</w:t>
+      </w:r>
+      <w:r>
+        <w:rPr>
+          <w:rFonts w:ascii="Times New Roman" w:hAnsi="Times New Roman" w:cs="Times New Roman"/>
+          <w:noProof/>
+          <w:color w:val="538135" w:themeColor="accent6" w:themeShade="BF"/>
+        </w:rPr>
+        <w:t xml:space="preserve"> active, date</w:t>
+      </w:r>
+      <w:r>
+        <w:rPr>
+          <w:rFonts w:ascii="Times New Roman" w:hAnsi="Times New Roman" w:cs="Times New Roman"/>
+          <w:noProof/>
+          <w:color w:val="538135" w:themeColor="accent6" w:themeShade="BF"/>
+        </w:rPr>
+        <w:t>}</w:t>
+      </w:r>
+    </w:p>
+    <w:p>
+      <w:pPr>
+        <w:spacing w:line="360" w:lineRule="auto"/>
+        <w:rPr>
+          <w:rFonts w:ascii="Times New Roman" w:hAnsi="Times New Roman" w:cs="Times New Roman"/>
+          <w:noProof/>
+          <w:color w:val="538135" w:themeColor="accent6" w:themeShade="BF"/>
+        </w:rPr>
+      </w:pPr>
+      <w:r>
+        <w:rPr>
+          <w:rFonts w:ascii="Times New Roman" w:hAnsi="Times New Roman" w:cs="Times New Roman"/>
+          <w:noProof/>
+          <w:color w:val="538135" w:themeColor="accent6" w:themeShade="BF"/>
+        </w:rPr>
+        <w:t>{</w:t>
+      </w:r>
+      <w:r>
+        <w:rPr>
+          <w:rFonts w:ascii="Times New Roman" w:hAnsi="Times New Roman" w:cs="Times New Roman"/>
+          <w:noProof/>
+          <w:color w:val="538135" w:themeColor="accent6" w:themeShade="BF"/>
+        </w:rPr>
+        <w:t>postID</w:t>
+      </w:r>
+      <w:r>
+        <w:rPr>
+          <w:rFonts w:ascii="Times New Roman" w:hAnsi="Times New Roman" w:cs="Times New Roman"/>
+          <w:noProof/>
+          <w:color w:val="538135" w:themeColor="accent6" w:themeShade="BF"/>
+        </w:rPr>
+        <w:t>, userID</w:t>
+      </w:r>
+      <w:r>
+        <w:rPr>
+          <w:rFonts w:ascii="Times New Roman" w:hAnsi="Times New Roman" w:cs="Times New Roman"/>
+          <w:noProof/>
+          <w:color w:val="538135" w:themeColor="accent6" w:themeShade="BF"/>
+        </w:rPr>
+        <w:t>}</w:t>
+      </w:r>
+      <w:r>
+        <w:rPr>
+          <w:rFonts w:ascii="Times New Roman" w:hAnsi="Times New Roman" w:cs="Times New Roman"/>
+          <w:noProof/>
+          <w:color w:val="538135" w:themeColor="accent6" w:themeShade="BF"/>
+        </w:rPr>
+        <w:t>-&gt; {favouriteID, active, date}</w:t>
+      </w:r>
+    </w:p>
+    <w:p>
+      <w:pPr>
+        <w:spacing w:line="360" w:lineRule="auto"/>
+        <w:rPr>
+          <w:rFonts w:ascii="Times New Roman" w:hAnsi="Times New Roman" w:cs="Times New Roman"/>
+          <w:noProof/>
+          <w:color w:val="538135" w:themeColor="accent6" w:themeShade="BF"/>
+        </w:rPr>
+      </w:pPr>
+      <w:r>
+        <w:rPr>
+          <w:rFonts w:ascii="Times New Roman" w:hAnsi="Times New Roman" w:cs="Times New Roman"/>
+          <w:noProof/>
+          <w:color w:val="538135" w:themeColor="accent6" w:themeShade="BF"/>
+        </w:rPr>
+        <w:t>{userID}-&gt;{favouriteID, postID, active, date}</w:t>
+      </w:r>
+    </w:p>
+    <w:p>
+      <w:pPr>
+        <w:spacing w:line="360" w:lineRule="auto"/>
+        <w:rPr>
+          <w:rFonts w:ascii="Times New Roman" w:hAnsi="Times New Roman" w:cs="Times New Roman"/>
+          <w:noProof/>
+          <w:color w:val="538135" w:themeColor="accent6" w:themeShade="BF"/>
+        </w:rPr>
+      </w:pPr>
+      <w:r>
+        <w:rPr>
+          <w:rFonts w:ascii="Times New Roman" w:hAnsi="Times New Roman" w:cs="Times New Roman"/>
+          <w:noProof/>
+          <w:color w:val="538135" w:themeColor="accent6" w:themeShade="BF"/>
+        </w:rPr>
+        <w:t>userStatus:</w:t>
+      </w:r>
+    </w:p>
+    <w:p>
+      <w:pPr>
+        <w:spacing w:line="360" w:lineRule="auto"/>
+        <w:rPr>
+          <w:rFonts w:ascii="Times New Roman" w:hAnsi="Times New Roman" w:cs="Times New Roman"/>
+          <w:noProof/>
+          <w:color w:val="538135" w:themeColor="accent6" w:themeShade="BF"/>
+        </w:rPr>
+      </w:pPr>
+    </w:p>
+    <w:p>
+      <w:pPr>
+        <w:spacing w:line="360" w:lineRule="auto"/>
+        <w:rPr>
+          <w:rFonts w:ascii="Times New Roman" w:hAnsi="Times New Roman" w:cs="Times New Roman"/>
+          <w:noProof/>
+          <w:color w:val="538135" w:themeColor="accent6" w:themeShade="BF"/>
+        </w:rPr>
+      </w:pPr>
+      <w:r>
+        <w:rPr>
+          <w:rFonts w:ascii="Times New Roman" w:hAnsi="Times New Roman" w:cs="Times New Roman"/>
+          <w:noProof/>
+          <w:color w:val="538135" w:themeColor="accent6" w:themeShade="BF"/>
+        </w:rPr>
+        <w:t>userPhotos:</w:t>
+      </w:r>
+    </w:p>
+    <w:p>
+      <w:pPr>
+        <w:spacing w:line="360" w:lineRule="auto"/>
+        <w:rPr>
+          <w:rFonts w:ascii="Times New Roman" w:hAnsi="Times New Roman" w:cs="Times New Roman"/>
+          <w:noProof/>
+          <w:color w:val="538135" w:themeColor="accent6" w:themeShade="BF"/>
+        </w:rPr>
+      </w:pPr>
+    </w:p>
+    <w:p>
+      <w:pPr>
+        <w:spacing w:line="360" w:lineRule="auto"/>
+        <w:rPr>
+          <w:rFonts w:ascii="Times New Roman" w:hAnsi="Times New Roman" w:cs="Times New Roman"/>
+          <w:noProof/>
+          <w:color w:val="538135" w:themeColor="accent6" w:themeShade="BF"/>
+        </w:rPr>
+      </w:pPr>
+      <w:r>
+        <w:rPr>
+          <w:rFonts w:ascii="Times New Roman" w:hAnsi="Times New Roman" w:cs="Times New Roman"/>
+          <w:noProof/>
+          <w:color w:val="538135" w:themeColor="accent6" w:themeShade="BF"/>
+        </w:rPr>
+        <w:t>loginStatus:</w:t>
+      </w:r>
+    </w:p>
+    <w:p>
+      <w:pPr>
+        <w:spacing w:line="360" w:lineRule="auto"/>
+        <w:rPr>
+          <w:rFonts w:ascii="Times New Roman" w:hAnsi="Times New Roman" w:cs="Times New Roman"/>
+          <w:noProof/>
+          <w:color w:val="538135" w:themeColor="accent6" w:themeShade="BF"/>
+        </w:rPr>
+      </w:pPr>
+    </w:p>
+    <w:p>
+      <w:pPr>
+        <w:spacing w:line="360" w:lineRule="auto"/>
+        <w:rPr>
+          <w:rFonts w:ascii="Times New Roman" w:hAnsi="Times New Roman" w:cs="Times New Roman"/>
+          <w:b/>
+          <w:bCs/>
+          <w:noProof/>
           <w:color w:val="0D0D0D" w:themeColor="text1" w:themeTint="F2"/>
         </w:rPr>
       </w:pPr>
@@ -5762,8 +6103,106 @@
           <w:noProof/>
           <w:color w:val="0D0D0D" w:themeColor="text1" w:themeTint="F2"/>
         </w:rPr>
+        <w:t>p</w:t>
+      </w:r>
+      <w:r>
+        <w:rPr>
+          <w:rFonts w:ascii="Times New Roman" w:hAnsi="Times New Roman" w:cs="Times New Roman"/>
+          <w:b/>
+          <w:bCs/>
+          <w:noProof/>
+          <w:color w:val="0D0D0D" w:themeColor="text1" w:themeTint="F2"/>
+        </w:rPr>
+        <w:t>osts</w:t>
+      </w:r>
+      <w:r>
+        <w:rPr>
+          <w:rFonts w:ascii="Times New Roman" w:hAnsi="Times New Roman" w:cs="Times New Roman"/>
+          <w:b/>
+          <w:bCs/>
+          <w:noProof/>
+          <w:color w:val="0D0D0D" w:themeColor="text1" w:themeTint="F2"/>
+        </w:rPr>
+        <w:t>:</w:t>
+      </w:r>
+    </w:p>
+    <w:p>
+      <w:pPr>
+        <w:spacing w:line="360" w:lineRule="auto"/>
+        <w:rPr>
+          <w:rFonts w:ascii="Times New Roman" w:hAnsi="Times New Roman" w:cs="Times New Roman"/>
+          <w:b/>
+          <w:bCs/>
+          <w:noProof/>
+          <w:color w:val="0D0D0D" w:themeColor="text1" w:themeTint="F2"/>
+        </w:rPr>
+      </w:pPr>
+      <w:r>
+        <w:rPr>
+          <w:rFonts w:ascii="Times New Roman" w:hAnsi="Times New Roman" w:cs="Times New Roman"/>
+          <w:b/>
+          <w:bCs/>
+          <w:noProof/>
+          <w:color w:val="0D0D0D" w:themeColor="text1" w:themeTint="F2"/>
+        </w:rPr>
+        <w:t>{postID}-&gt;{userID, addressID, postStatusID, categoryID, postTitle, postDescription, setPrice, budget, postedDate, visible}</w:t>
+      </w:r>
+    </w:p>
+    <w:p>
+      <w:pPr>
+        <w:spacing w:line="360" w:lineRule="auto"/>
+        <w:rPr>
+          <w:rFonts w:ascii="Times New Roman" w:hAnsi="Times New Roman" w:cs="Times New Roman"/>
+          <w:b/>
+          <w:bCs/>
+          <w:noProof/>
+          <w:color w:val="0D0D0D" w:themeColor="text1" w:themeTint="F2"/>
+        </w:rPr>
+      </w:pPr>
+      <w:r>
+        <w:rPr>
+          <w:rFonts w:ascii="Times New Roman" w:hAnsi="Times New Roman" w:cs="Times New Roman"/>
+          <w:b/>
+          <w:bCs/>
+          <w:noProof/>
+          <w:color w:val="0D0D0D" w:themeColor="text1" w:themeTint="F2"/>
+        </w:rPr>
+        <w:t>{postTitle, categoryID}-&gt;{postID, userID, addressID, postStatusID, categoryID, postTitle, postDesecription, setPrice, budget, postedDate, visible}</w:t>
+      </w:r>
+    </w:p>
+    <w:p>
+      <w:pPr>
+        <w:spacing w:line="360" w:lineRule="auto"/>
+        <w:rPr>
+          <w:rFonts w:ascii="Times New Roman" w:hAnsi="Times New Roman" w:cs="Times New Roman"/>
+          <w:b/>
+          <w:bCs/>
+          <w:noProof/>
+          <w:color w:val="0D0D0D" w:themeColor="text1" w:themeTint="F2"/>
+        </w:rPr>
+      </w:pPr>
+    </w:p>
+    <w:p>
+      <w:pPr>
+        <w:spacing w:line="360" w:lineRule="auto"/>
+        <w:rPr>
+          <w:rFonts w:ascii="Times New Roman" w:hAnsi="Times New Roman" w:cs="Times New Roman"/>
+          <w:b/>
+          <w:bCs/>
+          <w:noProof/>
+          <w:color w:val="0D0D0D" w:themeColor="text1" w:themeTint="F2"/>
+        </w:rPr>
+      </w:pPr>
+      <w:r>
+        <w:rPr>
+          <w:rFonts w:ascii="Times New Roman" w:hAnsi="Times New Roman" w:cs="Times New Roman"/>
+          <w:b/>
+          <w:bCs/>
+          <w:noProof/>
+          <w:color w:val="0D0D0D" w:themeColor="text1" w:themeTint="F2"/>
+        </w:rPr>
         <w:lastRenderedPageBreak/>
-        <w:t>r</w:t>
+        <w:t>c</w:t>
       </w:r>
       <w:r>
         <w:rPr>
@@ -5773,59 +6212,17 @@
           <w:noProof/>
           <w:color w:val="0D0D0D" w:themeColor="text1" w:themeTint="F2"/>
         </w:rPr>
-        <w:t>eservation:</w:t>
-      </w:r>
-    </w:p>
-    <w:p>
-      <w:pPr>
-        <w:spacing w:line="240" w:lineRule="auto"/>
-        <w:rPr>
-          <w:rFonts w:ascii="Times New Roman" w:hAnsi="Times New Roman" w:cs="Times New Roman"/>
-          <w:noProof/>
-          <w:color w:val="538135" w:themeColor="accent6" w:themeShade="BF"/>
-        </w:rPr>
-      </w:pPr>
-      <w:r>
-        <w:rPr>
-          <w:rFonts w:ascii="Times New Roman" w:hAnsi="Times New Roman" w:cs="Times New Roman"/>
-          <w:noProof/>
-          <w:color w:val="FF0000"/>
-        </w:rPr>
-        <w:t>{reservationID}</w:t>
-      </w:r>
-      <w:r>
-        <w:rPr>
-          <w:rFonts w:ascii="Times New Roman" w:hAnsi="Times New Roman" w:cs="Times New Roman"/>
-          <w:noProof/>
-          <w:color w:val="538135" w:themeColor="accent6" w:themeShade="BF"/>
-        </w:rPr>
-        <w:t xml:space="preserve"> -&gt; {roomNumber, customerID, billID, numberOfGuests, startDate, endDate, notes}</w:t>
-      </w:r>
-    </w:p>
-    <w:p>
-      <w:pPr>
-        <w:spacing w:line="240" w:lineRule="auto"/>
-        <w:rPr>
-          <w:rFonts w:ascii="Times New Roman" w:hAnsi="Times New Roman" w:cs="Times New Roman"/>
-          <w:noProof/>
-          <w:color w:val="538135" w:themeColor="accent6" w:themeShade="BF"/>
-        </w:rPr>
-      </w:pPr>
-      <w:r>
-        <w:rPr>
-          <w:rFonts w:ascii="Times New Roman" w:hAnsi="Times New Roman" w:cs="Times New Roman"/>
-          <w:noProof/>
-          <w:color w:val="FF0000"/>
-        </w:rPr>
-        <w:t>{numberOfGuests, startDate, endDate, notes}</w:t>
-      </w:r>
-      <w:r>
-        <w:rPr>
-          <w:rFonts w:ascii="Times New Roman" w:hAnsi="Times New Roman" w:cs="Times New Roman"/>
-          <w:noProof/>
-          <w:color w:val="538135" w:themeColor="accent6" w:themeShade="BF"/>
-        </w:rPr>
-        <w:t xml:space="preserve"> -&gt; {reservationID, roomNumber, customerID, billID}</w:t>
+        <w:t>ontract</w:t>
+      </w:r>
+      <w:r>
+        <w:rPr>
+          <w:rFonts w:ascii="Times New Roman" w:hAnsi="Times New Roman" w:cs="Times New Roman"/>
+          <w:b/>
+          <w:bCs/>
+          <w:noProof/>
+          <w:color w:val="0D0D0D" w:themeColor="text1" w:themeTint="F2"/>
+        </w:rPr>
+        <w:t>:</w:t>
       </w:r>
     </w:p>
     <w:p>
@@ -5833,109 +6230,79 @@
         <w:spacing w:line="360" w:lineRule="auto"/>
         <w:rPr>
           <w:rFonts w:ascii="Times New Roman" w:hAnsi="Times New Roman" w:cs="Times New Roman"/>
-          <w:noProof/>
-          <w:color w:val="538135" w:themeColor="accent6" w:themeShade="BF"/>
-        </w:rPr>
-      </w:pPr>
+          <w:b/>
+          <w:bCs/>
+          <w:noProof/>
+          <w:color w:val="0D0D0D" w:themeColor="text1" w:themeTint="F2"/>
+        </w:rPr>
+      </w:pPr>
+      <w:r>
+        <w:rPr>
+          <w:rFonts w:ascii="Times New Roman" w:hAnsi="Times New Roman" w:cs="Times New Roman"/>
+          <w:b/>
+          <w:bCs/>
+          <w:noProof/>
+          <w:color w:val="0D0D0D" w:themeColor="text1" w:themeTint="F2"/>
+        </w:rPr>
+        <w:t>{contractID</w:t>
+      </w:r>
+      <w:r>
+        <w:rPr>
+          <w:rFonts w:ascii="Times New Roman" w:hAnsi="Times New Roman" w:cs="Times New Roman"/>
+          <w:b/>
+          <w:bCs/>
+          <w:noProof/>
+          <w:color w:val="0D0D0D" w:themeColor="text1" w:themeTint="F2"/>
+        </w:rPr>
+        <w:t>, userID</w:t>
+      </w:r>
+      <w:r>
+        <w:rPr>
+          <w:rFonts w:ascii="Times New Roman" w:hAnsi="Times New Roman" w:cs="Times New Roman"/>
+          <w:b/>
+          <w:bCs/>
+          <w:noProof/>
+          <w:color w:val="0D0D0D" w:themeColor="text1" w:themeTint="F2"/>
+        </w:rPr>
+        <w:t>}-&gt;{postID, contractStatus</w:t>
+      </w:r>
+      <w:r>
+        <w:rPr>
+          <w:rFonts w:ascii="Times New Roman" w:hAnsi="Times New Roman" w:cs="Times New Roman"/>
+          <w:b/>
+          <w:bCs/>
+          <w:noProof/>
+          <w:color w:val="0D0D0D" w:themeColor="text1" w:themeTint="F2"/>
+        </w:rPr>
+        <w:t>ID</w:t>
+      </w:r>
+      <w:r>
+        <w:rPr>
+          <w:rFonts w:ascii="Times New Roman" w:hAnsi="Times New Roman" w:cs="Times New Roman"/>
+          <w:b/>
+          <w:bCs/>
+          <w:noProof/>
+          <w:color w:val="0D0D0D" w:themeColor="text1" w:themeTint="F2"/>
+        </w:rPr>
+        <w:t>, startDate, endDate}</w:t>
+      </w:r>
     </w:p>
     <w:p>
       <w:pPr>
         <w:spacing w:line="360" w:lineRule="auto"/>
         <w:rPr>
           <w:rFonts w:ascii="Times New Roman" w:hAnsi="Times New Roman" w:cs="Times New Roman"/>
-          <w:b/>
-          <w:bCs/>
-          <w:noProof/>
-          <w:color w:val="0D0D0D" w:themeColor="text1" w:themeTint="F2"/>
-        </w:rPr>
-      </w:pPr>
-      <w:r>
-        <w:rPr>
-          <w:rFonts w:ascii="Times New Roman" w:hAnsi="Times New Roman" w:cs="Times New Roman"/>
-          <w:b/>
-          <w:bCs/>
-          <w:noProof/>
-          <w:color w:val="0D0D0D" w:themeColor="text1" w:themeTint="F2"/>
-        </w:rPr>
-        <w:t>r</w:t>
-      </w:r>
-      <w:r>
-        <w:rPr>
-          <w:rFonts w:ascii="Times New Roman" w:hAnsi="Times New Roman" w:cs="Times New Roman"/>
-          <w:b/>
-          <w:bCs/>
-          <w:noProof/>
-          <w:color w:val="0D0D0D" w:themeColor="text1" w:themeTint="F2"/>
-        </w:rPr>
-        <w:t>ooms:</w:t>
-      </w:r>
-    </w:p>
-    <w:p>
-      <w:pPr>
-        <w:spacing w:line="240" w:lineRule="auto"/>
-        <w:rPr>
-          <w:rFonts w:ascii="Times New Roman" w:hAnsi="Times New Roman" w:cs="Times New Roman"/>
-          <w:noProof/>
-          <w:color w:val="538135" w:themeColor="accent6" w:themeShade="BF"/>
-        </w:rPr>
-      </w:pPr>
-      <w:r>
-        <w:rPr>
-          <w:rFonts w:ascii="Times New Roman" w:hAnsi="Times New Roman" w:cs="Times New Roman"/>
-          <w:noProof/>
-          <w:color w:val="538135" w:themeColor="accent6" w:themeShade="BF"/>
-        </w:rPr>
-        <w:t xml:space="preserve">    </w:t>
-      </w:r>
-      <w:r>
-        <w:rPr>
-          <w:rFonts w:ascii="Times New Roman" w:hAnsi="Times New Roman" w:cs="Times New Roman"/>
-          <w:noProof/>
-          <w:color w:val="FF0000"/>
-        </w:rPr>
-        <w:t>{roomNumber}</w:t>
-      </w:r>
-      <w:r>
-        <w:rPr>
-          <w:rFonts w:ascii="Times New Roman" w:hAnsi="Times New Roman" w:cs="Times New Roman"/>
-          <w:noProof/>
-          <w:color w:val="538135" w:themeColor="accent6" w:themeShade="BF"/>
-        </w:rPr>
-        <w:t xml:space="preserve"> -&gt; {floorNumber, roomType, statusID, notes}</w:t>
-      </w:r>
-    </w:p>
-    <w:p>
-      <w:pPr>
-        <w:spacing w:line="240" w:lineRule="auto"/>
-        <w:rPr>
-          <w:rFonts w:ascii="Times New Roman" w:hAnsi="Times New Roman" w:cs="Times New Roman"/>
-          <w:noProof/>
-          <w:color w:val="538135" w:themeColor="accent6" w:themeShade="BF"/>
-        </w:rPr>
-      </w:pPr>
-      <w:r>
-        <w:rPr>
-          <w:rFonts w:ascii="Times New Roman" w:hAnsi="Times New Roman" w:cs="Times New Roman"/>
-          <w:noProof/>
-          <w:color w:val="538135" w:themeColor="accent6" w:themeShade="BF"/>
-        </w:rPr>
-        <w:t xml:space="preserve">    </w:t>
-      </w:r>
-      <w:r>
-        <w:rPr>
-          <w:rFonts w:ascii="Times New Roman" w:hAnsi="Times New Roman" w:cs="Times New Roman"/>
-          <w:noProof/>
-          <w:color w:val="FF0000"/>
-        </w:rPr>
-        <w:t xml:space="preserve">{statusID} </w:t>
-      </w:r>
-      <w:r>
-        <w:rPr>
-          <w:rFonts w:ascii="Times New Roman" w:hAnsi="Times New Roman" w:cs="Times New Roman"/>
-          <w:noProof/>
-          <w:color w:val="538135" w:themeColor="accent6" w:themeShade="BF"/>
-        </w:rPr>
-        <w:t>-&gt; {roomNumber, floorNumber}</w:t>
+          <w:noProof/>
+          <w:color w:val="538135" w:themeColor="accent6" w:themeShade="BF"/>
+        </w:rPr>
+      </w:pPr>
+      <w:r>
+        <w:rPr>
+          <w:rFonts w:ascii="Times New Roman" w:hAnsi="Times New Roman" w:cs="Times New Roman"/>
+          <w:noProof/>
+          <w:color w:val="538135" w:themeColor="accent6" w:themeShade="BF"/>
+        </w:rPr>
+        <w:t>postStatus:</w:t>
       </w:r>
     </w:p>
     <w:p>
@@ -5953,29 +6320,103 @@
         <w:spacing w:line="360" w:lineRule="auto"/>
         <w:rPr>
           <w:rFonts w:ascii="Times New Roman" w:hAnsi="Times New Roman" w:cs="Times New Roman"/>
-          <w:b/>
-          <w:bCs/>
-          <w:noProof/>
-          <w:color w:val="0D0D0D" w:themeColor="text1" w:themeTint="F2"/>
-        </w:rPr>
-      </w:pPr>
-      <w:r>
-        <w:rPr>
-          <w:rFonts w:ascii="Times New Roman" w:hAnsi="Times New Roman" w:cs="Times New Roman"/>
-          <w:b/>
-          <w:bCs/>
-          <w:noProof/>
-          <w:color w:val="0D0D0D" w:themeColor="text1" w:themeTint="F2"/>
-        </w:rPr>
-        <w:t>roomStatus</w:t>
-      </w:r>
-      <w:r>
-        <w:rPr>
-          <w:rFonts w:ascii="Times New Roman" w:hAnsi="Times New Roman" w:cs="Times New Roman"/>
-          <w:b/>
-          <w:bCs/>
-          <w:noProof/>
-          <w:color w:val="0D0D0D" w:themeColor="text1" w:themeTint="F2"/>
+          <w:noProof/>
+          <w:color w:val="538135" w:themeColor="accent6" w:themeShade="BF"/>
+        </w:rPr>
+      </w:pPr>
+      <w:r>
+        <w:rPr>
+          <w:rFonts w:ascii="Times New Roman" w:hAnsi="Times New Roman" w:cs="Times New Roman"/>
+          <w:noProof/>
+          <w:color w:val="538135" w:themeColor="accent6" w:themeShade="BF"/>
+        </w:rPr>
+        <w:t>contractStatus:</w:t>
+      </w:r>
+    </w:p>
+    <w:p>
+      <w:pPr>
+        <w:spacing w:line="360" w:lineRule="auto"/>
+        <w:rPr>
+          <w:rFonts w:ascii="Times New Roman" w:hAnsi="Times New Roman" w:cs="Times New Roman"/>
+          <w:noProof/>
+          <w:color w:val="538135" w:themeColor="accent6" w:themeShade="BF"/>
+        </w:rPr>
+      </w:pPr>
+      <w:r>
+        <w:rPr>
+          <w:rFonts w:ascii="Times New Roman" w:hAnsi="Times New Roman" w:cs="Times New Roman"/>
+          <w:noProof/>
+          <w:color w:val="538135" w:themeColor="accent6" w:themeShade="BF"/>
+        </w:rPr>
+        <w:t>{contractStatusID}-&gt;{</w:t>
+      </w:r>
+      <w:r>
+        <w:rPr>
+          <w:rFonts w:ascii="Times New Roman" w:hAnsi="Times New Roman" w:cs="Times New Roman"/>
+          <w:noProof/>
+          <w:color w:val="538135" w:themeColor="accent6" w:themeShade="BF"/>
+        </w:rPr>
+        <w:t>open, hidden, accepted, disputed, done, finalized, deleted</w:t>
+      </w:r>
+      <w:r>
+        <w:rPr>
+          <w:rFonts w:ascii="Times New Roman" w:hAnsi="Times New Roman" w:cs="Times New Roman"/>
+          <w:noProof/>
+          <w:color w:val="538135" w:themeColor="accent6" w:themeShade="BF"/>
+        </w:rPr>
+        <w:t>}</w:t>
+      </w:r>
+    </w:p>
+    <w:p>
+      <w:pPr>
+        <w:spacing w:line="360" w:lineRule="auto"/>
+        <w:rPr>
+          <w:rFonts w:ascii="Times New Roman" w:hAnsi="Times New Roman" w:cs="Times New Roman"/>
+          <w:noProof/>
+          <w:color w:val="538135" w:themeColor="accent6" w:themeShade="BF"/>
+        </w:rPr>
+      </w:pPr>
+      <w:r>
+        <w:rPr>
+          <w:rFonts w:ascii="Times New Roman" w:hAnsi="Times New Roman" w:cs="Times New Roman"/>
+          <w:noProof/>
+          <w:color w:val="538135" w:themeColor="accent6" w:themeShade="BF"/>
+        </w:rPr>
+        <w:t>postPhotos:</w:t>
+      </w:r>
+    </w:p>
+    <w:p>
+      <w:pPr>
+        <w:spacing w:line="360" w:lineRule="auto"/>
+        <w:rPr>
+          <w:rFonts w:ascii="Times New Roman" w:hAnsi="Times New Roman" w:cs="Times New Roman"/>
+          <w:noProof/>
+          <w:color w:val="538135" w:themeColor="accent6" w:themeShade="BF"/>
+        </w:rPr>
+      </w:pPr>
+    </w:p>
+    <w:p>
+      <w:pPr>
+        <w:spacing w:line="360" w:lineRule="auto"/>
+        <w:rPr>
+          <w:rFonts w:ascii="Times New Roman" w:hAnsi="Times New Roman" w:cs="Times New Roman"/>
+          <w:noProof/>
+          <w:color w:val="538135" w:themeColor="accent6" w:themeShade="BF"/>
+        </w:rPr>
+      </w:pPr>
+      <w:r>
+        <w:rPr>
+          <w:rFonts w:ascii="Times New Roman" w:hAnsi="Times New Roman" w:cs="Times New Roman"/>
+          <w:noProof/>
+          <w:color w:val="538135" w:themeColor="accent6" w:themeShade="BF"/>
+        </w:rPr>
+        <w:t>contractCategories</w:t>
+      </w:r>
+      <w:r>
+        <w:rPr>
+          <w:rFonts w:ascii="Times New Roman" w:hAnsi="Times New Roman" w:cs="Times New Roman"/>
+          <w:noProof/>
+          <w:color w:val="538135" w:themeColor="accent6" w:themeShade="BF"/>
         </w:rPr>
         <w:t>:</w:t>
       </w:r>
@@ -5995,23 +6436,23 @@
           <w:noProof/>
           <w:color w:val="538135" w:themeColor="accent6" w:themeShade="BF"/>
         </w:rPr>
-        <w:t xml:space="preserve">    </w:t>
-      </w:r>
-      <w:r>
-        <w:rPr>
-          <w:rFonts w:ascii="Times New Roman" w:hAnsi="Times New Roman" w:cs="Times New Roman"/>
-          <w:noProof/>
-          <w:color w:val="FF0000"/>
-        </w:rPr>
-        <w:t>{statusID}</w:t>
-      </w:r>
-      <w:r>
-        <w:rPr>
-          <w:rFonts w:ascii="Times New Roman" w:hAnsi="Times New Roman" w:cs="Times New Roman"/>
-          <w:noProof/>
-          <w:color w:val="538135" w:themeColor="accent6" w:themeShade="BF"/>
-        </w:rPr>
-        <w:t xml:space="preserve"> -&gt; {statusDescription}</w:t>
+        <w:t>{categoryID}-&gt;{</w:t>
+      </w:r>
+      <w:r>
+        <w:rPr>
+          <w:rFonts w:ascii="Times New Roman" w:hAnsi="Times New Roman" w:cs="Times New Roman"/>
+          <w:noProof/>
+          <w:color w:val="538135" w:themeColor="accent6" w:themeShade="BF"/>
+        </w:rPr>
+        <w:t>categoryName, categoryDescription</w:t>
+      </w:r>
+      <w:r>
+        <w:rPr>
+          <w:rFonts w:ascii="Times New Roman" w:hAnsi="Times New Roman" w:cs="Times New Roman"/>
+          <w:noProof/>
+          <w:color w:val="538135" w:themeColor="accent6" w:themeShade="BF"/>
+        </w:rPr>
+        <w:t>}</w:t>
       </w:r>
     </w:p>
     <w:p>
@@ -6023,35 +6464,113 @@
           <w:color w:val="538135" w:themeColor="accent6" w:themeShade="BF"/>
         </w:rPr>
       </w:pPr>
+      <w:r>
+        <w:rPr>
+          <w:rFonts w:ascii="Times New Roman" w:hAnsi="Times New Roman" w:cs="Times New Roman"/>
+          <w:noProof/>
+          <w:color w:val="538135" w:themeColor="accent6" w:themeShade="BF"/>
+        </w:rPr>
+        <w:t>bids</w:t>
+      </w:r>
+      <w:r>
+        <w:rPr>
+          <w:rFonts w:ascii="Times New Roman" w:hAnsi="Times New Roman" w:cs="Times New Roman"/>
+          <w:noProof/>
+          <w:color w:val="538135" w:themeColor="accent6" w:themeShade="BF"/>
+        </w:rPr>
+        <w:t>:</w:t>
+      </w:r>
     </w:p>
     <w:p>
       <w:pPr>
         <w:spacing w:line="360" w:lineRule="auto"/>
         <w:rPr>
           <w:rFonts w:ascii="Times New Roman" w:hAnsi="Times New Roman" w:cs="Times New Roman"/>
-          <w:b/>
-          <w:bCs/>
-          <w:noProof/>
-          <w:color w:val="0D0D0D" w:themeColor="text1" w:themeTint="F2"/>
-        </w:rPr>
-      </w:pPr>
-      <w:r>
-        <w:rPr>
-          <w:rFonts w:ascii="Times New Roman" w:hAnsi="Times New Roman" w:cs="Times New Roman"/>
-          <w:b/>
-          <w:bCs/>
-          <w:noProof/>
-          <w:color w:val="0D0D0D" w:themeColor="text1" w:themeTint="F2"/>
-        </w:rPr>
-        <w:t>roomTypes</w:t>
-      </w:r>
-      <w:r>
-        <w:rPr>
-          <w:rFonts w:ascii="Times New Roman" w:hAnsi="Times New Roman" w:cs="Times New Roman"/>
-          <w:b/>
-          <w:bCs/>
-          <w:noProof/>
-          <w:color w:val="0D0D0D" w:themeColor="text1" w:themeTint="F2"/>
+          <w:noProof/>
+          <w:color w:val="538135" w:themeColor="accent6" w:themeShade="BF"/>
+        </w:rPr>
+      </w:pPr>
+      <w:r>
+        <w:rPr>
+          <w:rFonts w:ascii="Times New Roman" w:hAnsi="Times New Roman" w:cs="Times New Roman"/>
+          <w:noProof/>
+          <w:color w:val="538135" w:themeColor="accent6" w:themeShade="BF"/>
+        </w:rPr>
+        <w:t>bidID (PK), postID (FK), userID (FK), price, priceType, bidStatusID (FK), createdDate, responseDate, )</w:t>
+      </w:r>
+    </w:p>
+    <w:p>
+      <w:pPr>
+        <w:spacing w:line="360" w:lineRule="auto"/>
+        <w:rPr>
+          <w:rFonts w:ascii="Times New Roman" w:hAnsi="Times New Roman" w:cs="Times New Roman"/>
+          <w:noProof/>
+          <w:color w:val="538135" w:themeColor="accent6" w:themeShade="BF"/>
+        </w:rPr>
+      </w:pPr>
+      <w:r>
+        <w:rPr>
+          <w:rFonts w:ascii="Times New Roman" w:hAnsi="Times New Roman" w:cs="Times New Roman"/>
+          <w:noProof/>
+          <w:color w:val="538135" w:themeColor="accent6" w:themeShade="BF"/>
+        </w:rPr>
+        <w:t>{bidID</w:t>
+      </w:r>
+      <w:r>
+        <w:rPr>
+          <w:rFonts w:ascii="Times New Roman" w:hAnsi="Times New Roman" w:cs="Times New Roman"/>
+          <w:noProof/>
+          <w:color w:val="538135" w:themeColor="accent6" w:themeShade="BF"/>
+        </w:rPr>
+        <w:t>, postID, userID, bidStatusID</w:t>
+      </w:r>
+      <w:r>
+        <w:rPr>
+          <w:rFonts w:ascii="Times New Roman" w:hAnsi="Times New Roman" w:cs="Times New Roman"/>
+          <w:noProof/>
+          <w:color w:val="538135" w:themeColor="accent6" w:themeShade="BF"/>
+        </w:rPr>
+        <w:t>}-&gt;{</w:t>
+      </w:r>
+      <w:r>
+        <w:rPr>
+          <w:rFonts w:ascii="Times New Roman" w:hAnsi="Times New Roman" w:cs="Times New Roman"/>
+          <w:noProof/>
+          <w:color w:val="538135" w:themeColor="accent6" w:themeShade="BF"/>
+        </w:rPr>
+        <w:t>price, priceType, createdDate, responseDate</w:t>
+      </w:r>
+      <w:r>
+        <w:rPr>
+          <w:rFonts w:ascii="Times New Roman" w:hAnsi="Times New Roman" w:cs="Times New Roman"/>
+          <w:noProof/>
+          <w:color w:val="538135" w:themeColor="accent6" w:themeShade="BF"/>
+        </w:rPr>
+        <w:t>}</w:t>
+      </w:r>
+    </w:p>
+    <w:p>
+      <w:pPr>
+        <w:spacing w:line="360" w:lineRule="auto"/>
+        <w:rPr>
+          <w:rFonts w:ascii="Times New Roman" w:hAnsi="Times New Roman" w:cs="Times New Roman"/>
+          <w:noProof/>
+          <w:color w:val="538135" w:themeColor="accent6" w:themeShade="BF"/>
+        </w:rPr>
+      </w:pPr>
+      <w:r>
+        <w:rPr>
+          <w:rFonts w:ascii="Times New Roman" w:hAnsi="Times New Roman" w:cs="Times New Roman"/>
+          <w:noProof/>
+          <w:color w:val="538135" w:themeColor="accent6" w:themeShade="BF"/>
+        </w:rPr>
+        <w:t>bidStatus</w:t>
+      </w:r>
+      <w:r>
+        <w:rPr>
+          <w:rFonts w:ascii="Times New Roman" w:hAnsi="Times New Roman" w:cs="Times New Roman"/>
+          <w:noProof/>
+          <w:color w:val="538135" w:themeColor="accent6" w:themeShade="BF"/>
         </w:rPr>
         <w:t>:</w:t>
       </w:r>
@@ -6065,30 +6584,6 @@
           <w:color w:val="538135" w:themeColor="accent6" w:themeShade="BF"/>
         </w:rPr>
       </w:pPr>
-      <w:r>
-        <w:rPr>
-          <w:rFonts w:ascii="Times New Roman" w:hAnsi="Times New Roman" w:cs="Times New Roman"/>
-          <w:noProof/>
-          <w:color w:val="538135" w:themeColor="accent6" w:themeShade="BF"/>
-        </w:rPr>
-        <w:t xml:space="preserve">    </w:t>
-      </w:r>
-      <w:r>
-        <w:rPr>
-          <w:rFonts w:ascii="Times New Roman" w:hAnsi="Times New Roman" w:cs="Times New Roman"/>
-          <w:noProof/>
-          <w:color w:val="FF0000"/>
-        </w:rPr>
-        <w:t>{roomType}</w:t>
-      </w:r>
-      <w:r>
-        <w:rPr>
-          <w:rFonts w:ascii="Times New Roman" w:hAnsi="Times New Roman" w:cs="Times New Roman"/>
-          <w:noProof/>
-          <w:color w:val="538135" w:themeColor="accent6" w:themeShade="BF"/>
-        </w:rPr>
-        <w:t xml:space="preserve"> -&gt; {pricePerNight}</w:t>
-      </w:r>
     </w:p>
     <w:p>
       <w:pPr>
@@ -6099,109 +6594,121 @@
           <w:color w:val="538135" w:themeColor="accent6" w:themeShade="BF"/>
         </w:rPr>
       </w:pPr>
+      <w:r>
+        <w:rPr>
+          <w:rFonts w:ascii="Times New Roman" w:hAnsi="Times New Roman" w:cs="Times New Roman"/>
+          <w:noProof/>
+          <w:color w:val="538135" w:themeColor="accent6" w:themeShade="BF"/>
+        </w:rPr>
+        <w:t>priceType</w:t>
+      </w:r>
+      <w:r>
+        <w:rPr>
+          <w:rFonts w:ascii="Times New Roman" w:hAnsi="Times New Roman" w:cs="Times New Roman"/>
+          <w:noProof/>
+          <w:color w:val="538135" w:themeColor="accent6" w:themeShade="BF"/>
+        </w:rPr>
+        <w:t>:</w:t>
+      </w:r>
     </w:p>
     <w:p>
       <w:pPr>
         <w:spacing w:line="360" w:lineRule="auto"/>
         <w:rPr>
           <w:rFonts w:ascii="Times New Roman" w:hAnsi="Times New Roman" w:cs="Times New Roman"/>
-          <w:b/>
-          <w:bCs/>
-          <w:noProof/>
-          <w:color w:val="0D0D0D" w:themeColor="text1" w:themeTint="F2"/>
-        </w:rPr>
-      </w:pPr>
-      <w:r>
-        <w:rPr>
-          <w:rFonts w:ascii="Times New Roman" w:hAnsi="Times New Roman" w:cs="Times New Roman"/>
-          <w:b/>
-          <w:bCs/>
-          <w:noProof/>
-          <w:color w:val="0D0D0D" w:themeColor="text1" w:themeTint="F2"/>
-        </w:rPr>
-        <w:t>Customers</w:t>
-      </w:r>
-      <w:r>
-        <w:rPr>
-          <w:rFonts w:ascii="Times New Roman" w:hAnsi="Times New Roman" w:cs="Times New Roman"/>
-          <w:b/>
-          <w:bCs/>
-          <w:noProof/>
-          <w:color w:val="0D0D0D" w:themeColor="text1" w:themeTint="F2"/>
+          <w:noProof/>
+          <w:color w:val="538135" w:themeColor="accent6" w:themeShade="BF"/>
+        </w:rPr>
+      </w:pPr>
+    </w:p>
+    <w:p>
+      <w:pPr>
+        <w:spacing w:line="360" w:lineRule="auto"/>
+        <w:rPr>
+          <w:rFonts w:ascii="Times New Roman" w:hAnsi="Times New Roman" w:cs="Times New Roman"/>
+          <w:noProof/>
+          <w:color w:val="538135" w:themeColor="accent6" w:themeShade="BF"/>
+        </w:rPr>
+      </w:pPr>
+      <w:r>
+        <w:rPr>
+          <w:rFonts w:ascii="Times New Roman" w:hAnsi="Times New Roman" w:cs="Times New Roman"/>
+          <w:noProof/>
+          <w:color w:val="538135" w:themeColor="accent6" w:themeShade="BF"/>
+        </w:rPr>
+        <w:t>revie</w:t>
+      </w:r>
+      <w:r>
+        <w:rPr>
+          <w:rFonts w:ascii="Times New Roman" w:hAnsi="Times New Roman" w:cs="Times New Roman"/>
+          <w:noProof/>
+          <w:color w:val="538135" w:themeColor="accent6" w:themeShade="BF"/>
+        </w:rPr>
+        <w:t>w:</w:t>
+      </w:r>
+    </w:p>
+    <w:p>
+      <w:pPr>
+        <w:spacing w:line="360" w:lineRule="auto"/>
+        <w:rPr>
+          <w:rFonts w:ascii="Times New Roman" w:hAnsi="Times New Roman" w:cs="Times New Roman"/>
+          <w:noProof/>
+          <w:color w:val="538135" w:themeColor="accent6" w:themeShade="BF"/>
+        </w:rPr>
+      </w:pPr>
+      <w:r>
+        <w:rPr>
+          <w:rFonts w:ascii="Times New Roman" w:hAnsi="Times New Roman" w:cs="Times New Roman"/>
+          <w:noProof/>
+          <w:color w:val="538135" w:themeColor="accent6" w:themeShade="BF"/>
+        </w:rPr>
+        <w:t>{reviewID}-&gt;{</w:t>
+      </w:r>
+      <w:r>
+        <w:rPr>
+          <w:rFonts w:ascii="Times New Roman" w:hAnsi="Times New Roman" w:cs="Times New Roman"/>
+          <w:noProof/>
+          <w:color w:val="538135" w:themeColor="accent6" w:themeShade="BF"/>
+        </w:rPr>
+        <w:t>contractID, userID, reviewerID, comment, rating</w:t>
+      </w:r>
+      <w:r>
+        <w:rPr>
+          <w:rFonts w:ascii="Times New Roman" w:hAnsi="Times New Roman" w:cs="Times New Roman"/>
+          <w:noProof/>
+          <w:color w:val="538135" w:themeColor="accent6" w:themeShade="BF"/>
+        </w:rPr>
+        <w:t>}</w:t>
+      </w:r>
+    </w:p>
+    <w:p>
+      <w:pPr>
+        <w:spacing w:line="360" w:lineRule="auto"/>
+        <w:rPr>
+          <w:rFonts w:ascii="Times New Roman" w:hAnsi="Times New Roman" w:cs="Times New Roman"/>
+          <w:noProof/>
+          <w:color w:val="538135" w:themeColor="accent6" w:themeShade="BF"/>
+        </w:rPr>
+      </w:pPr>
+      <w:r>
+        <w:rPr>
+          <w:rFonts w:ascii="Times New Roman" w:hAnsi="Times New Roman" w:cs="Times New Roman"/>
+          <w:noProof/>
+          <w:color w:val="538135" w:themeColor="accent6" w:themeShade="BF"/>
+        </w:rPr>
+        <w:t>messages</w:t>
+      </w:r>
+      <w:r>
+        <w:rPr>
+          <w:rFonts w:ascii="Times New Roman" w:hAnsi="Times New Roman" w:cs="Times New Roman"/>
+          <w:noProof/>
+          <w:color w:val="538135" w:themeColor="accent6" w:themeShade="BF"/>
         </w:rPr>
         <w:t>:</w:t>
       </w:r>
     </w:p>
     <w:p>
       <w:pPr>
-        <w:spacing w:line="240" w:lineRule="auto"/>
-        <w:rPr>
-          <w:rFonts w:ascii="Times New Roman" w:hAnsi="Times New Roman" w:cs="Times New Roman"/>
-          <w:noProof/>
-          <w:color w:val="538135" w:themeColor="accent6" w:themeShade="BF"/>
-        </w:rPr>
-      </w:pPr>
-      <w:r>
-        <w:rPr>
-          <w:rFonts w:ascii="Times New Roman" w:hAnsi="Times New Roman" w:cs="Times New Roman"/>
-          <w:noProof/>
-          <w:color w:val="538135" w:themeColor="accent6" w:themeShade="BF"/>
-        </w:rPr>
-        <w:t xml:space="preserve">    </w:t>
-      </w:r>
-      <w:r>
-        <w:rPr>
-          <w:rFonts w:ascii="Times New Roman" w:hAnsi="Times New Roman" w:cs="Times New Roman"/>
-          <w:noProof/>
-          <w:color w:val="FF0000"/>
-        </w:rPr>
-        <w:t>{customerID}</w:t>
-      </w:r>
-      <w:r>
-        <w:rPr>
-          <w:rFonts w:ascii="Times New Roman" w:hAnsi="Times New Roman" w:cs="Times New Roman"/>
-          <w:noProof/>
-          <w:color w:val="538135" w:themeColor="accent6" w:themeShade="BF"/>
-        </w:rPr>
-        <w:t xml:space="preserve"> -&gt; {firstName, lastName, phoneNumber, addressID}</w:t>
-      </w:r>
-    </w:p>
-    <w:p>
-      <w:pPr>
-        <w:spacing w:line="240" w:lineRule="auto"/>
-        <w:rPr>
-          <w:rFonts w:ascii="Times New Roman" w:hAnsi="Times New Roman" w:cs="Times New Roman"/>
-          <w:noProof/>
-          <w:color w:val="538135" w:themeColor="accent6" w:themeShade="BF"/>
-        </w:rPr>
-      </w:pPr>
-      <w:r>
-        <w:rPr>
-          <w:rFonts w:ascii="Times New Roman" w:hAnsi="Times New Roman" w:cs="Times New Roman"/>
-          <w:noProof/>
-          <w:color w:val="538135" w:themeColor="accent6" w:themeShade="BF"/>
-        </w:rPr>
-        <w:t xml:space="preserve">    </w:t>
-      </w:r>
-      <w:r>
-        <w:rPr>
-          <w:rFonts w:ascii="Times New Roman" w:hAnsi="Times New Roman" w:cs="Times New Roman"/>
-          <w:noProof/>
-          <w:color w:val="FF0000"/>
-        </w:rPr>
-        <w:t>{firstName, lastName, phoneNumber}</w:t>
-      </w:r>
-      <w:r>
-        <w:rPr>
-          <w:rFonts w:ascii="Times New Roman" w:hAnsi="Times New Roman" w:cs="Times New Roman"/>
-          <w:noProof/>
-          <w:color w:val="538135" w:themeColor="accent6" w:themeShade="BF"/>
-        </w:rPr>
-        <w:t xml:space="preserve"> -&gt; {customerID, addressID}</w:t>
-      </w:r>
-    </w:p>
-    <w:p>
-      <w:pPr>
         <w:spacing w:line="360" w:lineRule="auto"/>
         <w:rPr>
           <w:rFonts w:ascii="Times New Roman" w:hAnsi="Times New Roman" w:cs="Times New Roman"/>
@@ -6209,45 +6716,69 @@
           <w:color w:val="538135" w:themeColor="accent6" w:themeShade="BF"/>
         </w:rPr>
       </w:pPr>
+      <w:r>
+        <w:rPr>
+          <w:rFonts w:ascii="Times New Roman" w:hAnsi="Times New Roman" w:cs="Times New Roman"/>
+          <w:noProof/>
+          <w:color w:val="538135" w:themeColor="accent6" w:themeShade="BF"/>
+        </w:rPr>
+        <w:t>{messageID</w:t>
+      </w:r>
+      <w:r>
+        <w:rPr>
+          <w:rFonts w:ascii="Times New Roman" w:hAnsi="Times New Roman" w:cs="Times New Roman"/>
+          <w:noProof/>
+          <w:color w:val="538135" w:themeColor="accent6" w:themeShade="BF"/>
+        </w:rPr>
+        <w:t>, senderID, sendToID</w:t>
+      </w:r>
+      <w:r>
+        <w:rPr>
+          <w:rFonts w:ascii="Times New Roman" w:hAnsi="Times New Roman" w:cs="Times New Roman"/>
+          <w:noProof/>
+          <w:color w:val="538135" w:themeColor="accent6" w:themeShade="BF"/>
+        </w:rPr>
+        <w:t>}-&gt;{</w:t>
+      </w:r>
+      <w:r>
+        <w:rPr>
+          <w:rFonts w:ascii="Times New Roman" w:hAnsi="Times New Roman" w:cs="Times New Roman"/>
+          <w:noProof/>
+          <w:color w:val="538135" w:themeColor="accent6" w:themeShade="BF"/>
+        </w:rPr>
+        <w:t>title, message</w:t>
+      </w:r>
+      <w:r>
+        <w:rPr>
+          <w:rFonts w:ascii="Times New Roman" w:hAnsi="Times New Roman" w:cs="Times New Roman"/>
+          <w:noProof/>
+          <w:color w:val="538135" w:themeColor="accent6" w:themeShade="BF"/>
+        </w:rPr>
+        <w:t>}</w:t>
+      </w:r>
     </w:p>
     <w:p>
       <w:pPr>
         <w:spacing w:line="360" w:lineRule="auto"/>
         <w:rPr>
           <w:rFonts w:ascii="Times New Roman" w:hAnsi="Times New Roman" w:cs="Times New Roman"/>
-          <w:b/>
-          <w:bCs/>
-          <w:noProof/>
-          <w:color w:val="0D0D0D" w:themeColor="text1" w:themeTint="F2"/>
-        </w:rPr>
-      </w:pPr>
-      <w:r>
-        <w:rPr>
-          <w:rFonts w:ascii="Times New Roman" w:hAnsi="Times New Roman" w:cs="Times New Roman"/>
-          <w:b/>
-          <w:bCs/>
-          <w:noProof/>
-          <w:color w:val="0D0D0D" w:themeColor="text1" w:themeTint="F2"/>
-        </w:rPr>
-        <w:t>a</w:t>
-      </w:r>
-      <w:r>
-        <w:rPr>
-          <w:rFonts w:ascii="Times New Roman" w:hAnsi="Times New Roman" w:cs="Times New Roman"/>
-          <w:b/>
-          <w:bCs/>
-          <w:noProof/>
-          <w:color w:val="0D0D0D" w:themeColor="text1" w:themeTint="F2"/>
-        </w:rPr>
-        <w:t>ddress</w:t>
-      </w:r>
-      <w:r>
-        <w:rPr>
-          <w:rFonts w:ascii="Times New Roman" w:hAnsi="Times New Roman" w:cs="Times New Roman"/>
-          <w:b/>
-          <w:bCs/>
-          <w:noProof/>
-          <w:color w:val="0D0D0D" w:themeColor="text1" w:themeTint="F2"/>
+          <w:noProof/>
+          <w:color w:val="538135" w:themeColor="accent6" w:themeShade="BF"/>
+        </w:rPr>
+      </w:pPr>
+      <w:r>
+        <w:rPr>
+          <w:rFonts w:ascii="Times New Roman" w:hAnsi="Times New Roman" w:cs="Times New Roman"/>
+          <w:noProof/>
+          <w:color w:val="538135" w:themeColor="accent6" w:themeShade="BF"/>
+        </w:rPr>
+        <w:t>addresses</w:t>
+      </w:r>
+      <w:r>
+        <w:rPr>
+          <w:rFonts w:ascii="Times New Roman" w:hAnsi="Times New Roman" w:cs="Times New Roman"/>
+          <w:noProof/>
+          <w:color w:val="538135" w:themeColor="accent6" w:themeShade="BF"/>
         </w:rPr>
         <w:t>:</w:t>
       </w:r>
@@ -6267,23 +6798,23 @@
           <w:noProof/>
           <w:color w:val="538135" w:themeColor="accent6" w:themeShade="BF"/>
         </w:rPr>
-        <w:t xml:space="preserve">    </w:t>
-      </w:r>
-      <w:r>
-        <w:rPr>
-          <w:rFonts w:ascii="Times New Roman" w:hAnsi="Times New Roman" w:cs="Times New Roman"/>
-          <w:noProof/>
-          <w:color w:val="FF0000"/>
-        </w:rPr>
-        <w:t>{addressID}</w:t>
-      </w:r>
-      <w:r>
-        <w:rPr>
-          <w:rFonts w:ascii="Times New Roman" w:hAnsi="Times New Roman" w:cs="Times New Roman"/>
-          <w:noProof/>
-          <w:color w:val="538135" w:themeColor="accent6" w:themeShade="BF"/>
-        </w:rPr>
-        <w:t xml:space="preserve"> -&gt; {addressLine1, addressLine2, city, provinceCode, country, postalCode}</w:t>
+        <w:t>{addressID}-&gt;{</w:t>
+      </w:r>
+      <w:r>
+        <w:rPr>
+          <w:rFonts w:ascii="Times New Roman" w:hAnsi="Times New Roman" w:cs="Times New Roman"/>
+          <w:noProof/>
+          <w:color w:val="538135" w:themeColor="accent6" w:themeShade="BF"/>
+        </w:rPr>
+        <w:t>line1, line2, city, postalCode, province, country</w:t>
+      </w:r>
+      <w:r>
+        <w:rPr>
+          <w:rFonts w:ascii="Times New Roman" w:hAnsi="Times New Roman" w:cs="Times New Roman"/>
+          <w:noProof/>
+          <w:color w:val="538135" w:themeColor="accent6" w:themeShade="BF"/>
+        </w:rPr>
+        <w:t>}</w:t>
       </w:r>
     </w:p>
     <w:p>
@@ -6295,757 +6826,30 @@
           <w:color w:val="538135" w:themeColor="accent6" w:themeShade="BF"/>
         </w:rPr>
       </w:pPr>
+      <w:r>
+        <w:rPr>
+          <w:rFonts w:ascii="Times New Roman" w:hAnsi="Times New Roman" w:cs="Times New Roman"/>
+          <w:noProof/>
+          <w:color w:val="538135" w:themeColor="accent6" w:themeShade="BF"/>
+        </w:rPr>
+        <w:t>userClicks</w:t>
+      </w:r>
+      <w:r>
+        <w:rPr>
+          <w:rFonts w:ascii="Times New Roman" w:hAnsi="Times New Roman" w:cs="Times New Roman"/>
+          <w:noProof/>
+          <w:color w:val="538135" w:themeColor="accent6" w:themeShade="BF"/>
+        </w:rPr>
+        <w:t>:</w:t>
+      </w:r>
     </w:p>
     <w:p>
       <w:pPr>
         <w:spacing w:line="360" w:lineRule="auto"/>
         <w:rPr>
           <w:rFonts w:ascii="Times New Roman" w:hAnsi="Times New Roman" w:cs="Times New Roman"/>
-          <w:b/>
-          <w:bCs/>
-          <w:noProof/>
-          <w:color w:val="0D0D0D" w:themeColor="text1" w:themeTint="F2"/>
-        </w:rPr>
-      </w:pPr>
-      <w:r>
-        <w:rPr>
-          <w:rFonts w:ascii="Times New Roman" w:hAnsi="Times New Roman" w:cs="Times New Roman"/>
-          <w:b/>
-          <w:bCs/>
-          <w:noProof/>
-          <w:color w:val="0D0D0D" w:themeColor="text1" w:themeTint="F2"/>
-        </w:rPr>
-        <w:t>Provinces</w:t>
-      </w:r>
-      <w:r>
-        <w:rPr>
-          <w:rFonts w:ascii="Times New Roman" w:hAnsi="Times New Roman" w:cs="Times New Roman"/>
-          <w:b/>
-          <w:bCs/>
-          <w:noProof/>
-          <w:color w:val="0D0D0D" w:themeColor="text1" w:themeTint="F2"/>
-        </w:rPr>
-        <w:t>:</w:t>
-      </w:r>
-    </w:p>
-    <w:p>
-      <w:pPr>
-        <w:spacing w:line="360" w:lineRule="auto"/>
-        <w:rPr>
-          <w:rFonts w:ascii="Times New Roman" w:hAnsi="Times New Roman" w:cs="Times New Roman"/>
-          <w:noProof/>
-          <w:color w:val="538135" w:themeColor="accent6" w:themeShade="BF"/>
-        </w:rPr>
-      </w:pPr>
-      <w:r>
-        <w:rPr>
-          <w:rFonts w:ascii="Times New Roman" w:hAnsi="Times New Roman" w:cs="Times New Roman"/>
-          <w:noProof/>
-          <w:color w:val="538135" w:themeColor="accent6" w:themeShade="BF"/>
-        </w:rPr>
-        <w:t xml:space="preserve">    </w:t>
-      </w:r>
-      <w:r>
-        <w:rPr>
-          <w:rFonts w:ascii="Times New Roman" w:hAnsi="Times New Roman" w:cs="Times New Roman"/>
-          <w:noProof/>
-          <w:color w:val="FF0000"/>
-        </w:rPr>
-        <w:t>{provinceCode}</w:t>
-      </w:r>
-      <w:r>
-        <w:rPr>
-          <w:rFonts w:ascii="Times New Roman" w:hAnsi="Times New Roman" w:cs="Times New Roman"/>
-          <w:noProof/>
-          <w:color w:val="538135" w:themeColor="accent6" w:themeShade="BF"/>
-        </w:rPr>
-        <w:t xml:space="preserve"> -&gt; {provinceName}</w:t>
-      </w:r>
-    </w:p>
-    <w:p>
-      <w:pPr>
-        <w:spacing w:line="360" w:lineRule="auto"/>
-        <w:rPr>
-          <w:rFonts w:ascii="Times New Roman" w:hAnsi="Times New Roman" w:cs="Times New Roman"/>
-          <w:noProof/>
-          <w:color w:val="538135" w:themeColor="accent6" w:themeShade="BF"/>
-        </w:rPr>
-      </w:pPr>
-    </w:p>
-    <w:p>
-      <w:pPr>
-        <w:spacing w:line="360" w:lineRule="auto"/>
-        <w:rPr>
-          <w:rFonts w:ascii="Times New Roman" w:hAnsi="Times New Roman" w:cs="Times New Roman"/>
-          <w:b/>
-          <w:bCs/>
-          <w:noProof/>
-          <w:color w:val="0D0D0D" w:themeColor="text1" w:themeTint="F2"/>
-        </w:rPr>
-      </w:pPr>
-      <w:r>
-        <w:rPr>
-          <w:rFonts w:ascii="Times New Roman" w:hAnsi="Times New Roman" w:cs="Times New Roman"/>
-          <w:b/>
-          <w:bCs/>
-          <w:noProof/>
-          <w:color w:val="0D0D0D" w:themeColor="text1" w:themeTint="F2"/>
-        </w:rPr>
-        <w:t>customerBilling</w:t>
-      </w:r>
-      <w:r>
-        <w:rPr>
-          <w:rFonts w:ascii="Times New Roman" w:hAnsi="Times New Roman" w:cs="Times New Roman"/>
-          <w:b/>
-          <w:bCs/>
-          <w:noProof/>
-          <w:color w:val="0D0D0D" w:themeColor="text1" w:themeTint="F2"/>
-        </w:rPr>
-        <w:t>:</w:t>
-      </w:r>
-    </w:p>
-    <w:p>
-      <w:pPr>
-        <w:spacing w:line="360" w:lineRule="auto"/>
-        <w:rPr>
-          <w:rFonts w:ascii="Times New Roman" w:hAnsi="Times New Roman" w:cs="Times New Roman"/>
-          <w:noProof/>
-          <w:color w:val="538135" w:themeColor="accent6" w:themeShade="BF"/>
-        </w:rPr>
-      </w:pPr>
-      <w:r>
-        <w:rPr>
-          <w:rFonts w:ascii="Times New Roman" w:hAnsi="Times New Roman" w:cs="Times New Roman"/>
-          <w:noProof/>
-          <w:color w:val="538135" w:themeColor="accent6" w:themeShade="BF"/>
-        </w:rPr>
-        <w:lastRenderedPageBreak/>
-        <w:t xml:space="preserve">    </w:t>
-      </w:r>
-      <w:r>
-        <w:rPr>
-          <w:rFonts w:ascii="Times New Roman" w:hAnsi="Times New Roman" w:cs="Times New Roman"/>
-          <w:noProof/>
-          <w:color w:val="FF0000"/>
-        </w:rPr>
-        <w:t xml:space="preserve">{billID} </w:t>
-      </w:r>
-      <w:r>
-        <w:rPr>
-          <w:rFonts w:ascii="Times New Roman" w:hAnsi="Times New Roman" w:cs="Times New Roman"/>
-          <w:noProof/>
-          <w:color w:val="538135" w:themeColor="accent6" w:themeShade="BF"/>
-        </w:rPr>
-        <w:t>-&gt; {billAmount, reservationID, paymentType, amountOwing}</w:t>
-      </w:r>
-    </w:p>
-    <w:p>
-      <w:pPr>
-        <w:spacing w:line="360" w:lineRule="auto"/>
-        <w:rPr>
-          <w:rFonts w:ascii="Times New Roman" w:hAnsi="Times New Roman" w:cs="Times New Roman"/>
-          <w:noProof/>
-          <w:color w:val="538135" w:themeColor="accent6" w:themeShade="BF"/>
-        </w:rPr>
-      </w:pPr>
-    </w:p>
-    <w:p>
-      <w:pPr>
-        <w:spacing w:line="360" w:lineRule="auto"/>
-        <w:rPr>
-          <w:rFonts w:ascii="Times New Roman" w:hAnsi="Times New Roman" w:cs="Times New Roman"/>
-          <w:b/>
-          <w:bCs/>
-          <w:noProof/>
-          <w:color w:val="0D0D0D" w:themeColor="text1" w:themeTint="F2"/>
-        </w:rPr>
-      </w:pPr>
-      <w:r>
-        <w:rPr>
-          <w:rFonts w:ascii="Times New Roman" w:hAnsi="Times New Roman" w:cs="Times New Roman"/>
-          <w:b/>
-          <w:bCs/>
-          <w:noProof/>
-          <w:color w:val="0D0D0D" w:themeColor="text1" w:themeTint="F2"/>
-        </w:rPr>
-        <w:t>chargableItems</w:t>
-      </w:r>
-      <w:r>
-        <w:rPr>
-          <w:rFonts w:ascii="Times New Roman" w:hAnsi="Times New Roman" w:cs="Times New Roman"/>
-          <w:b/>
-          <w:bCs/>
-          <w:noProof/>
-          <w:color w:val="0D0D0D" w:themeColor="text1" w:themeTint="F2"/>
-        </w:rPr>
-        <w:t>:</w:t>
-      </w:r>
-      <w:r>
-        <w:rPr>
-          <w:rFonts w:ascii="Times New Roman" w:hAnsi="Times New Roman" w:cs="Times New Roman"/>
-          <w:b/>
-          <w:bCs/>
-          <w:noProof/>
-          <w:color w:val="0D0D0D" w:themeColor="text1" w:themeTint="F2"/>
-        </w:rPr>
-        <w:t xml:space="preserve"> </w:t>
-      </w:r>
-    </w:p>
-    <w:p>
-      <w:pPr>
-        <w:spacing w:line="240" w:lineRule="auto"/>
-        <w:rPr>
-          <w:rFonts w:ascii="Times New Roman" w:hAnsi="Times New Roman" w:cs="Times New Roman"/>
-          <w:noProof/>
-          <w:color w:val="538135" w:themeColor="accent6" w:themeShade="BF"/>
-        </w:rPr>
-      </w:pPr>
-      <w:r>
-        <w:rPr>
-          <w:rFonts w:ascii="Times New Roman" w:hAnsi="Times New Roman" w:cs="Times New Roman"/>
-          <w:noProof/>
-          <w:color w:val="FF0000"/>
-        </w:rPr>
-        <w:t xml:space="preserve">    {chargableItem}</w:t>
-      </w:r>
-      <w:r>
-        <w:rPr>
-          <w:rFonts w:ascii="Times New Roman" w:hAnsi="Times New Roman" w:cs="Times New Roman"/>
-          <w:noProof/>
-          <w:color w:val="538135" w:themeColor="accent6" w:themeShade="BF"/>
-        </w:rPr>
-        <w:t xml:space="preserve"> -&gt; {itemDescription, itemPrice}</w:t>
-      </w:r>
-    </w:p>
-    <w:p>
-      <w:pPr>
-        <w:spacing w:line="240" w:lineRule="auto"/>
-        <w:rPr>
-          <w:rFonts w:ascii="Times New Roman" w:hAnsi="Times New Roman" w:cs="Times New Roman"/>
-          <w:noProof/>
-          <w:color w:val="538135" w:themeColor="accent6" w:themeShade="BF"/>
-        </w:rPr>
-      </w:pPr>
-      <w:r>
-        <w:rPr>
-          <w:rFonts w:ascii="Times New Roman" w:hAnsi="Times New Roman" w:cs="Times New Roman"/>
-          <w:noProof/>
-          <w:color w:val="538135" w:themeColor="accent6" w:themeShade="BF"/>
-        </w:rPr>
-        <w:t xml:space="preserve">    </w:t>
-      </w:r>
-      <w:r>
-        <w:rPr>
-          <w:rFonts w:ascii="Times New Roman" w:hAnsi="Times New Roman" w:cs="Times New Roman"/>
-          <w:noProof/>
-          <w:color w:val="FF0000"/>
-        </w:rPr>
-        <w:t xml:space="preserve">{itemDescription, itemPrice} </w:t>
-      </w:r>
-      <w:r>
-        <w:rPr>
-          <w:rFonts w:ascii="Times New Roman" w:hAnsi="Times New Roman" w:cs="Times New Roman"/>
-          <w:noProof/>
-          <w:color w:val="538135" w:themeColor="accent6" w:themeShade="BF"/>
-        </w:rPr>
-        <w:t>-&gt; {chargableItem}</w:t>
-      </w:r>
-    </w:p>
-    <w:p>
-      <w:pPr>
-        <w:spacing w:line="360" w:lineRule="auto"/>
-        <w:rPr>
-          <w:rFonts w:ascii="Times New Roman" w:hAnsi="Times New Roman" w:cs="Times New Roman"/>
-          <w:noProof/>
-          <w:color w:val="538135" w:themeColor="accent6" w:themeShade="BF"/>
-        </w:rPr>
-      </w:pPr>
-    </w:p>
-    <w:p>
-      <w:pPr>
-        <w:spacing w:line="360" w:lineRule="auto"/>
-        <w:rPr>
-          <w:rFonts w:ascii="Times New Roman" w:hAnsi="Times New Roman" w:cs="Times New Roman"/>
-          <w:b/>
-          <w:bCs/>
-          <w:noProof/>
-          <w:color w:val="538135" w:themeColor="accent6" w:themeShade="BF"/>
-        </w:rPr>
-      </w:pPr>
-      <w:r>
-        <w:rPr>
-          <w:rFonts w:ascii="Times New Roman" w:hAnsi="Times New Roman" w:cs="Times New Roman"/>
-          <w:b/>
-          <w:bCs/>
-          <w:noProof/>
-          <w:color w:val="0D0D0D" w:themeColor="text1" w:themeTint="F2"/>
-        </w:rPr>
-        <w:t>t</w:t>
-      </w:r>
-      <w:r>
-        <w:rPr>
-          <w:rFonts w:ascii="Times New Roman" w:hAnsi="Times New Roman" w:cs="Times New Roman"/>
-          <w:b/>
-          <w:bCs/>
-          <w:noProof/>
-          <w:color w:val="0D0D0D" w:themeColor="text1" w:themeTint="F2"/>
-        </w:rPr>
-        <w:t>ransactions</w:t>
-      </w:r>
-      <w:r>
-        <w:rPr>
-          <w:rFonts w:ascii="Times New Roman" w:hAnsi="Times New Roman" w:cs="Times New Roman"/>
-          <w:b/>
-          <w:bCs/>
-          <w:noProof/>
-          <w:color w:val="0D0D0D" w:themeColor="text1" w:themeTint="F2"/>
-        </w:rPr>
-        <w:t>:</w:t>
-      </w:r>
-    </w:p>
-    <w:p>
-      <w:pPr>
-        <w:spacing w:line="240" w:lineRule="auto"/>
-        <w:rPr>
-          <w:rFonts w:ascii="Times New Roman" w:hAnsi="Times New Roman" w:cs="Times New Roman"/>
-          <w:noProof/>
-          <w:color w:val="538135" w:themeColor="accent6" w:themeShade="BF"/>
-        </w:rPr>
-      </w:pPr>
-      <w:r>
-        <w:rPr>
-          <w:rFonts w:ascii="Times New Roman" w:hAnsi="Times New Roman" w:cs="Times New Roman"/>
-          <w:noProof/>
-          <w:color w:val="FF0000"/>
-        </w:rPr>
-        <w:t xml:space="preserve">    {trasactionID} </w:t>
-      </w:r>
-      <w:r>
-        <w:rPr>
-          <w:rFonts w:ascii="Times New Roman" w:hAnsi="Times New Roman" w:cs="Times New Roman"/>
-          <w:noProof/>
-          <w:color w:val="538135" w:themeColor="accent6" w:themeShade="BF"/>
-        </w:rPr>
-        <w:t>-&gt; {billID, chargeableItem, amountOfItems, date}</w:t>
-      </w:r>
-    </w:p>
-    <w:p>
-      <w:pPr>
-        <w:spacing w:line="240" w:lineRule="auto"/>
-        <w:rPr>
-          <w:rFonts w:ascii="Times New Roman" w:hAnsi="Times New Roman" w:cs="Times New Roman"/>
-          <w:noProof/>
-          <w:color w:val="538135" w:themeColor="accent6" w:themeShade="BF"/>
-        </w:rPr>
-      </w:pPr>
-      <w:r>
-        <w:rPr>
-          <w:rFonts w:ascii="Times New Roman" w:hAnsi="Times New Roman" w:cs="Times New Roman"/>
-          <w:noProof/>
-          <w:color w:val="FF0000"/>
-        </w:rPr>
-        <w:t>{chargableItem, billID, amountofItems}</w:t>
-      </w:r>
-      <w:r>
-        <w:rPr>
-          <w:rFonts w:ascii="Times New Roman" w:hAnsi="Times New Roman" w:cs="Times New Roman"/>
-          <w:noProof/>
-          <w:color w:val="538135" w:themeColor="accent6" w:themeShade="BF"/>
-        </w:rPr>
-        <w:t xml:space="preserve"> -&gt; {transactionID, date}</w:t>
-      </w:r>
-    </w:p>
-    <w:p>
-      <w:pPr>
-        <w:spacing w:line="240" w:lineRule="auto"/>
-        <w:rPr>
-          <w:rFonts w:ascii="Times New Roman" w:hAnsi="Times New Roman" w:cs="Times New Roman"/>
-          <w:noProof/>
-          <w:color w:val="538135" w:themeColor="accent6" w:themeShade="BF"/>
-        </w:rPr>
-      </w:pPr>
-      <w:r>
-        <w:rPr>
-          <w:rFonts w:ascii="Times New Roman" w:hAnsi="Times New Roman" w:cs="Times New Roman"/>
-          <w:noProof/>
-          <w:color w:val="FF0000"/>
-        </w:rPr>
-        <w:t xml:space="preserve">{chargeableItem, amountOfItems, date} </w:t>
-      </w:r>
-      <w:r>
-        <w:rPr>
-          <w:rFonts w:ascii="Times New Roman" w:hAnsi="Times New Roman" w:cs="Times New Roman"/>
-          <w:noProof/>
-          <w:color w:val="538135" w:themeColor="accent6" w:themeShade="BF"/>
-        </w:rPr>
-        <w:t>-&gt; {transactionID, billID}</w:t>
-      </w:r>
-    </w:p>
-    <w:p>
-      <w:pPr>
-        <w:spacing w:line="360" w:lineRule="auto"/>
-        <w:rPr>
-          <w:rFonts w:ascii="Times New Roman" w:hAnsi="Times New Roman" w:cs="Times New Roman"/>
-          <w:noProof/>
-          <w:color w:val="538135" w:themeColor="accent6" w:themeShade="BF"/>
-        </w:rPr>
-      </w:pPr>
-    </w:p>
-    <w:p>
-      <w:pPr>
-        <w:spacing w:line="360" w:lineRule="auto"/>
-        <w:rPr>
-          <w:rFonts w:ascii="Times New Roman" w:hAnsi="Times New Roman" w:cs="Times New Roman"/>
-          <w:b/>
-          <w:bCs/>
-          <w:noProof/>
-          <w:color w:val="0D0D0D" w:themeColor="text1" w:themeTint="F2"/>
-        </w:rPr>
-      </w:pPr>
-      <w:r>
-        <w:rPr>
-          <w:rFonts w:ascii="Times New Roman" w:hAnsi="Times New Roman" w:cs="Times New Roman"/>
-          <w:b/>
-          <w:bCs/>
-          <w:noProof/>
-          <w:color w:val="0D0D0D" w:themeColor="text1" w:themeTint="F2"/>
-        </w:rPr>
-        <w:t>s</w:t>
-      </w:r>
-      <w:r>
-        <w:rPr>
-          <w:rFonts w:ascii="Times New Roman" w:hAnsi="Times New Roman" w:cs="Times New Roman"/>
-          <w:b/>
-          <w:bCs/>
-          <w:noProof/>
-          <w:color w:val="0D0D0D" w:themeColor="text1" w:themeTint="F2"/>
-        </w:rPr>
-        <w:t>taff</w:t>
-      </w:r>
-      <w:r>
-        <w:rPr>
-          <w:rFonts w:ascii="Times New Roman" w:hAnsi="Times New Roman" w:cs="Times New Roman"/>
-          <w:b/>
-          <w:bCs/>
-          <w:noProof/>
-          <w:color w:val="0D0D0D" w:themeColor="text1" w:themeTint="F2"/>
-        </w:rPr>
-        <w:t>:</w:t>
-      </w:r>
-    </w:p>
-    <w:p>
-      <w:pPr>
-        <w:spacing w:line="240" w:lineRule="auto"/>
-        <w:rPr>
-          <w:rFonts w:ascii="Times New Roman" w:hAnsi="Times New Roman" w:cs="Times New Roman"/>
-          <w:noProof/>
-          <w:color w:val="538135" w:themeColor="accent6" w:themeShade="BF"/>
-        </w:rPr>
-      </w:pPr>
-      <w:r>
-        <w:rPr>
-          <w:rFonts w:ascii="Times New Roman" w:hAnsi="Times New Roman" w:cs="Times New Roman"/>
-          <w:noProof/>
-          <w:color w:val="FF0000"/>
-        </w:rPr>
-        <w:t xml:space="preserve">{staffID} </w:t>
-      </w:r>
-      <w:r>
-        <w:rPr>
-          <w:rFonts w:ascii="Times New Roman" w:hAnsi="Times New Roman" w:cs="Times New Roman"/>
-          <w:noProof/>
-          <w:color w:val="538135" w:themeColor="accent6" w:themeShade="BF"/>
-        </w:rPr>
-        <w:t>-&gt; {firstName, lastName, phoneNumber, addressID, positionID, salary, hiredDate, terminationDate, photo}</w:t>
-      </w:r>
-    </w:p>
-    <w:p>
-      <w:pPr>
-        <w:spacing w:line="240" w:lineRule="auto"/>
-        <w:rPr>
-          <w:rFonts w:ascii="Times New Roman" w:hAnsi="Times New Roman" w:cs="Times New Roman"/>
-          <w:noProof/>
-          <w:color w:val="538135" w:themeColor="accent6" w:themeShade="BF"/>
-        </w:rPr>
-      </w:pPr>
-      <w:r>
-        <w:rPr>
-          <w:rFonts w:ascii="Times New Roman" w:hAnsi="Times New Roman" w:cs="Times New Roman"/>
-          <w:noProof/>
-          <w:color w:val="FF0000"/>
-        </w:rPr>
-        <w:t xml:space="preserve">{positionID} </w:t>
-      </w:r>
-      <w:r>
-        <w:rPr>
-          <w:rFonts w:ascii="Times New Roman" w:hAnsi="Times New Roman" w:cs="Times New Roman"/>
-          <w:noProof/>
-          <w:color w:val="538135" w:themeColor="accent6" w:themeShade="BF"/>
-        </w:rPr>
-        <w:t>-&gt; {staffID, firstName, lastName, phoneNumber, salary, hiredDate, terminationDate}</w:t>
-      </w:r>
-    </w:p>
-    <w:p>
-      <w:pPr>
-        <w:spacing w:line="360" w:lineRule="auto"/>
-        <w:rPr>
-          <w:rFonts w:ascii="Times New Roman" w:hAnsi="Times New Roman" w:cs="Times New Roman"/>
-          <w:noProof/>
-          <w:color w:val="538135" w:themeColor="accent6" w:themeShade="BF"/>
-        </w:rPr>
-      </w:pPr>
-    </w:p>
-    <w:p>
-      <w:pPr>
-        <w:spacing w:line="360" w:lineRule="auto"/>
-        <w:rPr>
-          <w:rFonts w:ascii="Times New Roman" w:hAnsi="Times New Roman" w:cs="Times New Roman"/>
-          <w:b/>
-          <w:bCs/>
-          <w:noProof/>
-          <w:color w:val="0D0D0D" w:themeColor="text1" w:themeTint="F2"/>
-        </w:rPr>
-      </w:pPr>
-      <w:r>
-        <w:rPr>
-          <w:rFonts w:ascii="Times New Roman" w:hAnsi="Times New Roman" w:cs="Times New Roman"/>
-          <w:b/>
-          <w:bCs/>
-          <w:noProof/>
-          <w:color w:val="0D0D0D" w:themeColor="text1" w:themeTint="F2"/>
-        </w:rPr>
-        <w:t>employmentPositions</w:t>
-      </w:r>
-      <w:r>
-        <w:rPr>
-          <w:rFonts w:ascii="Times New Roman" w:hAnsi="Times New Roman" w:cs="Times New Roman"/>
-          <w:b/>
-          <w:bCs/>
-          <w:noProof/>
-          <w:color w:val="0D0D0D" w:themeColor="text1" w:themeTint="F2"/>
-        </w:rPr>
-        <w:t>:</w:t>
-      </w:r>
-    </w:p>
-    <w:p>
-      <w:pPr>
-        <w:spacing w:line="360" w:lineRule="auto"/>
-        <w:rPr>
-          <w:rFonts w:ascii="Times New Roman" w:hAnsi="Times New Roman" w:cs="Times New Roman"/>
-          <w:noProof/>
-          <w:color w:val="538135" w:themeColor="accent6" w:themeShade="BF"/>
-        </w:rPr>
-      </w:pPr>
-      <w:r>
-        <w:rPr>
-          <w:rFonts w:ascii="Times New Roman" w:hAnsi="Times New Roman" w:cs="Times New Roman"/>
-          <w:noProof/>
-          <w:color w:val="538135" w:themeColor="accent6" w:themeShade="BF"/>
-        </w:rPr>
-        <w:t xml:space="preserve">    </w:t>
-      </w:r>
-      <w:r>
-        <w:rPr>
-          <w:rFonts w:ascii="Times New Roman" w:hAnsi="Times New Roman" w:cs="Times New Roman"/>
-          <w:noProof/>
-          <w:color w:val="FF0000"/>
-        </w:rPr>
-        <w:t xml:space="preserve">{positionID} </w:t>
-      </w:r>
-      <w:r>
-        <w:rPr>
-          <w:rFonts w:ascii="Times New Roman" w:hAnsi="Times New Roman" w:cs="Times New Roman"/>
-          <w:noProof/>
-          <w:color w:val="538135" w:themeColor="accent6" w:themeShade="BF"/>
-        </w:rPr>
-        <w:t>-&gt; {positionTitle, positionDescription, startingSalary)</w:t>
-      </w:r>
-    </w:p>
-    <w:p>
-      <w:pPr>
-        <w:spacing w:line="360" w:lineRule="auto"/>
-        <w:rPr>
-          <w:rFonts w:ascii="Times New Roman" w:hAnsi="Times New Roman" w:cs="Times New Roman"/>
-          <w:b/>
-          <w:bCs/>
-          <w:noProof/>
-          <w:color w:val="538135" w:themeColor="accent6" w:themeShade="BF"/>
-        </w:rPr>
-      </w:pPr>
-      <w:r>
-        <w:rPr>
-          <w:rFonts w:ascii="Times New Roman" w:hAnsi="Times New Roman" w:cs="Times New Roman"/>
-          <w:b/>
-          <w:bCs/>
-          <w:noProof/>
-          <w:color w:val="0D0D0D" w:themeColor="text1" w:themeTint="F2"/>
-        </w:rPr>
-        <w:t>u</w:t>
-      </w:r>
-      <w:r>
-        <w:rPr>
-          <w:rFonts w:ascii="Times New Roman" w:hAnsi="Times New Roman" w:cs="Times New Roman"/>
-          <w:b/>
-          <w:bCs/>
-          <w:noProof/>
-          <w:color w:val="0D0D0D" w:themeColor="text1" w:themeTint="F2"/>
-        </w:rPr>
-        <w:t>sers</w:t>
-      </w:r>
-      <w:r>
-        <w:rPr>
-          <w:rFonts w:ascii="Times New Roman" w:hAnsi="Times New Roman" w:cs="Times New Roman"/>
-          <w:b/>
-          <w:bCs/>
-          <w:noProof/>
-          <w:color w:val="0D0D0D" w:themeColor="text1" w:themeTint="F2"/>
-        </w:rPr>
-        <w:t>:</w:t>
-      </w:r>
-    </w:p>
-    <w:p>
-      <w:pPr>
-        <w:spacing w:line="240" w:lineRule="auto"/>
-        <w:rPr>
-          <w:rFonts w:ascii="Times New Roman" w:hAnsi="Times New Roman" w:cs="Times New Roman"/>
-          <w:noProof/>
-          <w:color w:val="538135" w:themeColor="accent6" w:themeShade="BF"/>
-        </w:rPr>
-      </w:pPr>
-      <w:r>
-        <w:rPr>
-          <w:rFonts w:ascii="Times New Roman" w:hAnsi="Times New Roman" w:cs="Times New Roman"/>
-          <w:noProof/>
-          <w:color w:val="538135" w:themeColor="accent6" w:themeShade="BF"/>
-        </w:rPr>
-        <w:t xml:space="preserve">    </w:t>
-      </w:r>
-      <w:r>
-        <w:rPr>
-          <w:rFonts w:ascii="Times New Roman" w:hAnsi="Times New Roman" w:cs="Times New Roman"/>
-          <w:noProof/>
-          <w:color w:val="FF0000"/>
-        </w:rPr>
-        <w:t xml:space="preserve">{userName} </w:t>
-      </w:r>
-      <w:r>
-        <w:rPr>
-          <w:rFonts w:ascii="Times New Roman" w:hAnsi="Times New Roman" w:cs="Times New Roman"/>
-          <w:noProof/>
-          <w:color w:val="538135" w:themeColor="accent6" w:themeShade="BF"/>
-        </w:rPr>
-        <w:t>-&gt; {password, roleID, staffID}</w:t>
-      </w:r>
-    </w:p>
-    <w:p>
-      <w:pPr>
-        <w:spacing w:line="240" w:lineRule="auto"/>
-        <w:rPr>
-          <w:rFonts w:ascii="Times New Roman" w:hAnsi="Times New Roman" w:cs="Times New Roman"/>
-          <w:noProof/>
-          <w:color w:val="538135" w:themeColor="accent6" w:themeShade="BF"/>
-        </w:rPr>
-      </w:pPr>
-      <w:r>
-        <w:rPr>
-          <w:rFonts w:ascii="Times New Roman" w:hAnsi="Times New Roman" w:cs="Times New Roman"/>
-          <w:noProof/>
-          <w:color w:val="FF0000"/>
-        </w:rPr>
-        <w:t xml:space="preserve">    {staffID} </w:t>
-      </w:r>
-      <w:r>
-        <w:rPr>
-          <w:rFonts w:ascii="Times New Roman" w:hAnsi="Times New Roman" w:cs="Times New Roman"/>
-          <w:noProof/>
-          <w:color w:val="538135" w:themeColor="accent6" w:themeShade="BF"/>
-        </w:rPr>
-        <w:t>-&gt; {password, roleID, userName}</w:t>
-      </w:r>
-    </w:p>
-    <w:p>
-      <w:pPr>
-        <w:spacing w:line="360" w:lineRule="auto"/>
-        <w:rPr>
-          <w:rFonts w:ascii="Times New Roman" w:hAnsi="Times New Roman" w:cs="Times New Roman"/>
-          <w:noProof/>
-          <w:color w:val="538135" w:themeColor="accent6" w:themeShade="BF"/>
-        </w:rPr>
-      </w:pPr>
-    </w:p>
-    <w:p>
-      <w:pPr>
-        <w:spacing w:line="360" w:lineRule="auto"/>
-        <w:rPr>
-          <w:rFonts w:ascii="Times New Roman" w:hAnsi="Times New Roman" w:cs="Times New Roman"/>
-          <w:b/>
-          <w:bCs/>
-          <w:noProof/>
-          <w:color w:val="0D0D0D" w:themeColor="text1" w:themeTint="F2"/>
-        </w:rPr>
-      </w:pPr>
-      <w:r>
-        <w:rPr>
-          <w:rFonts w:ascii="Times New Roman" w:hAnsi="Times New Roman" w:cs="Times New Roman"/>
-          <w:b/>
-          <w:bCs/>
-          <w:noProof/>
-          <w:color w:val="0D0D0D" w:themeColor="text1" w:themeTint="F2"/>
-        </w:rPr>
-        <w:t>r</w:t>
-      </w:r>
-      <w:r>
-        <w:rPr>
-          <w:rFonts w:ascii="Times New Roman" w:hAnsi="Times New Roman" w:cs="Times New Roman"/>
-          <w:b/>
-          <w:bCs/>
-          <w:noProof/>
-          <w:color w:val="0D0D0D" w:themeColor="text1" w:themeTint="F2"/>
-        </w:rPr>
-        <w:t>oles</w:t>
-      </w:r>
-      <w:r>
-        <w:rPr>
-          <w:rFonts w:ascii="Times New Roman" w:hAnsi="Times New Roman" w:cs="Times New Roman"/>
-          <w:b/>
-          <w:bCs/>
-          <w:noProof/>
-          <w:color w:val="0D0D0D" w:themeColor="text1" w:themeTint="F2"/>
-        </w:rPr>
-        <w:t>:</w:t>
-      </w:r>
-    </w:p>
-    <w:p>
-      <w:pPr>
-        <w:spacing w:line="360" w:lineRule="auto"/>
-        <w:rPr>
-          <w:rFonts w:ascii="Times New Roman" w:hAnsi="Times New Roman" w:cs="Times New Roman"/>
-          <w:noProof/>
-          <w:color w:val="538135" w:themeColor="accent6" w:themeShade="BF"/>
-        </w:rPr>
-      </w:pPr>
-      <w:r>
-        <w:rPr>
-          <w:rFonts w:ascii="Times New Roman" w:hAnsi="Times New Roman" w:cs="Times New Roman"/>
-          <w:noProof/>
-          <w:color w:val="FF0000"/>
-        </w:rPr>
-        <w:t xml:space="preserve">    {roleID}</w:t>
-      </w:r>
-      <w:r>
-        <w:rPr>
-          <w:rFonts w:ascii="Times New Roman" w:hAnsi="Times New Roman" w:cs="Times New Roman"/>
-          <w:noProof/>
-          <w:color w:val="538135" w:themeColor="accent6" w:themeShade="BF"/>
-        </w:rPr>
-        <w:t xml:space="preserve"> -&gt; {roleTitle, roleDescription}</w:t>
-      </w:r>
-    </w:p>
-    <w:p>
-      <w:pPr>
-        <w:spacing w:line="360" w:lineRule="auto"/>
-        <w:rPr>
-          <w:noProof/>
+          <w:noProof/>
+          <w:color w:val="538135" w:themeColor="accent6" w:themeShade="BF"/>
         </w:rPr>
       </w:pPr>
     </w:p>
@@ -7093,7 +6897,6 @@
           <w:b/>
           <w:bCs/>
         </w:rPr>
-        <w:lastRenderedPageBreak/>
         <w:t xml:space="preserve">Introduction: </w:t>
       </w:r>
       <w:r>
@@ -9880,15 +9683,7 @@
           </w:tcPr>
           <w:p>
             <w:r>
-              <w:t>&lt;</w:t>
-            </w:r>
-            <w:proofErr w:type="spellStart"/>
-            <w:r>
-              <w:t>customerBilling</w:t>
-            </w:r>
-            <w:proofErr w:type="spellEnd"/>
-            <w:r>
-              <w:t>&gt;</w:t>
+              <w:t>&lt;customerBilling&gt;</w:t>
             </w:r>
           </w:p>
         </w:tc>
@@ -9969,15 +9764,7 @@
           </w:tcPr>
           <w:p>
             <w:r>
-              <w:t>&lt;</w:t>
-            </w:r>
-            <w:proofErr w:type="spellStart"/>
-            <w:r>
-              <w:t>customerBilling</w:t>
-            </w:r>
-            <w:proofErr w:type="spellEnd"/>
-            <w:r>
-              <w:t>&gt;</w:t>
+              <w:t>&lt;customerBilling&gt;</w:t>
             </w:r>
           </w:p>
         </w:tc>
@@ -10058,15 +9845,7 @@
           </w:tcPr>
           <w:p>
             <w:r>
-              <w:t>&lt;</w:t>
-            </w:r>
-            <w:proofErr w:type="spellStart"/>
-            <w:r>
-              <w:t>customerBilling</w:t>
-            </w:r>
-            <w:proofErr w:type="spellEnd"/>
-            <w:r>
-              <w:t>&gt;</w:t>
+              <w:t>&lt;customerBilling&gt;</w:t>
             </w:r>
           </w:p>
         </w:tc>
@@ -10153,15 +9932,7 @@
           </w:tcPr>
           <w:p>
             <w:r>
-              <w:t>&lt;</w:t>
-            </w:r>
-            <w:proofErr w:type="spellStart"/>
-            <w:r>
-              <w:t>customerBilling</w:t>
-            </w:r>
-            <w:proofErr w:type="spellEnd"/>
-            <w:r>
-              <w:t>&gt;</w:t>
+              <w:t>&lt;customerBilling&gt;</w:t>
             </w:r>
           </w:p>
         </w:tc>
@@ -10242,15 +10013,7 @@
           </w:tcPr>
           <w:p>
             <w:r>
-              <w:t>&lt;</w:t>
-            </w:r>
-            <w:proofErr w:type="spellStart"/>
-            <w:r>
-              <w:t>customerBilling</w:t>
-            </w:r>
-            <w:proofErr w:type="spellEnd"/>
-            <w:r>
-              <w:t>&gt;</w:t>
+              <w:t>&lt;customerBilling&gt;</w:t>
             </w:r>
           </w:p>
         </w:tc>
@@ -10328,15 +10091,7 @@
           </w:tcPr>
           <w:p>
             <w:r>
-              <w:t>&lt;</w:t>
-            </w:r>
-            <w:proofErr w:type="spellStart"/>
-            <w:r>
-              <w:t>chargeableItems</w:t>
-            </w:r>
-            <w:proofErr w:type="spellEnd"/>
-            <w:r>
-              <w:t>&gt;</w:t>
+              <w:t>&lt;chargeableItems&gt;</w:t>
             </w:r>
           </w:p>
         </w:tc>
@@ -10420,15 +10175,7 @@
           </w:tcPr>
           <w:p>
             <w:r>
-              <w:t>&lt;</w:t>
-            </w:r>
-            <w:proofErr w:type="spellStart"/>
-            <w:r>
-              <w:t>chargeableItems</w:t>
-            </w:r>
-            <w:proofErr w:type="spellEnd"/>
-            <w:r>
-              <w:t>&gt;</w:t>
+              <w:t>&lt;chargeableItems&gt;</w:t>
             </w:r>
           </w:p>
         </w:tc>
@@ -10506,15 +10253,7 @@
           </w:tcPr>
           <w:p>
             <w:r>
-              <w:t>&lt;</w:t>
-            </w:r>
-            <w:proofErr w:type="spellStart"/>
-            <w:r>
-              <w:t>chargeableItems</w:t>
-            </w:r>
-            <w:proofErr w:type="spellEnd"/>
-            <w:r>
-              <w:t>&gt;</w:t>
+              <w:t>&lt;chargeableItems&gt;</w:t>
             </w:r>
           </w:p>
         </w:tc>
@@ -10595,15 +10334,7 @@
           </w:tcPr>
           <w:p>
             <w:r>
-              <w:t>&lt;</w:t>
-            </w:r>
-            <w:proofErr w:type="spellStart"/>
-            <w:r>
-              <w:t>chargeableItems</w:t>
-            </w:r>
-            <w:proofErr w:type="spellEnd"/>
-            <w:r>
-              <w:t>&gt;</w:t>
+              <w:t>&lt;chargeableItems&gt;</w:t>
             </w:r>
           </w:p>
         </w:tc>
@@ -13068,25 +12799,7 @@
           <w:sz w:val="24"/>
           <w:szCs w:val="24"/>
         </w:rPr>
-        <w:t xml:space="preserve">Mathew </w:t>
-      </w:r>
-      <w:proofErr w:type="spellStart"/>
-      <w:r>
-        <w:rPr>
-          <w:rFonts w:ascii="Times New Roman" w:hAnsi="Times New Roman" w:cs="Times New Roman"/>
-          <w:sz w:val="24"/>
-          <w:szCs w:val="24"/>
-        </w:rPr>
-        <w:t>Migliore</w:t>
-      </w:r>
-      <w:proofErr w:type="spellEnd"/>
-      <w:r>
-        <w:rPr>
-          <w:rFonts w:ascii="Times New Roman" w:hAnsi="Times New Roman" w:cs="Times New Roman"/>
-          <w:sz w:val="24"/>
-          <w:szCs w:val="24"/>
-        </w:rPr>
-        <w:t>, Tyle Segovia, &amp; Kevin Romero.</w:t>
+        <w:t>Mathew Migliore, Tyle Segovia, &amp; Kevin Romero.</w:t>
       </w:r>
     </w:p>
     <w:p>
@@ -13529,25 +13242,7 @@
           <w:szCs w:val="24"/>
         </w:rPr>
         <w:tab/>
-        <w:t xml:space="preserve">     for development in order to deem the project </w:t>
-      </w:r>
-      <w:proofErr w:type="gramStart"/>
-      <w:r>
-        <w:rPr>
-          <w:rFonts w:ascii="Times New Roman" w:hAnsi="Times New Roman" w:cs="Times New Roman"/>
-          <w:sz w:val="24"/>
-          <w:szCs w:val="24"/>
-        </w:rPr>
-        <w:t>successfully</w:t>
-      </w:r>
-      <w:proofErr w:type="gramEnd"/>
-      <w:r>
-        <w:rPr>
-          <w:rFonts w:ascii="Times New Roman" w:hAnsi="Times New Roman" w:cs="Times New Roman"/>
-          <w:sz w:val="24"/>
-          <w:szCs w:val="24"/>
-        </w:rPr>
-        <w:t xml:space="preserve"> </w:t>
+        <w:t xml:space="preserve">     for development in order to deem the project successfully </w:t>
       </w:r>
     </w:p>
     <w:p>
@@ -13841,25 +13536,7 @@
           <w:sz w:val="24"/>
           <w:szCs w:val="24"/>
         </w:rPr>
-        <w:t xml:space="preserve">Third </w:t>
-      </w:r>
-      <w:proofErr w:type="gramStart"/>
-      <w:r>
-        <w:rPr>
-          <w:rFonts w:ascii="Times New Roman" w:hAnsi="Times New Roman" w:cs="Times New Roman"/>
-          <w:sz w:val="24"/>
-          <w:szCs w:val="24"/>
-        </w:rPr>
-        <w:t>Normal  form</w:t>
-      </w:r>
-      <w:proofErr w:type="gramEnd"/>
-      <w:r>
-        <w:rPr>
-          <w:rFonts w:ascii="Times New Roman" w:hAnsi="Times New Roman" w:cs="Times New Roman"/>
-          <w:sz w:val="24"/>
-          <w:szCs w:val="24"/>
-        </w:rPr>
-        <w:t xml:space="preserve">, is the most common used normalization form to design a </w:t>
+        <w:t xml:space="preserve">Third Normal  form, is the most common used normalization form to design a </w:t>
       </w:r>
       <w:r>
         <w:rPr>
@@ -14182,25 +13859,7 @@
           <w:sz w:val="24"/>
           <w:szCs w:val="24"/>
         </w:rPr>
-        <w:t xml:space="preserve"> In terms of </w:t>
-      </w:r>
-      <w:proofErr w:type="gramStart"/>
-      <w:r>
-        <w:rPr>
-          <w:rFonts w:ascii="Times New Roman" w:hAnsi="Times New Roman" w:cs="Times New Roman"/>
-          <w:sz w:val="24"/>
-          <w:szCs w:val="24"/>
-        </w:rPr>
-        <w:t>databases</w:t>
-      </w:r>
-      <w:proofErr w:type="gramEnd"/>
-      <w:r>
-        <w:rPr>
-          <w:rFonts w:ascii="Times New Roman" w:hAnsi="Times New Roman" w:cs="Times New Roman"/>
-          <w:sz w:val="24"/>
-          <w:szCs w:val="24"/>
-        </w:rPr>
-        <w:t xml:space="preserve"> it refers to as a field. Used interchangeably with the </w:t>
+        <w:t xml:space="preserve"> In terms of databases it refers to as a field. Used interchangeably with the </w:t>
       </w:r>
       <w:r>
         <w:rPr>
@@ -14232,25 +13891,7 @@
           <w:sz w:val="24"/>
           <w:szCs w:val="24"/>
         </w:rPr>
-        <w:t>term “</w:t>
-      </w:r>
-      <w:proofErr w:type="gramStart"/>
-      <w:r>
-        <w:rPr>
-          <w:rFonts w:ascii="Times New Roman" w:hAnsi="Times New Roman" w:cs="Times New Roman"/>
-          <w:sz w:val="24"/>
-          <w:szCs w:val="24"/>
-        </w:rPr>
-        <w:t>column</w:t>
-      </w:r>
-      <w:proofErr w:type="gramEnd"/>
-      <w:r>
-        <w:rPr>
-          <w:rFonts w:ascii="Times New Roman" w:hAnsi="Times New Roman" w:cs="Times New Roman"/>
-          <w:sz w:val="24"/>
-          <w:szCs w:val="24"/>
-        </w:rPr>
-        <w:t>”</w:t>
+        <w:t>term “column”</w:t>
       </w:r>
     </w:p>
     <w:p>
@@ -14289,9 +13930,16 @@
           <w:sz w:val="24"/>
           <w:szCs w:val="24"/>
         </w:rPr>
-        <w:t>Column</w:t>
-      </w:r>
-      <w:proofErr w:type="gramStart"/>
+        <w:t>Column:</w:t>
+      </w:r>
+      <w:r>
+        <w:rPr>
+          <w:rFonts w:ascii="Times New Roman" w:hAnsi="Times New Roman" w:cs="Times New Roman"/>
+          <w:sz w:val="24"/>
+          <w:szCs w:val="24"/>
+        </w:rPr>
+        <w:t xml:space="preserve"> </w:t>
+      </w:r>
       <w:r>
         <w:rPr>
           <w:rFonts w:ascii="Times New Roman" w:hAnsi="Times New Roman" w:cs="Times New Roman"/>
@@ -14308,25 +13956,6 @@
           <w:sz w:val="24"/>
           <w:szCs w:val="24"/>
         </w:rPr>
-        <w:t xml:space="preserve"> </w:t>
-      </w:r>
-      <w:r>
-        <w:rPr>
-          <w:rFonts w:ascii="Times New Roman" w:hAnsi="Times New Roman" w:cs="Times New Roman"/>
-          <w:b/>
-          <w:bCs/>
-          <w:sz w:val="24"/>
-          <w:szCs w:val="24"/>
-        </w:rPr>
-        <w:t>:</w:t>
-      </w:r>
-      <w:proofErr w:type="gramEnd"/>
-      <w:r>
-        <w:rPr>
-          <w:rFonts w:ascii="Times New Roman" w:hAnsi="Times New Roman" w:cs="Times New Roman"/>
-          <w:sz w:val="24"/>
-          <w:szCs w:val="24"/>
-        </w:rPr>
         <w:t xml:space="preserve"> In terms of databases it refers to as a field. Used interchangeably with the </w:t>
       </w:r>
       <w:r>
@@ -14361,7 +13990,6 @@
         </w:rPr>
         <w:t>term “</w:t>
       </w:r>
-      <w:proofErr w:type="gramStart"/>
       <w:r>
         <w:rPr>
           <w:rFonts w:ascii="Times New Roman" w:hAnsi="Times New Roman" w:cs="Times New Roman"/>
@@ -14370,7 +13998,6 @@
         </w:rPr>
         <w:t>Attribute</w:t>
       </w:r>
-      <w:proofErr w:type="gramEnd"/>
       <w:r>
         <w:rPr>
           <w:rFonts w:ascii="Times New Roman" w:hAnsi="Times New Roman" w:cs="Times New Roman"/>
@@ -15338,7 +14965,7 @@
   <w:style w:type="paragraph" w:default="1" w:styleId="Normal">
     <w:name w:val="Normal"/>
     <w:qFormat/>
-    <w:rsid w:val="00DE3DC8"/>
+    <w:rsid w:val="00C82D97"/>
   </w:style>
   <w:style w:type="paragraph" w:styleId="Heading1">
     <w:name w:val="heading 1"/>

</xml_diff>